<commit_message>
see what kids crying about
</commit_message>
<xml_diff>
--- a/Week5_Automation/BachmeierNTIM8150-5.docx
+++ b/Week5_Automation/BachmeierNTIM8150-5.docx
@@ -245,7 +245,7 @@
           <w:noProof/>
         </w:rPr>
         <w:drawing>
-          <wp:inline distT="0" distB="0" distL="0" distR="0" wp14:anchorId="36077149" wp14:editId="0080D852">
+          <wp:inline distT="0" distB="0" distL="0" distR="0" wp14:anchorId="36077149" wp14:editId="7445E1E2">
             <wp:extent cx="5923966" cy="1935387"/>
             <wp:effectExtent l="0" t="0" r="0" b="27305"/>
             <wp:docPr id="1" name="Diagram 1"/>
@@ -484,10 +484,18 @@
         <w:t xml:space="preserve"> gap by including more sensors feeding into </w:t>
       </w:r>
       <w:r>
-        <w:t>sophisticated reinforcement learning algorithms</w:t>
-      </w:r>
-      <w:r>
-        <w:t>, but continuing to scale these m</w:t>
+        <w:t xml:space="preserve">sophisticated reinforcement learning </w:t>
+      </w:r>
+      <w:proofErr w:type="gramStart"/>
+      <w:r>
+        <w:t>algorithms</w:t>
+      </w:r>
+      <w:r>
+        <w:t>, but</w:t>
+      </w:r>
+      <w:proofErr w:type="gramEnd"/>
+      <w:r>
+        <w:t xml:space="preserve"> continuing to scale these m</w:t>
       </w:r>
       <w:r>
         <w:t xml:space="preserve">onolithic expert systems </w:t>
@@ -575,7 +583,15 @@
         <w:t>-</w:t>
       </w:r>
       <w:r>
-        <w:t xml:space="preserve">TORCS (Virtual The Open Racing Car Simulation) and </w:t>
+        <w:t xml:space="preserve">TORCS (Virtual </w:t>
+      </w:r>
+      <w:proofErr w:type="gramStart"/>
+      <w:r>
+        <w:t>The</w:t>
+      </w:r>
+      <w:proofErr w:type="gramEnd"/>
+      <w:r>
+        <w:t xml:space="preserve"> Open Racing Car Simulation) and </w:t>
       </w:r>
       <w:r>
         <w:t xml:space="preserve">other </w:t>
@@ -966,19 +982,119 @@
         <w:ind w:firstLine="720"/>
       </w:pPr>
       <w:r>
-        <w:t>Data scientists can improve this situation by introducing micro-optimization systems across the auto-mobile.  For instance, traditional cruise control maintains a specific speed (e.g., 70mph) without considering any environmental context.  Meanwhile, a smarter system can factor in the road’s incline, the driver’s profile, and metrics about the trip to meet a dynamic profile ranging from, e.g., 65-70mph.</w:t>
-      </w:r>
-      <w:r>
-        <w:t xml:space="preserve">  As this idea expands outward, it results in collections of micro-optimizers that monitor all aspects of the driving experience, potentially saving hundreds of dollars for the consumer.</w:t>
+        <w:t xml:space="preserve">Data scientists can improve this situation by introducing micro-optimization systems across the </w:t>
+      </w:r>
+      <w:proofErr w:type="gramStart"/>
+      <w:r>
+        <w:t>auto-mobile</w:t>
+      </w:r>
+      <w:proofErr w:type="gramEnd"/>
+      <w:r>
+        <w:t>.  For instance, traditional cruise control maintains a specific speed (e.g., 70mph) without considering any environmental context.  Meanwhile, a smarter system can factor in the road’s incline, the driver’s profile, and metrics about the trip to meet a dynamic profile ranging from, e.g., 65-70mph.</w:t>
+      </w:r>
+      <w:r>
+        <w:t xml:space="preserve">  As this idea expands outward, it results in collections of micro-optimizers that monitor all aspects of the driving experience, potentially saving hundreds of dollars </w:t>
+      </w:r>
+      <w:r>
+        <w:t>in fuel</w:t>
+      </w:r>
+      <w:r>
+        <w:t>.</w:t>
+      </w:r>
+    </w:p>
+    <w:p>
+      <w:pPr>
+        <w:pStyle w:val="Caption"/>
+      </w:pPr>
+      <w:r>
+        <w:t>Figure 4: Preventative Maintenance System</w:t>
+      </w:r>
+    </w:p>
+    <w:p>
+      <w:pPr>
+        <w:ind w:firstLine="720"/>
+        <w:jc w:val="center"/>
+      </w:pPr>
+      <w:r>
+        <w:rPr>
+          <w:noProof/>
+        </w:rPr>
+        <w:drawing>
+          <wp:inline distT="0" distB="0" distL="0" distR="0" wp14:anchorId="479D891E" wp14:editId="1B762E6C">
+            <wp:extent cx="2030753" cy="1158194"/>
+            <wp:effectExtent l="0" t="0" r="7620" b="4445"/>
+            <wp:docPr id="4" name="Picture 4"/>
+            <wp:cNvGraphicFramePr>
+              <a:graphicFrameLocks xmlns:a="http://schemas.openxmlformats.org/drawingml/2006/main" noChangeAspect="1"/>
+            </wp:cNvGraphicFramePr>
+            <a:graphic xmlns:a="http://schemas.openxmlformats.org/drawingml/2006/main">
+              <a:graphicData uri="http://schemas.openxmlformats.org/drawingml/2006/picture">
+                <pic:pic xmlns:pic="http://schemas.openxmlformats.org/drawingml/2006/picture">
+                  <pic:nvPicPr>
+                    <pic:cNvPr id="1" name=""/>
+                    <pic:cNvPicPr/>
+                  </pic:nvPicPr>
+                  <pic:blipFill>
+                    <a:blip r:embed="rId19"/>
+                    <a:stretch>
+                      <a:fillRect/>
+                    </a:stretch>
+                  </pic:blipFill>
+                  <pic:spPr>
+                    <a:xfrm>
+                      <a:off x="0" y="0"/>
+                      <a:ext cx="2046424" cy="1167132"/>
+                    </a:xfrm>
+                    <a:prstGeom prst="rect">
+                      <a:avLst/>
+                    </a:prstGeom>
+                  </pic:spPr>
+                </pic:pic>
+              </a:graphicData>
+            </a:graphic>
+          </wp:inline>
+        </w:drawing>
+      </w:r>
+    </w:p>
+    <w:p>
+      <w:pPr>
+        <w:ind w:firstLine="720"/>
+      </w:pPr>
+      <w:r>
+        <w:t xml:space="preserve">When the driver has advance notice that a component is likely to fail, they can schedule the maintenance and minimize costs.  Preventative </w:t>
+      </w:r>
+      <w:r>
+        <w:t xml:space="preserve">Maintenance Systems provides </w:t>
+      </w:r>
+      <w:r>
+        <w:t xml:space="preserve">this capability by </w:t>
+      </w:r>
+      <w:r>
+        <w:t xml:space="preserve">first </w:t>
+      </w:r>
+      <w:r>
+        <w:t>collecting component</w:t>
+      </w:r>
+      <w:r>
+        <w:t>-level</w:t>
+      </w:r>
+      <w:r>
+        <w:t xml:space="preserve"> telemetry and looking for anomalous metrics</w:t>
+      </w:r>
+      <w:r>
+        <w:t xml:space="preserve"> (see Figure 4)</w:t>
+      </w:r>
+      <w:r>
+        <w:t>.</w:t>
       </w:r>
     </w:p>
     <w:sectPr>
-      <w:headerReference w:type="even" r:id="rId19"/>
-      <w:headerReference w:type="default" r:id="rId20"/>
-      <w:footerReference w:type="even" r:id="rId21"/>
-      <w:footerReference w:type="default" r:id="rId22"/>
-      <w:headerReference w:type="first" r:id="rId23"/>
-      <w:footerReference w:type="first" r:id="rId24"/>
+      <w:headerReference w:type="even" r:id="rId20"/>
+      <w:headerReference w:type="default" r:id="rId21"/>
+      <w:footerReference w:type="even" r:id="rId22"/>
+      <w:footerReference w:type="default" r:id="rId23"/>
+      <w:headerReference w:type="first" r:id="rId24"/>
+      <w:footerReference w:type="first" r:id="rId25"/>
       <w:pgSz w:w="12240" w:h="15840"/>
       <w:pgMar w:top="1440" w:right="1440" w:bottom="1440" w:left="1440" w:header="720" w:footer="720" w:gutter="0"/>
       <w:pgNumType w:start="1"/>
@@ -3695,7 +3811,599 @@
         </a:p>
       </dgm:t>
     </dgm:pt>
-    <dgm:pt modelId="{9A9496A6-9B75-4DDA-B98B-09180FE3CC1F}">
+    <dgm:pt modelId="{8362B2E0-C5D7-4897-A970-19A2A8A25551}">
+      <dgm:prSet phldrT="[Text]"/>
+      <dgm:spPr/>
+      <dgm:t>
+        <a:bodyPr/>
+        <a:lstStyle/>
+        <a:p>
+          <a:pPr algn="ctr"/>
+          <a:r>
+            <a:rPr lang="en-US"/>
+            <a:t>Communication</a:t>
+          </a:r>
+        </a:p>
+      </dgm:t>
+    </dgm:pt>
+    <dgm:pt modelId="{D7AEE435-FD78-42A8-AAAA-6B5B688B6E92}" type="parTrans" cxnId="{281E464D-8BBD-4369-AA9A-E95607E0876B}">
+      <dgm:prSet/>
+      <dgm:spPr/>
+      <dgm:t>
+        <a:bodyPr/>
+        <a:lstStyle/>
+        <a:p>
+          <a:pPr algn="ctr"/>
+          <a:endParaRPr lang="en-US"/>
+        </a:p>
+      </dgm:t>
+    </dgm:pt>
+    <dgm:pt modelId="{4C612444-5807-4B9A-94A0-A3A173854A1A}" type="sibTrans" cxnId="{281E464D-8BBD-4369-AA9A-E95607E0876B}">
+      <dgm:prSet/>
+      <dgm:spPr/>
+      <dgm:t>
+        <a:bodyPr/>
+        <a:lstStyle/>
+        <a:p>
+          <a:pPr algn="ctr"/>
+          <a:endParaRPr lang="en-US"/>
+        </a:p>
+      </dgm:t>
+    </dgm:pt>
+    <dgm:pt modelId="{7C5AA4CC-B31F-4697-A4D7-9E5AABA4451D}">
+      <dgm:prSet phldrT="[Text]"/>
+      <dgm:spPr/>
+      <dgm:t>
+        <a:bodyPr/>
+        <a:lstStyle/>
+        <a:p>
+          <a:pPr algn="ctr"/>
+          <a:r>
+            <a:rPr lang="en-US"/>
+            <a:t>Entertainment</a:t>
+          </a:r>
+        </a:p>
+      </dgm:t>
+    </dgm:pt>
+    <dgm:pt modelId="{9699E376-2DBE-437E-9C89-B981BA11031C}" type="parTrans" cxnId="{1D67FCDD-E6EC-4082-98E0-C586B506D447}">
+      <dgm:prSet/>
+      <dgm:spPr/>
+      <dgm:t>
+        <a:bodyPr/>
+        <a:lstStyle/>
+        <a:p>
+          <a:pPr algn="ctr"/>
+          <a:endParaRPr lang="en-US"/>
+        </a:p>
+      </dgm:t>
+    </dgm:pt>
+    <dgm:pt modelId="{9F3D9D27-80E1-4D0F-841C-E35AFAB5DD95}" type="sibTrans" cxnId="{1D67FCDD-E6EC-4082-98E0-C586B506D447}">
+      <dgm:prSet/>
+      <dgm:spPr/>
+      <dgm:t>
+        <a:bodyPr/>
+        <a:lstStyle/>
+        <a:p>
+          <a:pPr algn="ctr"/>
+          <a:endParaRPr lang="en-US"/>
+        </a:p>
+      </dgm:t>
+    </dgm:pt>
+    <dgm:pt modelId="{D3E00EE7-F16F-4420-A598-28B2BA502B16}">
+      <dgm:prSet phldrT="[Text]"/>
+      <dgm:spPr/>
+      <dgm:t>
+        <a:bodyPr/>
+        <a:lstStyle/>
+        <a:p>
+          <a:pPr algn="ctr"/>
+          <a:r>
+            <a:rPr lang="en-US"/>
+            <a:t>Voice Assistance</a:t>
+          </a:r>
+        </a:p>
+      </dgm:t>
+    </dgm:pt>
+    <dgm:pt modelId="{D441E7DE-605F-4B88-8DD8-E5B6B758A4A0}" type="parTrans" cxnId="{3F725193-121B-4C2B-A268-0A695784BA1A}">
+      <dgm:prSet/>
+      <dgm:spPr/>
+      <dgm:t>
+        <a:bodyPr/>
+        <a:lstStyle/>
+        <a:p>
+          <a:pPr algn="ctr"/>
+          <a:endParaRPr lang="en-US"/>
+        </a:p>
+      </dgm:t>
+    </dgm:pt>
+    <dgm:pt modelId="{C357BF17-E35D-45AB-97CA-F8825C5263D9}" type="sibTrans" cxnId="{3F725193-121B-4C2B-A268-0A695784BA1A}">
+      <dgm:prSet/>
+      <dgm:spPr/>
+      <dgm:t>
+        <a:bodyPr/>
+        <a:lstStyle/>
+        <a:p>
+          <a:pPr algn="ctr"/>
+          <a:endParaRPr lang="en-US"/>
+        </a:p>
+      </dgm:t>
+    </dgm:pt>
+    <dgm:pt modelId="{C6E296DD-CAED-4F9A-A514-ABE0413309D7}">
+      <dgm:prSet phldrT="[Text]"/>
+      <dgm:spPr/>
+      <dgm:t>
+        <a:bodyPr/>
+        <a:lstStyle/>
+        <a:p>
+          <a:pPr algn="ctr"/>
+          <a:r>
+            <a:rPr lang="en-US"/>
+            <a:t>Automatous Driving</a:t>
+          </a:r>
+        </a:p>
+      </dgm:t>
+    </dgm:pt>
+    <dgm:pt modelId="{43BD9614-3405-4D9C-82C3-D641088EFCD3}" type="parTrans" cxnId="{E4B15B3F-C158-490C-8696-022B9BB514F9}">
+      <dgm:prSet/>
+      <dgm:spPr/>
+      <dgm:t>
+        <a:bodyPr/>
+        <a:lstStyle/>
+        <a:p>
+          <a:pPr algn="ctr"/>
+          <a:endParaRPr lang="en-US"/>
+        </a:p>
+      </dgm:t>
+    </dgm:pt>
+    <dgm:pt modelId="{66E5EC78-24C0-48D5-B328-B6E364D51F06}" type="sibTrans" cxnId="{E4B15B3F-C158-490C-8696-022B9BB514F9}">
+      <dgm:prSet/>
+      <dgm:spPr/>
+      <dgm:t>
+        <a:bodyPr/>
+        <a:lstStyle/>
+        <a:p>
+          <a:pPr algn="ctr"/>
+          <a:endParaRPr lang="en-US"/>
+        </a:p>
+      </dgm:t>
+    </dgm:pt>
+    <dgm:pt modelId="{FBD351F6-6F27-4E45-AE01-2C02DD635E71}">
+      <dgm:prSet phldrT="[Text]"/>
+      <dgm:spPr/>
+      <dgm:t>
+        <a:bodyPr/>
+        <a:lstStyle/>
+        <a:p>
+          <a:pPr algn="ctr"/>
+          <a:r>
+            <a:rPr lang="en-US"/>
+            <a:t>Navigation</a:t>
+          </a:r>
+        </a:p>
+      </dgm:t>
+    </dgm:pt>
+    <dgm:pt modelId="{509D9412-2FC3-41FC-A95D-1D754DDA1107}" type="parTrans" cxnId="{0C42FC47-7015-49D7-88D6-61EF799DC5E4}">
+      <dgm:prSet/>
+      <dgm:spPr/>
+      <dgm:t>
+        <a:bodyPr/>
+        <a:lstStyle/>
+        <a:p>
+          <a:pPr algn="ctr"/>
+          <a:endParaRPr lang="en-US"/>
+        </a:p>
+      </dgm:t>
+    </dgm:pt>
+    <dgm:pt modelId="{CFC3EBC9-5DF6-4F71-98E6-DAAE439BCD21}" type="sibTrans" cxnId="{0C42FC47-7015-49D7-88D6-61EF799DC5E4}">
+      <dgm:prSet/>
+      <dgm:spPr/>
+      <dgm:t>
+        <a:bodyPr/>
+        <a:lstStyle/>
+        <a:p>
+          <a:pPr algn="ctr"/>
+          <a:endParaRPr lang="en-US"/>
+        </a:p>
+      </dgm:t>
+    </dgm:pt>
+    <dgm:pt modelId="{EC3FF161-C80D-46FD-91F3-D8235F69C4B9}">
+      <dgm:prSet phldrT="[Text]"/>
+      <dgm:spPr/>
+      <dgm:t>
+        <a:bodyPr/>
+        <a:lstStyle/>
+        <a:p>
+          <a:pPr algn="ctr"/>
+          <a:r>
+            <a:rPr lang="en-US"/>
+            <a:t>Assisted</a:t>
+          </a:r>
+        </a:p>
+      </dgm:t>
+    </dgm:pt>
+    <dgm:pt modelId="{387907FD-2F65-42DD-ABA6-24943503DA42}" type="parTrans" cxnId="{A25EA9B5-885A-4134-AC6D-C02C082087AD}">
+      <dgm:prSet/>
+      <dgm:spPr/>
+      <dgm:t>
+        <a:bodyPr/>
+        <a:lstStyle/>
+        <a:p>
+          <a:pPr algn="ctr"/>
+          <a:endParaRPr lang="en-US"/>
+        </a:p>
+      </dgm:t>
+    </dgm:pt>
+    <dgm:pt modelId="{3111F152-9C61-4DD7-9E9B-B3ED10800CEE}" type="sibTrans" cxnId="{A25EA9B5-885A-4134-AC6D-C02C082087AD}">
+      <dgm:prSet/>
+      <dgm:spPr/>
+      <dgm:t>
+        <a:bodyPr/>
+        <a:lstStyle/>
+        <a:p>
+          <a:pPr algn="ctr"/>
+          <a:endParaRPr lang="en-US"/>
+        </a:p>
+      </dgm:t>
+    </dgm:pt>
+    <dgm:pt modelId="{828A7454-1F2B-4969-879D-AD246A2EEF0D}">
+      <dgm:prSet phldrT="[Text]"/>
+      <dgm:spPr/>
+      <dgm:t>
+        <a:bodyPr/>
+        <a:lstStyle/>
+        <a:p>
+          <a:pPr algn="ctr"/>
+          <a:r>
+            <a:rPr lang="en-US"/>
+            <a:t>Smoothing the Drive</a:t>
+          </a:r>
+        </a:p>
+      </dgm:t>
+    </dgm:pt>
+    <dgm:pt modelId="{7ACC88AF-447A-4470-9B5E-1BB15C526386}" type="parTrans" cxnId="{FB6D4720-BEA6-431B-AA01-D4228E9ED9AF}">
+      <dgm:prSet/>
+      <dgm:spPr/>
+      <dgm:t>
+        <a:bodyPr/>
+        <a:lstStyle/>
+        <a:p>
+          <a:pPr algn="ctr"/>
+          <a:endParaRPr lang="en-US"/>
+        </a:p>
+      </dgm:t>
+    </dgm:pt>
+    <dgm:pt modelId="{79111D56-A8C8-44F8-856E-F306181888E9}" type="sibTrans" cxnId="{FB6D4720-BEA6-431B-AA01-D4228E9ED9AF}">
+      <dgm:prSet/>
+      <dgm:spPr/>
+      <dgm:t>
+        <a:bodyPr/>
+        <a:lstStyle/>
+        <a:p>
+          <a:pPr algn="ctr"/>
+          <a:endParaRPr lang="en-US"/>
+        </a:p>
+      </dgm:t>
+    </dgm:pt>
+    <dgm:pt modelId="{051516C0-04BA-4A61-B202-733E11360C2E}">
+      <dgm:prSet phldrT="[Text]"/>
+      <dgm:spPr/>
+      <dgm:t>
+        <a:bodyPr/>
+        <a:lstStyle/>
+        <a:p>
+          <a:pPr algn="ctr"/>
+          <a:r>
+            <a:rPr lang="en-US"/>
+            <a:t>Minimizing Resources</a:t>
+          </a:r>
+        </a:p>
+      </dgm:t>
+    </dgm:pt>
+    <dgm:pt modelId="{E885EE64-1DDC-4552-A9D5-DB971B9A75F9}" type="parTrans" cxnId="{851F028D-8A26-42A4-AE15-19AE5018EE42}">
+      <dgm:prSet/>
+      <dgm:spPr/>
+      <dgm:t>
+        <a:bodyPr/>
+        <a:lstStyle/>
+        <a:p>
+          <a:pPr algn="ctr"/>
+          <a:endParaRPr lang="en-US"/>
+        </a:p>
+      </dgm:t>
+    </dgm:pt>
+    <dgm:pt modelId="{3C030A31-F791-4A00-BC10-C3729B5107BE}" type="sibTrans" cxnId="{851F028D-8A26-42A4-AE15-19AE5018EE42}">
+      <dgm:prSet/>
+      <dgm:spPr/>
+      <dgm:t>
+        <a:bodyPr/>
+        <a:lstStyle/>
+        <a:p>
+          <a:pPr algn="ctr"/>
+          <a:endParaRPr lang="en-US"/>
+        </a:p>
+      </dgm:t>
+    </dgm:pt>
+    <dgm:pt modelId="{24B2EC17-1020-4AC2-A895-604C5044A7BB}">
+      <dgm:prSet phldrT="[Text]"/>
+      <dgm:spPr/>
+      <dgm:t>
+        <a:bodyPr/>
+        <a:lstStyle/>
+        <a:p>
+          <a:pPr algn="ctr"/>
+          <a:r>
+            <a:rPr lang="en-US"/>
+            <a:t>Heads Up Display</a:t>
+          </a:r>
+        </a:p>
+      </dgm:t>
+    </dgm:pt>
+    <dgm:pt modelId="{417DE3D2-36C5-415D-928C-83C98EA05C52}" type="parTrans" cxnId="{F49C933A-2894-40E9-96D3-B416B98B6208}">
+      <dgm:prSet/>
+      <dgm:spPr/>
+      <dgm:t>
+        <a:bodyPr/>
+        <a:lstStyle/>
+        <a:p>
+          <a:pPr algn="ctr"/>
+          <a:endParaRPr lang="en-US"/>
+        </a:p>
+      </dgm:t>
+    </dgm:pt>
+    <dgm:pt modelId="{67A3A649-8F4F-4C75-944D-E14224880E14}" type="sibTrans" cxnId="{F49C933A-2894-40E9-96D3-B416B98B6208}">
+      <dgm:prSet/>
+      <dgm:spPr/>
+      <dgm:t>
+        <a:bodyPr/>
+        <a:lstStyle/>
+        <a:p>
+          <a:pPr algn="ctr"/>
+          <a:endParaRPr lang="en-US"/>
+        </a:p>
+      </dgm:t>
+    </dgm:pt>
+    <dgm:pt modelId="{D55AE9B1-86E3-458F-B9C1-9B7A7FAE1677}">
+      <dgm:prSet phldrT="[Text]"/>
+      <dgm:spPr/>
+      <dgm:t>
+        <a:bodyPr/>
+        <a:lstStyle/>
+        <a:p>
+          <a:pPr algn="ctr"/>
+          <a:r>
+            <a:rPr lang="en-US"/>
+            <a:t>Pedestrian Avoidance</a:t>
+          </a:r>
+        </a:p>
+      </dgm:t>
+    </dgm:pt>
+    <dgm:pt modelId="{E8938DEE-7389-4E17-82BE-FFA1FAE00BC8}" type="parTrans" cxnId="{32B5204C-2483-4F7E-BDB3-112DD5F89C9A}">
+      <dgm:prSet/>
+      <dgm:spPr/>
+      <dgm:t>
+        <a:bodyPr/>
+        <a:lstStyle/>
+        <a:p>
+          <a:pPr algn="ctr"/>
+          <a:endParaRPr lang="en-US"/>
+        </a:p>
+      </dgm:t>
+    </dgm:pt>
+    <dgm:pt modelId="{87CA2F42-92A0-4C3C-811B-682354F71441}" type="sibTrans" cxnId="{32B5204C-2483-4F7E-BDB3-112DD5F89C9A}">
+      <dgm:prSet/>
+      <dgm:spPr/>
+      <dgm:t>
+        <a:bodyPr/>
+        <a:lstStyle/>
+        <a:p>
+          <a:pPr algn="ctr"/>
+          <a:endParaRPr lang="en-US"/>
+        </a:p>
+      </dgm:t>
+    </dgm:pt>
+    <dgm:pt modelId="{0BADCA1C-DC8A-44D7-A785-20276991BC1C}">
+      <dgm:prSet phldrT="[Text]"/>
+      <dgm:spPr/>
+      <dgm:t>
+        <a:bodyPr/>
+        <a:lstStyle/>
+        <a:p>
+          <a:pPr algn="ctr"/>
+          <a:r>
+            <a:rPr lang="en-US"/>
+            <a:t>Stalled Vehicles</a:t>
+          </a:r>
+        </a:p>
+      </dgm:t>
+    </dgm:pt>
+    <dgm:pt modelId="{06E43C2D-FDBD-405B-B47A-3E7BAAEBBEA4}" type="parTrans" cxnId="{A499AD76-3A66-440E-80E5-D6F720A9BE74}">
+      <dgm:prSet/>
+      <dgm:spPr/>
+      <dgm:t>
+        <a:bodyPr/>
+        <a:lstStyle/>
+        <a:p>
+          <a:pPr algn="ctr"/>
+          <a:endParaRPr lang="en-US"/>
+        </a:p>
+      </dgm:t>
+    </dgm:pt>
+    <dgm:pt modelId="{D16DA825-1240-4D17-9D21-C64E37CC301B}" type="sibTrans" cxnId="{A499AD76-3A66-440E-80E5-D6F720A9BE74}">
+      <dgm:prSet/>
+      <dgm:spPr/>
+      <dgm:t>
+        <a:bodyPr/>
+        <a:lstStyle/>
+        <a:p>
+          <a:pPr algn="ctr"/>
+          <a:endParaRPr lang="en-US"/>
+        </a:p>
+      </dgm:t>
+    </dgm:pt>
+    <dgm:pt modelId="{7FB256A0-049F-4260-81E5-3EC5C196E968}">
+      <dgm:prSet phldrT="[Text]"/>
+      <dgm:spPr/>
+      <dgm:t>
+        <a:bodyPr/>
+        <a:lstStyle/>
+        <a:p>
+          <a:pPr algn="ctr"/>
+          <a:r>
+            <a:rPr lang="en-US"/>
+            <a:t>Alternative Paths</a:t>
+          </a:r>
+        </a:p>
+      </dgm:t>
+    </dgm:pt>
+    <dgm:pt modelId="{ADBF8BD9-CE70-483C-82F2-41E15567F6C6}" type="parTrans" cxnId="{42692339-F7A0-4778-8F53-4EC5F7731138}">
+      <dgm:prSet/>
+      <dgm:spPr/>
+      <dgm:t>
+        <a:bodyPr/>
+        <a:lstStyle/>
+        <a:p>
+          <a:pPr algn="ctr"/>
+          <a:endParaRPr lang="en-US"/>
+        </a:p>
+      </dgm:t>
+    </dgm:pt>
+    <dgm:pt modelId="{D3444B9D-DEC2-4866-A02D-644C47338C72}" type="sibTrans" cxnId="{42692339-F7A0-4778-8F53-4EC5F7731138}">
+      <dgm:prSet/>
+      <dgm:spPr/>
+      <dgm:t>
+        <a:bodyPr/>
+        <a:lstStyle/>
+        <a:p>
+          <a:pPr algn="ctr"/>
+          <a:endParaRPr lang="en-US"/>
+        </a:p>
+      </dgm:t>
+    </dgm:pt>
+    <dgm:pt modelId="{B8413001-8639-4E9E-9117-4982FCCC6F83}">
+      <dgm:prSet phldrT="[Text]"/>
+      <dgm:spPr/>
+      <dgm:t>
+        <a:bodyPr/>
+        <a:lstStyle/>
+        <a:p>
+          <a:pPr algn="ctr"/>
+          <a:r>
+            <a:rPr lang="en-US"/>
+            <a:t>Wear and Tear</a:t>
+          </a:r>
+        </a:p>
+      </dgm:t>
+    </dgm:pt>
+    <dgm:pt modelId="{31C24A80-2431-477D-800B-F931D9441AA7}" type="parTrans" cxnId="{516F6638-EB79-4CA3-872E-ABFD54D0FDF4}">
+      <dgm:prSet/>
+      <dgm:spPr/>
+      <dgm:t>
+        <a:bodyPr/>
+        <a:lstStyle/>
+        <a:p>
+          <a:pPr algn="ctr"/>
+          <a:endParaRPr lang="en-US"/>
+        </a:p>
+      </dgm:t>
+    </dgm:pt>
+    <dgm:pt modelId="{3C859285-CBDB-4427-92EB-078D63D05078}" type="sibTrans" cxnId="{516F6638-EB79-4CA3-872E-ABFD54D0FDF4}">
+      <dgm:prSet/>
+      <dgm:spPr/>
+      <dgm:t>
+        <a:bodyPr/>
+        <a:lstStyle/>
+        <a:p>
+          <a:pPr algn="ctr"/>
+          <a:endParaRPr lang="en-US"/>
+        </a:p>
+      </dgm:t>
+    </dgm:pt>
+    <dgm:pt modelId="{38F4F824-BFF0-4FB2-87A0-25A5B6059A40}">
+      <dgm:prSet phldrT="[Text]"/>
+      <dgm:spPr/>
+      <dgm:t>
+        <a:bodyPr/>
+        <a:lstStyle/>
+        <a:p>
+          <a:pPr algn="ctr"/>
+          <a:r>
+            <a:rPr lang="en-US"/>
+            <a:t>Weather Adaptive</a:t>
+          </a:r>
+        </a:p>
+      </dgm:t>
+    </dgm:pt>
+    <dgm:pt modelId="{3A3448F0-244A-4989-8A00-CA9E6C84F253}" type="parTrans" cxnId="{CB0ABF63-34BE-444E-8C9C-271DB9DBDE7E}">
+      <dgm:prSet/>
+      <dgm:spPr/>
+      <dgm:t>
+        <a:bodyPr/>
+        <a:lstStyle/>
+        <a:p>
+          <a:pPr algn="ctr"/>
+          <a:endParaRPr lang="en-US"/>
+        </a:p>
+      </dgm:t>
+    </dgm:pt>
+    <dgm:pt modelId="{F8883AD0-B22D-4422-9905-59CDDB72FE07}" type="sibTrans" cxnId="{CB0ABF63-34BE-444E-8C9C-271DB9DBDE7E}">
+      <dgm:prSet/>
+      <dgm:spPr/>
+      <dgm:t>
+        <a:bodyPr/>
+        <a:lstStyle/>
+        <a:p>
+          <a:pPr algn="ctr"/>
+          <a:endParaRPr lang="en-US"/>
+        </a:p>
+      </dgm:t>
+    </dgm:pt>
+    <dgm:pt modelId="{56D5AC87-67E6-4DC5-A579-3629DD780303}">
+      <dgm:prSet phldrT="[Text]"/>
+      <dgm:spPr/>
+      <dgm:t>
+        <a:bodyPr/>
+        <a:lstStyle/>
+        <a:p>
+          <a:pPr algn="ctr"/>
+          <a:r>
+            <a:rPr lang="en-US"/>
+            <a:t>Smart cities Integration</a:t>
+          </a:r>
+        </a:p>
+      </dgm:t>
+    </dgm:pt>
+    <dgm:pt modelId="{B22AE181-10CE-4251-AE56-2D440041B097}" type="parTrans" cxnId="{9A2E7193-39B4-47DF-AA8E-C5A04E2B8916}">
+      <dgm:prSet/>
+      <dgm:spPr/>
+    </dgm:pt>
+    <dgm:pt modelId="{DDFE6AD9-0F82-4762-ACC2-691FC1569762}" type="sibTrans" cxnId="{9A2E7193-39B4-47DF-AA8E-C5A04E2B8916}">
+      <dgm:prSet/>
+      <dgm:spPr/>
+    </dgm:pt>
+    <dgm:pt modelId="{1B92830F-1D08-42DC-8A60-E50E639DB8DD}">
+      <dgm:prSet phldrT="[Text]"/>
+      <dgm:spPr/>
+      <dgm:t>
+        <a:bodyPr/>
+        <a:lstStyle/>
+        <a:p>
+          <a:pPr algn="ctr"/>
+          <a:r>
+            <a:rPr lang="en-US"/>
+            <a:t>V2X</a:t>
+          </a:r>
+        </a:p>
+      </dgm:t>
+    </dgm:pt>
+    <dgm:pt modelId="{914526D6-8F28-4F77-BDBD-93149F28A4E3}" type="parTrans" cxnId="{65D6DC73-6E12-47EA-8CFA-F45770012644}">
+      <dgm:prSet/>
+      <dgm:spPr/>
+    </dgm:pt>
+    <dgm:pt modelId="{2F9BD1F6-9FB2-4539-822D-526F4372608D}" type="sibTrans" cxnId="{65D6DC73-6E12-47EA-8CFA-F45770012644}">
+      <dgm:prSet/>
+      <dgm:spPr/>
+    </dgm:pt>
+    <dgm:pt modelId="{D45CCE7F-D3C7-4C57-A11B-D990C1228935}">
       <dgm:prSet phldrT="[Text]"/>
       <dgm:spPr/>
       <dgm:t>
@@ -3710,389 +4418,21 @@
         </a:p>
       </dgm:t>
     </dgm:pt>
-    <dgm:pt modelId="{7C2954EB-FF59-4916-BBCC-571FBD67E173}" type="parTrans" cxnId="{5336408E-913B-45E7-9949-AA1C8E2D06CB}">
+    <dgm:pt modelId="{6DF7E571-D921-401E-9EFD-219F3B963F10}" type="parTrans" cxnId="{1C9CF5D4-7933-4EA0-AB4D-777D2DC9D1A1}">
       <dgm:prSet/>
+      <dgm:spPr/>
+    </dgm:pt>
+    <dgm:pt modelId="{97191BD3-1361-42B8-A147-BFED57264D15}" type="sibTrans" cxnId="{1C9CF5D4-7933-4EA0-AB4D-777D2DC9D1A1}">
+      <dgm:prSet/>
+      <dgm:spPr/>
+    </dgm:pt>
+    <dgm:pt modelId="{EBDA8277-C9C5-4E10-A8BC-FA1EB4AC90C5}">
+      <dgm:prSet phldrT="[Text]"/>
       <dgm:spPr/>
       <dgm:t>
         <a:bodyPr/>
         <a:lstStyle/>
         <a:p>
-          <a:pPr algn="ctr"/>
-          <a:endParaRPr lang="en-US"/>
-        </a:p>
-      </dgm:t>
-    </dgm:pt>
-    <dgm:pt modelId="{4EE45DA1-13C9-48DA-9A38-152DBD73F5A5}" type="sibTrans" cxnId="{5336408E-913B-45E7-9949-AA1C8E2D06CB}">
-      <dgm:prSet/>
-      <dgm:spPr/>
-      <dgm:t>
-        <a:bodyPr/>
-        <a:lstStyle/>
-        <a:p>
-          <a:pPr algn="ctr"/>
-          <a:endParaRPr lang="en-US"/>
-        </a:p>
-      </dgm:t>
-    </dgm:pt>
-    <dgm:pt modelId="{8362B2E0-C5D7-4897-A970-19A2A8A25551}">
-      <dgm:prSet phldrT="[Text]"/>
-      <dgm:spPr/>
-      <dgm:t>
-        <a:bodyPr/>
-        <a:lstStyle/>
-        <a:p>
-          <a:pPr algn="ctr"/>
-          <a:r>
-            <a:rPr lang="en-US"/>
-            <a:t>Communication</a:t>
-          </a:r>
-        </a:p>
-      </dgm:t>
-    </dgm:pt>
-    <dgm:pt modelId="{D7AEE435-FD78-42A8-AAAA-6B5B688B6E92}" type="parTrans" cxnId="{281E464D-8BBD-4369-AA9A-E95607E0876B}">
-      <dgm:prSet/>
-      <dgm:spPr/>
-      <dgm:t>
-        <a:bodyPr/>
-        <a:lstStyle/>
-        <a:p>
-          <a:pPr algn="ctr"/>
-          <a:endParaRPr lang="en-US"/>
-        </a:p>
-      </dgm:t>
-    </dgm:pt>
-    <dgm:pt modelId="{4C612444-5807-4B9A-94A0-A3A173854A1A}" type="sibTrans" cxnId="{281E464D-8BBD-4369-AA9A-E95607E0876B}">
-      <dgm:prSet/>
-      <dgm:spPr/>
-      <dgm:t>
-        <a:bodyPr/>
-        <a:lstStyle/>
-        <a:p>
-          <a:pPr algn="ctr"/>
-          <a:endParaRPr lang="en-US"/>
-        </a:p>
-      </dgm:t>
-    </dgm:pt>
-    <dgm:pt modelId="{7C5AA4CC-B31F-4697-A4D7-9E5AABA4451D}">
-      <dgm:prSet phldrT="[Text]"/>
-      <dgm:spPr/>
-      <dgm:t>
-        <a:bodyPr/>
-        <a:lstStyle/>
-        <a:p>
-          <a:pPr algn="ctr"/>
-          <a:r>
-            <a:rPr lang="en-US"/>
-            <a:t>Entertainment</a:t>
-          </a:r>
-        </a:p>
-      </dgm:t>
-    </dgm:pt>
-    <dgm:pt modelId="{9699E376-2DBE-437E-9C89-B981BA11031C}" type="parTrans" cxnId="{1D67FCDD-E6EC-4082-98E0-C586B506D447}">
-      <dgm:prSet/>
-      <dgm:spPr/>
-      <dgm:t>
-        <a:bodyPr/>
-        <a:lstStyle/>
-        <a:p>
-          <a:pPr algn="ctr"/>
-          <a:endParaRPr lang="en-US"/>
-        </a:p>
-      </dgm:t>
-    </dgm:pt>
-    <dgm:pt modelId="{9F3D9D27-80E1-4D0F-841C-E35AFAB5DD95}" type="sibTrans" cxnId="{1D67FCDD-E6EC-4082-98E0-C586B506D447}">
-      <dgm:prSet/>
-      <dgm:spPr/>
-      <dgm:t>
-        <a:bodyPr/>
-        <a:lstStyle/>
-        <a:p>
-          <a:pPr algn="ctr"/>
-          <a:endParaRPr lang="en-US"/>
-        </a:p>
-      </dgm:t>
-    </dgm:pt>
-    <dgm:pt modelId="{D3E00EE7-F16F-4420-A598-28B2BA502B16}">
-      <dgm:prSet phldrT="[Text]"/>
-      <dgm:spPr/>
-      <dgm:t>
-        <a:bodyPr/>
-        <a:lstStyle/>
-        <a:p>
-          <a:pPr algn="ctr"/>
-          <a:r>
-            <a:rPr lang="en-US"/>
-            <a:t>Voice Assistance</a:t>
-          </a:r>
-        </a:p>
-      </dgm:t>
-    </dgm:pt>
-    <dgm:pt modelId="{D441E7DE-605F-4B88-8DD8-E5B6B758A4A0}" type="parTrans" cxnId="{3F725193-121B-4C2B-A268-0A695784BA1A}">
-      <dgm:prSet/>
-      <dgm:spPr/>
-      <dgm:t>
-        <a:bodyPr/>
-        <a:lstStyle/>
-        <a:p>
-          <a:pPr algn="ctr"/>
-          <a:endParaRPr lang="en-US"/>
-        </a:p>
-      </dgm:t>
-    </dgm:pt>
-    <dgm:pt modelId="{C357BF17-E35D-45AB-97CA-F8825C5263D9}" type="sibTrans" cxnId="{3F725193-121B-4C2B-A268-0A695784BA1A}">
-      <dgm:prSet/>
-      <dgm:spPr/>
-      <dgm:t>
-        <a:bodyPr/>
-        <a:lstStyle/>
-        <a:p>
-          <a:pPr algn="ctr"/>
-          <a:endParaRPr lang="en-US"/>
-        </a:p>
-      </dgm:t>
-    </dgm:pt>
-    <dgm:pt modelId="{C6E296DD-CAED-4F9A-A514-ABE0413309D7}">
-      <dgm:prSet phldrT="[Text]"/>
-      <dgm:spPr/>
-      <dgm:t>
-        <a:bodyPr/>
-        <a:lstStyle/>
-        <a:p>
-          <a:pPr algn="ctr"/>
-          <a:r>
-            <a:rPr lang="en-US"/>
-            <a:t>Automatous Driving</a:t>
-          </a:r>
-        </a:p>
-      </dgm:t>
-    </dgm:pt>
-    <dgm:pt modelId="{43BD9614-3405-4D9C-82C3-D641088EFCD3}" type="parTrans" cxnId="{E4B15B3F-C158-490C-8696-022B9BB514F9}">
-      <dgm:prSet/>
-      <dgm:spPr/>
-      <dgm:t>
-        <a:bodyPr/>
-        <a:lstStyle/>
-        <a:p>
-          <a:pPr algn="ctr"/>
-          <a:endParaRPr lang="en-US"/>
-        </a:p>
-      </dgm:t>
-    </dgm:pt>
-    <dgm:pt modelId="{66E5EC78-24C0-48D5-B328-B6E364D51F06}" type="sibTrans" cxnId="{E4B15B3F-C158-490C-8696-022B9BB514F9}">
-      <dgm:prSet/>
-      <dgm:spPr/>
-      <dgm:t>
-        <a:bodyPr/>
-        <a:lstStyle/>
-        <a:p>
-          <a:pPr algn="ctr"/>
-          <a:endParaRPr lang="en-US"/>
-        </a:p>
-      </dgm:t>
-    </dgm:pt>
-    <dgm:pt modelId="{FBD351F6-6F27-4E45-AE01-2C02DD635E71}">
-      <dgm:prSet phldrT="[Text]"/>
-      <dgm:spPr/>
-      <dgm:t>
-        <a:bodyPr/>
-        <a:lstStyle/>
-        <a:p>
-          <a:pPr algn="ctr"/>
-          <a:r>
-            <a:rPr lang="en-US"/>
-            <a:t>Navigation</a:t>
-          </a:r>
-        </a:p>
-      </dgm:t>
-    </dgm:pt>
-    <dgm:pt modelId="{509D9412-2FC3-41FC-A95D-1D754DDA1107}" type="parTrans" cxnId="{0C42FC47-7015-49D7-88D6-61EF799DC5E4}">
-      <dgm:prSet/>
-      <dgm:spPr/>
-      <dgm:t>
-        <a:bodyPr/>
-        <a:lstStyle/>
-        <a:p>
-          <a:pPr algn="ctr"/>
-          <a:endParaRPr lang="en-US"/>
-        </a:p>
-      </dgm:t>
-    </dgm:pt>
-    <dgm:pt modelId="{CFC3EBC9-5DF6-4F71-98E6-DAAE439BCD21}" type="sibTrans" cxnId="{0C42FC47-7015-49D7-88D6-61EF799DC5E4}">
-      <dgm:prSet/>
-      <dgm:spPr/>
-      <dgm:t>
-        <a:bodyPr/>
-        <a:lstStyle/>
-        <a:p>
-          <a:pPr algn="ctr"/>
-          <a:endParaRPr lang="en-US"/>
-        </a:p>
-      </dgm:t>
-    </dgm:pt>
-    <dgm:pt modelId="{EC3FF161-C80D-46FD-91F3-D8235F69C4B9}">
-      <dgm:prSet phldrT="[Text]"/>
-      <dgm:spPr/>
-      <dgm:t>
-        <a:bodyPr/>
-        <a:lstStyle/>
-        <a:p>
-          <a:pPr algn="ctr"/>
-          <a:r>
-            <a:rPr lang="en-US"/>
-            <a:t>Assisted</a:t>
-          </a:r>
-        </a:p>
-      </dgm:t>
-    </dgm:pt>
-    <dgm:pt modelId="{387907FD-2F65-42DD-ABA6-24943503DA42}" type="parTrans" cxnId="{A25EA9B5-885A-4134-AC6D-C02C082087AD}">
-      <dgm:prSet/>
-      <dgm:spPr/>
-      <dgm:t>
-        <a:bodyPr/>
-        <a:lstStyle/>
-        <a:p>
-          <a:pPr algn="ctr"/>
-          <a:endParaRPr lang="en-US"/>
-        </a:p>
-      </dgm:t>
-    </dgm:pt>
-    <dgm:pt modelId="{3111F152-9C61-4DD7-9E9B-B3ED10800CEE}" type="sibTrans" cxnId="{A25EA9B5-885A-4134-AC6D-C02C082087AD}">
-      <dgm:prSet/>
-      <dgm:spPr/>
-      <dgm:t>
-        <a:bodyPr/>
-        <a:lstStyle/>
-        <a:p>
-          <a:pPr algn="ctr"/>
-          <a:endParaRPr lang="en-US"/>
-        </a:p>
-      </dgm:t>
-    </dgm:pt>
-    <dgm:pt modelId="{828A7454-1F2B-4969-879D-AD246A2EEF0D}">
-      <dgm:prSet phldrT="[Text]"/>
-      <dgm:spPr/>
-      <dgm:t>
-        <a:bodyPr/>
-        <a:lstStyle/>
-        <a:p>
-          <a:pPr algn="ctr"/>
-          <a:r>
-            <a:rPr lang="en-US"/>
-            <a:t>Smoothing the Drive</a:t>
-          </a:r>
-        </a:p>
-      </dgm:t>
-    </dgm:pt>
-    <dgm:pt modelId="{7ACC88AF-447A-4470-9B5E-1BB15C526386}" type="parTrans" cxnId="{FB6D4720-BEA6-431B-AA01-D4228E9ED9AF}">
-      <dgm:prSet/>
-      <dgm:spPr/>
-      <dgm:t>
-        <a:bodyPr/>
-        <a:lstStyle/>
-        <a:p>
-          <a:pPr algn="ctr"/>
-          <a:endParaRPr lang="en-US"/>
-        </a:p>
-      </dgm:t>
-    </dgm:pt>
-    <dgm:pt modelId="{79111D56-A8C8-44F8-856E-F306181888E9}" type="sibTrans" cxnId="{FB6D4720-BEA6-431B-AA01-D4228E9ED9AF}">
-      <dgm:prSet/>
-      <dgm:spPr/>
-      <dgm:t>
-        <a:bodyPr/>
-        <a:lstStyle/>
-        <a:p>
-          <a:pPr algn="ctr"/>
-          <a:endParaRPr lang="en-US"/>
-        </a:p>
-      </dgm:t>
-    </dgm:pt>
-    <dgm:pt modelId="{051516C0-04BA-4A61-B202-733E11360C2E}">
-      <dgm:prSet phldrT="[Text]"/>
-      <dgm:spPr/>
-      <dgm:t>
-        <a:bodyPr/>
-        <a:lstStyle/>
-        <a:p>
-          <a:pPr algn="ctr"/>
-          <a:r>
-            <a:rPr lang="en-US"/>
-            <a:t>Minimizing Resources</a:t>
-          </a:r>
-        </a:p>
-      </dgm:t>
-    </dgm:pt>
-    <dgm:pt modelId="{E885EE64-1DDC-4552-A9D5-DB971B9A75F9}" type="parTrans" cxnId="{851F028D-8A26-42A4-AE15-19AE5018EE42}">
-      <dgm:prSet/>
-      <dgm:spPr/>
-      <dgm:t>
-        <a:bodyPr/>
-        <a:lstStyle/>
-        <a:p>
-          <a:pPr algn="ctr"/>
-          <a:endParaRPr lang="en-US"/>
-        </a:p>
-      </dgm:t>
-    </dgm:pt>
-    <dgm:pt modelId="{3C030A31-F791-4A00-BC10-C3729B5107BE}" type="sibTrans" cxnId="{851F028D-8A26-42A4-AE15-19AE5018EE42}">
-      <dgm:prSet/>
-      <dgm:spPr/>
-      <dgm:t>
-        <a:bodyPr/>
-        <a:lstStyle/>
-        <a:p>
-          <a:pPr algn="ctr"/>
-          <a:endParaRPr lang="en-US"/>
-        </a:p>
-      </dgm:t>
-    </dgm:pt>
-    <dgm:pt modelId="{24B2EC17-1020-4AC2-A895-604C5044A7BB}">
-      <dgm:prSet phldrT="[Text]"/>
-      <dgm:spPr/>
-      <dgm:t>
-        <a:bodyPr/>
-        <a:lstStyle/>
-        <a:p>
-          <a:pPr algn="ctr"/>
-          <a:r>
-            <a:rPr lang="en-US"/>
-            <a:t>Heads Up Display</a:t>
-          </a:r>
-        </a:p>
-      </dgm:t>
-    </dgm:pt>
-    <dgm:pt modelId="{417DE3D2-36C5-415D-928C-83C98EA05C52}" type="parTrans" cxnId="{F49C933A-2894-40E9-96D3-B416B98B6208}">
-      <dgm:prSet/>
-      <dgm:spPr/>
-      <dgm:t>
-        <a:bodyPr/>
-        <a:lstStyle/>
-        <a:p>
-          <a:pPr algn="ctr"/>
-          <a:endParaRPr lang="en-US"/>
-        </a:p>
-      </dgm:t>
-    </dgm:pt>
-    <dgm:pt modelId="{67A3A649-8F4F-4C75-944D-E14224880E14}" type="sibTrans" cxnId="{F49C933A-2894-40E9-96D3-B416B98B6208}">
-      <dgm:prSet/>
-      <dgm:spPr/>
-      <dgm:t>
-        <a:bodyPr/>
-        <a:lstStyle/>
-        <a:p>
-          <a:pPr algn="ctr"/>
-          <a:endParaRPr lang="en-US"/>
-        </a:p>
-      </dgm:t>
-    </dgm:pt>
-    <dgm:pt modelId="{70E391B7-61E9-4BA5-9F10-E52C531B180B}">
-      <dgm:prSet phldrT="[Text]"/>
-      <dgm:spPr/>
-      <dgm:t>
-        <a:bodyPr/>
-        <a:lstStyle/>
-        <a:p>
-          <a:pPr algn="ctr"/>
           <a:r>
             <a:rPr lang="en-US"/>
             <a:t>Failure Detection</a:t>
@@ -4100,270 +4440,27 @@
         </a:p>
       </dgm:t>
     </dgm:pt>
-    <dgm:pt modelId="{3AEDD491-70E7-4FD7-B1FF-7BE9EF9CE4D0}" type="parTrans" cxnId="{0447550C-FB80-44C1-BABD-474F38BE028F}">
+    <dgm:pt modelId="{B407C294-AD66-4927-B761-1B67FB46F87A}" type="parTrans" cxnId="{FC8D920E-2B9E-4E09-9BD5-DA8A3EE7EF38}">
       <dgm:prSet/>
       <dgm:spPr/>
       <dgm:t>
         <a:bodyPr/>
         <a:lstStyle/>
         <a:p>
-          <a:pPr algn="ctr"/>
           <a:endParaRPr lang="en-US"/>
         </a:p>
       </dgm:t>
     </dgm:pt>
-    <dgm:pt modelId="{46E35C59-F3A4-4B1A-9357-5BFC4E269E03}" type="sibTrans" cxnId="{0447550C-FB80-44C1-BABD-474F38BE028F}">
+    <dgm:pt modelId="{9A8F2410-B644-4305-860C-A79D3F213CF0}" type="sibTrans" cxnId="{FC8D920E-2B9E-4E09-9BD5-DA8A3EE7EF38}">
       <dgm:prSet/>
       <dgm:spPr/>
       <dgm:t>
         <a:bodyPr/>
         <a:lstStyle/>
         <a:p>
-          <a:pPr algn="ctr"/>
           <a:endParaRPr lang="en-US"/>
         </a:p>
       </dgm:t>
-    </dgm:pt>
-    <dgm:pt modelId="{D55AE9B1-86E3-458F-B9C1-9B7A7FAE1677}">
-      <dgm:prSet phldrT="[Text]"/>
-      <dgm:spPr/>
-      <dgm:t>
-        <a:bodyPr/>
-        <a:lstStyle/>
-        <a:p>
-          <a:pPr algn="ctr"/>
-          <a:r>
-            <a:rPr lang="en-US"/>
-            <a:t>Pedestrian Avoidance</a:t>
-          </a:r>
-        </a:p>
-      </dgm:t>
-    </dgm:pt>
-    <dgm:pt modelId="{E8938DEE-7389-4E17-82BE-FFA1FAE00BC8}" type="parTrans" cxnId="{32B5204C-2483-4F7E-BDB3-112DD5F89C9A}">
-      <dgm:prSet/>
-      <dgm:spPr/>
-      <dgm:t>
-        <a:bodyPr/>
-        <a:lstStyle/>
-        <a:p>
-          <a:pPr algn="ctr"/>
-          <a:endParaRPr lang="en-US"/>
-        </a:p>
-      </dgm:t>
-    </dgm:pt>
-    <dgm:pt modelId="{87CA2F42-92A0-4C3C-811B-682354F71441}" type="sibTrans" cxnId="{32B5204C-2483-4F7E-BDB3-112DD5F89C9A}">
-      <dgm:prSet/>
-      <dgm:spPr/>
-      <dgm:t>
-        <a:bodyPr/>
-        <a:lstStyle/>
-        <a:p>
-          <a:pPr algn="ctr"/>
-          <a:endParaRPr lang="en-US"/>
-        </a:p>
-      </dgm:t>
-    </dgm:pt>
-    <dgm:pt modelId="{0BADCA1C-DC8A-44D7-A785-20276991BC1C}">
-      <dgm:prSet phldrT="[Text]"/>
-      <dgm:spPr/>
-      <dgm:t>
-        <a:bodyPr/>
-        <a:lstStyle/>
-        <a:p>
-          <a:pPr algn="ctr"/>
-          <a:r>
-            <a:rPr lang="en-US"/>
-            <a:t>Stalled Vehicles</a:t>
-          </a:r>
-        </a:p>
-      </dgm:t>
-    </dgm:pt>
-    <dgm:pt modelId="{06E43C2D-FDBD-405B-B47A-3E7BAAEBBEA4}" type="parTrans" cxnId="{A499AD76-3A66-440E-80E5-D6F720A9BE74}">
-      <dgm:prSet/>
-      <dgm:spPr/>
-      <dgm:t>
-        <a:bodyPr/>
-        <a:lstStyle/>
-        <a:p>
-          <a:pPr algn="ctr"/>
-          <a:endParaRPr lang="en-US"/>
-        </a:p>
-      </dgm:t>
-    </dgm:pt>
-    <dgm:pt modelId="{D16DA825-1240-4D17-9D21-C64E37CC301B}" type="sibTrans" cxnId="{A499AD76-3A66-440E-80E5-D6F720A9BE74}">
-      <dgm:prSet/>
-      <dgm:spPr/>
-      <dgm:t>
-        <a:bodyPr/>
-        <a:lstStyle/>
-        <a:p>
-          <a:pPr algn="ctr"/>
-          <a:endParaRPr lang="en-US"/>
-        </a:p>
-      </dgm:t>
-    </dgm:pt>
-    <dgm:pt modelId="{7FB256A0-049F-4260-81E5-3EC5C196E968}">
-      <dgm:prSet phldrT="[Text]"/>
-      <dgm:spPr/>
-      <dgm:t>
-        <a:bodyPr/>
-        <a:lstStyle/>
-        <a:p>
-          <a:pPr algn="ctr"/>
-          <a:r>
-            <a:rPr lang="en-US"/>
-            <a:t>Alternative Paths</a:t>
-          </a:r>
-        </a:p>
-      </dgm:t>
-    </dgm:pt>
-    <dgm:pt modelId="{ADBF8BD9-CE70-483C-82F2-41E15567F6C6}" type="parTrans" cxnId="{42692339-F7A0-4778-8F53-4EC5F7731138}">
-      <dgm:prSet/>
-      <dgm:spPr/>
-      <dgm:t>
-        <a:bodyPr/>
-        <a:lstStyle/>
-        <a:p>
-          <a:pPr algn="ctr"/>
-          <a:endParaRPr lang="en-US"/>
-        </a:p>
-      </dgm:t>
-    </dgm:pt>
-    <dgm:pt modelId="{D3444B9D-DEC2-4866-A02D-644C47338C72}" type="sibTrans" cxnId="{42692339-F7A0-4778-8F53-4EC5F7731138}">
-      <dgm:prSet/>
-      <dgm:spPr/>
-      <dgm:t>
-        <a:bodyPr/>
-        <a:lstStyle/>
-        <a:p>
-          <a:pPr algn="ctr"/>
-          <a:endParaRPr lang="en-US"/>
-        </a:p>
-      </dgm:t>
-    </dgm:pt>
-    <dgm:pt modelId="{B8413001-8639-4E9E-9117-4982FCCC6F83}">
-      <dgm:prSet phldrT="[Text]"/>
-      <dgm:spPr/>
-      <dgm:t>
-        <a:bodyPr/>
-        <a:lstStyle/>
-        <a:p>
-          <a:pPr algn="ctr"/>
-          <a:r>
-            <a:rPr lang="en-US"/>
-            <a:t>Wear and Tear</a:t>
-          </a:r>
-        </a:p>
-      </dgm:t>
-    </dgm:pt>
-    <dgm:pt modelId="{31C24A80-2431-477D-800B-F931D9441AA7}" type="parTrans" cxnId="{516F6638-EB79-4CA3-872E-ABFD54D0FDF4}">
-      <dgm:prSet/>
-      <dgm:spPr/>
-      <dgm:t>
-        <a:bodyPr/>
-        <a:lstStyle/>
-        <a:p>
-          <a:pPr algn="ctr"/>
-          <a:endParaRPr lang="en-US"/>
-        </a:p>
-      </dgm:t>
-    </dgm:pt>
-    <dgm:pt modelId="{3C859285-CBDB-4427-92EB-078D63D05078}" type="sibTrans" cxnId="{516F6638-EB79-4CA3-872E-ABFD54D0FDF4}">
-      <dgm:prSet/>
-      <dgm:spPr/>
-      <dgm:t>
-        <a:bodyPr/>
-        <a:lstStyle/>
-        <a:p>
-          <a:pPr algn="ctr"/>
-          <a:endParaRPr lang="en-US"/>
-        </a:p>
-      </dgm:t>
-    </dgm:pt>
-    <dgm:pt modelId="{38F4F824-BFF0-4FB2-87A0-25A5B6059A40}">
-      <dgm:prSet phldrT="[Text]"/>
-      <dgm:spPr/>
-      <dgm:t>
-        <a:bodyPr/>
-        <a:lstStyle/>
-        <a:p>
-          <a:pPr algn="ctr"/>
-          <a:r>
-            <a:rPr lang="en-US"/>
-            <a:t>Weather Adaptive</a:t>
-          </a:r>
-        </a:p>
-      </dgm:t>
-    </dgm:pt>
-    <dgm:pt modelId="{3A3448F0-244A-4989-8A00-CA9E6C84F253}" type="parTrans" cxnId="{CB0ABF63-34BE-444E-8C9C-271DB9DBDE7E}">
-      <dgm:prSet/>
-      <dgm:spPr/>
-      <dgm:t>
-        <a:bodyPr/>
-        <a:lstStyle/>
-        <a:p>
-          <a:pPr algn="ctr"/>
-          <a:endParaRPr lang="en-US"/>
-        </a:p>
-      </dgm:t>
-    </dgm:pt>
-    <dgm:pt modelId="{F8883AD0-B22D-4422-9905-59CDDB72FE07}" type="sibTrans" cxnId="{CB0ABF63-34BE-444E-8C9C-271DB9DBDE7E}">
-      <dgm:prSet/>
-      <dgm:spPr/>
-      <dgm:t>
-        <a:bodyPr/>
-        <a:lstStyle/>
-        <a:p>
-          <a:pPr algn="ctr"/>
-          <a:endParaRPr lang="en-US"/>
-        </a:p>
-      </dgm:t>
-    </dgm:pt>
-    <dgm:pt modelId="{56D5AC87-67E6-4DC5-A579-3629DD780303}">
-      <dgm:prSet phldrT="[Text]"/>
-      <dgm:spPr/>
-      <dgm:t>
-        <a:bodyPr/>
-        <a:lstStyle/>
-        <a:p>
-          <a:pPr algn="ctr"/>
-          <a:r>
-            <a:rPr lang="en-US"/>
-            <a:t>Smart cities Integration</a:t>
-          </a:r>
-        </a:p>
-      </dgm:t>
-    </dgm:pt>
-    <dgm:pt modelId="{B22AE181-10CE-4251-AE56-2D440041B097}" type="parTrans" cxnId="{9A2E7193-39B4-47DF-AA8E-C5A04E2B8916}">
-      <dgm:prSet/>
-      <dgm:spPr/>
-    </dgm:pt>
-    <dgm:pt modelId="{DDFE6AD9-0F82-4762-ACC2-691FC1569762}" type="sibTrans" cxnId="{9A2E7193-39B4-47DF-AA8E-C5A04E2B8916}">
-      <dgm:prSet/>
-      <dgm:spPr/>
-    </dgm:pt>
-    <dgm:pt modelId="{1B92830F-1D08-42DC-8A60-E50E639DB8DD}">
-      <dgm:prSet phldrT="[Text]"/>
-      <dgm:spPr/>
-      <dgm:t>
-        <a:bodyPr/>
-        <a:lstStyle/>
-        <a:p>
-          <a:pPr algn="ctr"/>
-          <a:r>
-            <a:rPr lang="en-US"/>
-            <a:t>V2X</a:t>
-          </a:r>
-        </a:p>
-      </dgm:t>
-    </dgm:pt>
-    <dgm:pt modelId="{914526D6-8F28-4F77-BDBD-93149F28A4E3}" type="parTrans" cxnId="{65D6DC73-6E12-47EA-8CFA-F45770012644}">
-      <dgm:prSet/>
-      <dgm:spPr/>
-    </dgm:pt>
-    <dgm:pt modelId="{2F9BD1F6-9FB2-4539-822D-526F4372608D}" type="sibTrans" cxnId="{65D6DC73-6E12-47EA-8CFA-F45770012644}">
-      <dgm:prSet/>
-      <dgm:spPr/>
     </dgm:pt>
     <dgm:pt modelId="{06D5C574-266A-4ABB-A9FA-79D189C00C67}" type="pres">
       <dgm:prSet presAssocID="{0A7F5D56-1213-493A-B906-692C5708B2A8}" presName="hierChild1" presStyleCnt="0">
@@ -4546,80 +4643,8 @@
       <dgm:prSet presAssocID="{044D96DC-C1AA-478B-9A3C-71D06D4DC4D4}" presName="hierChild5" presStyleCnt="0"/>
       <dgm:spPr/>
     </dgm:pt>
-    <dgm:pt modelId="{95CA4A1C-D9A1-4F4D-BA76-8EEE98DF0D98}" type="pres">
-      <dgm:prSet presAssocID="{7C2954EB-FF59-4916-BBCC-571FBD67E173}" presName="Name37" presStyleLbl="parChTrans1D3" presStyleIdx="1" presStyleCnt="9"/>
-      <dgm:spPr/>
-    </dgm:pt>
-    <dgm:pt modelId="{68B1875B-B4E7-4300-8033-E1BF1D3CA0FE}" type="pres">
-      <dgm:prSet presAssocID="{9A9496A6-9B75-4DDA-B98B-09180FE3CC1F}" presName="hierRoot2" presStyleCnt="0">
-        <dgm:presLayoutVars>
-          <dgm:hierBranch val="init"/>
-        </dgm:presLayoutVars>
-      </dgm:prSet>
-      <dgm:spPr/>
-    </dgm:pt>
-    <dgm:pt modelId="{349445C3-74D9-47E9-9DBB-6517AE889FF7}" type="pres">
-      <dgm:prSet presAssocID="{9A9496A6-9B75-4DDA-B98B-09180FE3CC1F}" presName="rootComposite" presStyleCnt="0"/>
-      <dgm:spPr/>
-    </dgm:pt>
-    <dgm:pt modelId="{7D2F5FF4-C9EB-46F2-A4A9-E7C7839C9FC9}" type="pres">
-      <dgm:prSet presAssocID="{9A9496A6-9B75-4DDA-B98B-09180FE3CC1F}" presName="rootText" presStyleLbl="node3" presStyleIdx="1" presStyleCnt="9">
-        <dgm:presLayoutVars>
-          <dgm:chPref val="3"/>
-        </dgm:presLayoutVars>
-      </dgm:prSet>
-      <dgm:spPr/>
-    </dgm:pt>
-    <dgm:pt modelId="{46DD55CB-E348-442C-8D58-F279CCE103D0}" type="pres">
-      <dgm:prSet presAssocID="{9A9496A6-9B75-4DDA-B98B-09180FE3CC1F}" presName="rootConnector" presStyleLbl="node3" presStyleIdx="1" presStyleCnt="9"/>
-      <dgm:spPr/>
-    </dgm:pt>
-    <dgm:pt modelId="{4B0E651F-DB5C-422B-A148-AC5B05CE3616}" type="pres">
-      <dgm:prSet presAssocID="{9A9496A6-9B75-4DDA-B98B-09180FE3CC1F}" presName="hierChild4" presStyleCnt="0"/>
-      <dgm:spPr/>
-    </dgm:pt>
-    <dgm:pt modelId="{865F19A7-5D45-4B8B-B701-45E15256BDF2}" type="pres">
-      <dgm:prSet presAssocID="{3AEDD491-70E7-4FD7-B1FF-7BE9EF9CE4D0}" presName="Name37" presStyleLbl="parChTrans1D4" presStyleIdx="2" presStyleCnt="9"/>
-      <dgm:spPr/>
-    </dgm:pt>
-    <dgm:pt modelId="{6AB3640A-EE61-402E-8329-02FED8FAD730}" type="pres">
-      <dgm:prSet presAssocID="{70E391B7-61E9-4BA5-9F10-E52C531B180B}" presName="hierRoot2" presStyleCnt="0">
-        <dgm:presLayoutVars>
-          <dgm:hierBranch val="init"/>
-        </dgm:presLayoutVars>
-      </dgm:prSet>
-      <dgm:spPr/>
-    </dgm:pt>
-    <dgm:pt modelId="{1EA911C4-E2B8-4E22-95DF-4D249A732D6F}" type="pres">
-      <dgm:prSet presAssocID="{70E391B7-61E9-4BA5-9F10-E52C531B180B}" presName="rootComposite" presStyleCnt="0"/>
-      <dgm:spPr/>
-    </dgm:pt>
-    <dgm:pt modelId="{4BCF9C51-033E-4D80-8AEC-AB6CCF6736C3}" type="pres">
-      <dgm:prSet presAssocID="{70E391B7-61E9-4BA5-9F10-E52C531B180B}" presName="rootText" presStyleLbl="node4" presStyleIdx="2" presStyleCnt="9">
-        <dgm:presLayoutVars>
-          <dgm:chPref val="3"/>
-        </dgm:presLayoutVars>
-      </dgm:prSet>
-      <dgm:spPr/>
-    </dgm:pt>
-    <dgm:pt modelId="{783BAE11-520D-4FE3-BB37-7A478AC4335E}" type="pres">
-      <dgm:prSet presAssocID="{70E391B7-61E9-4BA5-9F10-E52C531B180B}" presName="rootConnector" presStyleLbl="node4" presStyleIdx="2" presStyleCnt="9"/>
-      <dgm:spPr/>
-    </dgm:pt>
-    <dgm:pt modelId="{168E167F-967E-4327-8ADF-4646108C2403}" type="pres">
-      <dgm:prSet presAssocID="{70E391B7-61E9-4BA5-9F10-E52C531B180B}" presName="hierChild4" presStyleCnt="0"/>
-      <dgm:spPr/>
-    </dgm:pt>
-    <dgm:pt modelId="{050CA3F1-E8AC-4433-A80B-F7E8EED68539}" type="pres">
-      <dgm:prSet presAssocID="{70E391B7-61E9-4BA5-9F10-E52C531B180B}" presName="hierChild5" presStyleCnt="0"/>
-      <dgm:spPr/>
-    </dgm:pt>
-    <dgm:pt modelId="{F4118A2E-8CA7-4CA2-ADCE-529E2896A5CA}" type="pres">
-      <dgm:prSet presAssocID="{9A9496A6-9B75-4DDA-B98B-09180FE3CC1F}" presName="hierChild5" presStyleCnt="0"/>
-      <dgm:spPr/>
-    </dgm:pt>
     <dgm:pt modelId="{C2932F7A-EB30-4893-A336-29345B11B41F}" type="pres">
-      <dgm:prSet presAssocID="{D7AEE435-FD78-42A8-AAAA-6B5B688B6E92}" presName="Name37" presStyleLbl="parChTrans1D3" presStyleIdx="2" presStyleCnt="9"/>
+      <dgm:prSet presAssocID="{D7AEE435-FD78-42A8-AAAA-6B5B688B6E92}" presName="Name37" presStyleLbl="parChTrans1D3" presStyleIdx="1" presStyleCnt="9"/>
       <dgm:spPr/>
     </dgm:pt>
     <dgm:pt modelId="{58AB3353-A3B9-455E-AF42-77409E49275B}" type="pres">
@@ -4635,7 +4660,7 @@
       <dgm:spPr/>
     </dgm:pt>
     <dgm:pt modelId="{10A0EFDB-ECEB-42EB-AA19-1198CB582B69}" type="pres">
-      <dgm:prSet presAssocID="{8362B2E0-C5D7-4897-A970-19A2A8A25551}" presName="rootText" presStyleLbl="node3" presStyleIdx="2" presStyleCnt="9">
+      <dgm:prSet presAssocID="{8362B2E0-C5D7-4897-A970-19A2A8A25551}" presName="rootText" presStyleLbl="node3" presStyleIdx="1" presStyleCnt="9">
         <dgm:presLayoutVars>
           <dgm:chPref val="3"/>
         </dgm:presLayoutVars>
@@ -4643,7 +4668,7 @@
       <dgm:spPr/>
     </dgm:pt>
     <dgm:pt modelId="{502C4C52-B1F3-470C-B0B0-16200CEE3C7B}" type="pres">
-      <dgm:prSet presAssocID="{8362B2E0-C5D7-4897-A970-19A2A8A25551}" presName="rootConnector" presStyleLbl="node3" presStyleIdx="2" presStyleCnt="9"/>
+      <dgm:prSet presAssocID="{8362B2E0-C5D7-4897-A970-19A2A8A25551}" presName="rootConnector" presStyleLbl="node3" presStyleIdx="1" presStyleCnt="9"/>
       <dgm:spPr/>
     </dgm:pt>
     <dgm:pt modelId="{33C81E78-80A8-41E2-A2A6-332A827A1929}" type="pres">
@@ -4651,7 +4676,7 @@
       <dgm:spPr/>
     </dgm:pt>
     <dgm:pt modelId="{1A5C59FA-CEE8-4B50-B182-955E315210A9}" type="pres">
-      <dgm:prSet presAssocID="{417DE3D2-36C5-415D-928C-83C98EA05C52}" presName="Name37" presStyleLbl="parChTrans1D4" presStyleIdx="3" presStyleCnt="9"/>
+      <dgm:prSet presAssocID="{417DE3D2-36C5-415D-928C-83C98EA05C52}" presName="Name37" presStyleLbl="parChTrans1D4" presStyleIdx="2" presStyleCnt="9"/>
       <dgm:spPr/>
     </dgm:pt>
     <dgm:pt modelId="{D74C474D-D618-422B-A16E-7F2413E6BCB8}" type="pres">
@@ -4667,7 +4692,7 @@
       <dgm:spPr/>
     </dgm:pt>
     <dgm:pt modelId="{09BA1DF9-B4B7-406A-BAAB-9FF891958298}" type="pres">
-      <dgm:prSet presAssocID="{24B2EC17-1020-4AC2-A895-604C5044A7BB}" presName="rootText" presStyleLbl="node4" presStyleIdx="3" presStyleCnt="9">
+      <dgm:prSet presAssocID="{24B2EC17-1020-4AC2-A895-604C5044A7BB}" presName="rootText" presStyleLbl="node4" presStyleIdx="2" presStyleCnt="9">
         <dgm:presLayoutVars>
           <dgm:chPref val="3"/>
         </dgm:presLayoutVars>
@@ -4675,7 +4700,7 @@
       <dgm:spPr/>
     </dgm:pt>
     <dgm:pt modelId="{665F7C1B-4AA0-42B7-A6C6-F0E42FF53BAB}" type="pres">
-      <dgm:prSet presAssocID="{24B2EC17-1020-4AC2-A895-604C5044A7BB}" presName="rootConnector" presStyleLbl="node4" presStyleIdx="3" presStyleCnt="9"/>
+      <dgm:prSet presAssocID="{24B2EC17-1020-4AC2-A895-604C5044A7BB}" presName="rootConnector" presStyleLbl="node4" presStyleIdx="2" presStyleCnt="9"/>
       <dgm:spPr/>
     </dgm:pt>
     <dgm:pt modelId="{0B5FCE2A-FB5F-4A6E-AA46-3D5B3EA40C0B}" type="pres">
@@ -4727,7 +4752,7 @@
       <dgm:spPr/>
     </dgm:pt>
     <dgm:pt modelId="{4B90ADF0-4FDC-4537-ACE3-FF452756668F}" type="pres">
-      <dgm:prSet presAssocID="{9699E376-2DBE-437E-9C89-B981BA11031C}" presName="Name37" presStyleLbl="parChTrans1D3" presStyleIdx="3" presStyleCnt="9"/>
+      <dgm:prSet presAssocID="{9699E376-2DBE-437E-9C89-B981BA11031C}" presName="Name37" presStyleLbl="parChTrans1D3" presStyleIdx="2" presStyleCnt="9"/>
       <dgm:spPr/>
     </dgm:pt>
     <dgm:pt modelId="{3924C889-7120-4456-B94A-BC34EF2C87B7}" type="pres">
@@ -4743,7 +4768,7 @@
       <dgm:spPr/>
     </dgm:pt>
     <dgm:pt modelId="{AC8F89F5-D2B7-4700-9EC8-0360BA855CC7}" type="pres">
-      <dgm:prSet presAssocID="{7C5AA4CC-B31F-4697-A4D7-9E5AABA4451D}" presName="rootText" presStyleLbl="node3" presStyleIdx="3" presStyleCnt="9">
+      <dgm:prSet presAssocID="{7C5AA4CC-B31F-4697-A4D7-9E5AABA4451D}" presName="rootText" presStyleLbl="node3" presStyleIdx="2" presStyleCnt="9">
         <dgm:presLayoutVars>
           <dgm:chPref val="3"/>
         </dgm:presLayoutVars>
@@ -4751,7 +4776,7 @@
       <dgm:spPr/>
     </dgm:pt>
     <dgm:pt modelId="{34B8BD6F-A17F-432C-B919-88704097D49D}" type="pres">
-      <dgm:prSet presAssocID="{7C5AA4CC-B31F-4697-A4D7-9E5AABA4451D}" presName="rootConnector" presStyleLbl="node3" presStyleIdx="3" presStyleCnt="9"/>
+      <dgm:prSet presAssocID="{7C5AA4CC-B31F-4697-A4D7-9E5AABA4451D}" presName="rootConnector" presStyleLbl="node3" presStyleIdx="2" presStyleCnt="9"/>
       <dgm:spPr/>
     </dgm:pt>
     <dgm:pt modelId="{6A29E02F-6419-44CF-B64B-75187E15F550}" type="pres">
@@ -4759,7 +4784,7 @@
       <dgm:spPr/>
     </dgm:pt>
     <dgm:pt modelId="{7DCD10B6-1965-46A5-8BB6-6ABAEAB7A725}" type="pres">
-      <dgm:prSet presAssocID="{D441E7DE-605F-4B88-8DD8-E5B6B758A4A0}" presName="Name37" presStyleLbl="parChTrans1D4" presStyleIdx="4" presStyleCnt="9"/>
+      <dgm:prSet presAssocID="{D441E7DE-605F-4B88-8DD8-E5B6B758A4A0}" presName="Name37" presStyleLbl="parChTrans1D4" presStyleIdx="3" presStyleCnt="9"/>
       <dgm:spPr/>
     </dgm:pt>
     <dgm:pt modelId="{C478D587-D6B9-4566-8048-951864F33B9C}" type="pres">
@@ -4775,7 +4800,7 @@
       <dgm:spPr/>
     </dgm:pt>
     <dgm:pt modelId="{340D9F69-F5B3-46B1-8EE3-D6D45DCCCF56}" type="pres">
-      <dgm:prSet presAssocID="{D3E00EE7-F16F-4420-A598-28B2BA502B16}" presName="rootText" presStyleLbl="node4" presStyleIdx="4" presStyleCnt="9">
+      <dgm:prSet presAssocID="{D3E00EE7-F16F-4420-A598-28B2BA502B16}" presName="rootText" presStyleLbl="node4" presStyleIdx="3" presStyleCnt="9">
         <dgm:presLayoutVars>
           <dgm:chPref val="3"/>
         </dgm:presLayoutVars>
@@ -4783,7 +4808,7 @@
       <dgm:spPr/>
     </dgm:pt>
     <dgm:pt modelId="{0170244D-ECDE-43B6-9AF2-A08A5578FFAF}" type="pres">
-      <dgm:prSet presAssocID="{D3E00EE7-F16F-4420-A598-28B2BA502B16}" presName="rootConnector" presStyleLbl="node4" presStyleIdx="4" presStyleCnt="9"/>
+      <dgm:prSet presAssocID="{D3E00EE7-F16F-4420-A598-28B2BA502B16}" presName="rootConnector" presStyleLbl="node4" presStyleIdx="3" presStyleCnt="9"/>
       <dgm:spPr/>
     </dgm:pt>
     <dgm:pt modelId="{D0AB5B58-B272-4D5A-8D9D-C65BD71E847C}" type="pres">
@@ -4799,7 +4824,7 @@
       <dgm:spPr/>
     </dgm:pt>
     <dgm:pt modelId="{E86F1FD1-6406-48D1-86FF-F53323B24FEF}" type="pres">
-      <dgm:prSet presAssocID="{43BD9614-3405-4D9C-82C3-D641088EFCD3}" presName="Name37" presStyleLbl="parChTrans1D3" presStyleIdx="4" presStyleCnt="9"/>
+      <dgm:prSet presAssocID="{43BD9614-3405-4D9C-82C3-D641088EFCD3}" presName="Name37" presStyleLbl="parChTrans1D3" presStyleIdx="3" presStyleCnt="9"/>
       <dgm:spPr/>
     </dgm:pt>
     <dgm:pt modelId="{E7665455-63FC-4073-AFA6-BB7FAA504203}" type="pres">
@@ -4815,7 +4840,7 @@
       <dgm:spPr/>
     </dgm:pt>
     <dgm:pt modelId="{457D25BA-45B0-478A-9F8C-137BC597846F}" type="pres">
-      <dgm:prSet presAssocID="{C6E296DD-CAED-4F9A-A514-ABE0413309D7}" presName="rootText" presStyleLbl="node3" presStyleIdx="4" presStyleCnt="9">
+      <dgm:prSet presAssocID="{C6E296DD-CAED-4F9A-A514-ABE0413309D7}" presName="rootText" presStyleLbl="node3" presStyleIdx="3" presStyleCnt="9">
         <dgm:presLayoutVars>
           <dgm:chPref val="3"/>
         </dgm:presLayoutVars>
@@ -4823,7 +4848,7 @@
       <dgm:spPr/>
     </dgm:pt>
     <dgm:pt modelId="{CCB42FBA-DEF3-4BA8-9183-95B92AB414F0}" type="pres">
-      <dgm:prSet presAssocID="{C6E296DD-CAED-4F9A-A514-ABE0413309D7}" presName="rootConnector" presStyleLbl="node3" presStyleIdx="4" presStyleCnt="9"/>
+      <dgm:prSet presAssocID="{C6E296DD-CAED-4F9A-A514-ABE0413309D7}" presName="rootConnector" presStyleLbl="node3" presStyleIdx="3" presStyleCnt="9"/>
       <dgm:spPr/>
     </dgm:pt>
     <dgm:pt modelId="{742633D6-C6ED-4D93-BB5F-41AA8863F9BC}" type="pres">
@@ -4831,7 +4856,7 @@
       <dgm:spPr/>
     </dgm:pt>
     <dgm:pt modelId="{ABFD11B3-CF36-4C67-9002-332ECC50E73B}" type="pres">
-      <dgm:prSet presAssocID="{509D9412-2FC3-41FC-A95D-1D754DDA1107}" presName="Name37" presStyleLbl="parChTrans1D4" presStyleIdx="5" presStyleCnt="9"/>
+      <dgm:prSet presAssocID="{509D9412-2FC3-41FC-A95D-1D754DDA1107}" presName="Name37" presStyleLbl="parChTrans1D4" presStyleIdx="4" presStyleCnt="9"/>
       <dgm:spPr/>
     </dgm:pt>
     <dgm:pt modelId="{6AC32241-F434-4632-B692-06E28EBBF3AB}" type="pres">
@@ -4847,7 +4872,7 @@
       <dgm:spPr/>
     </dgm:pt>
     <dgm:pt modelId="{F6DE0FC4-2E96-4B35-BB98-157BC1FDBF59}" type="pres">
-      <dgm:prSet presAssocID="{FBD351F6-6F27-4E45-AE01-2C02DD635E71}" presName="rootText" presStyleLbl="node4" presStyleIdx="5" presStyleCnt="9">
+      <dgm:prSet presAssocID="{FBD351F6-6F27-4E45-AE01-2C02DD635E71}" presName="rootText" presStyleLbl="node4" presStyleIdx="4" presStyleCnt="9">
         <dgm:presLayoutVars>
           <dgm:chPref val="3"/>
         </dgm:presLayoutVars>
@@ -4855,7 +4880,7 @@
       <dgm:spPr/>
     </dgm:pt>
     <dgm:pt modelId="{7705FE7F-508A-4552-9536-2286D69F36EA}" type="pres">
-      <dgm:prSet presAssocID="{FBD351F6-6F27-4E45-AE01-2C02DD635E71}" presName="rootConnector" presStyleLbl="node4" presStyleIdx="5" presStyleCnt="9"/>
+      <dgm:prSet presAssocID="{FBD351F6-6F27-4E45-AE01-2C02DD635E71}" presName="rootConnector" presStyleLbl="node4" presStyleIdx="4" presStyleCnt="9"/>
       <dgm:spPr/>
     </dgm:pt>
     <dgm:pt modelId="{97E90D49-3DFA-4F16-BDF5-874F5B4AC9C1}" type="pres">
@@ -4867,7 +4892,7 @@
       <dgm:spPr/>
     </dgm:pt>
     <dgm:pt modelId="{A1F1D78A-3FFF-433F-AD76-4AB0314EA03D}" type="pres">
-      <dgm:prSet presAssocID="{387907FD-2F65-42DD-ABA6-24943503DA42}" presName="Name37" presStyleLbl="parChTrans1D4" presStyleIdx="6" presStyleCnt="9"/>
+      <dgm:prSet presAssocID="{387907FD-2F65-42DD-ABA6-24943503DA42}" presName="Name37" presStyleLbl="parChTrans1D4" presStyleIdx="5" presStyleCnt="9"/>
       <dgm:spPr/>
     </dgm:pt>
     <dgm:pt modelId="{4AE00847-CFE5-4F09-8C32-63C3E05D9F96}" type="pres">
@@ -4883,7 +4908,7 @@
       <dgm:spPr/>
     </dgm:pt>
     <dgm:pt modelId="{C9460910-B55B-4944-8C3D-A721E20434E1}" type="pres">
-      <dgm:prSet presAssocID="{EC3FF161-C80D-46FD-91F3-D8235F69C4B9}" presName="rootText" presStyleLbl="node4" presStyleIdx="6" presStyleCnt="9">
+      <dgm:prSet presAssocID="{EC3FF161-C80D-46FD-91F3-D8235F69C4B9}" presName="rootText" presStyleLbl="node4" presStyleIdx="5" presStyleCnt="9">
         <dgm:presLayoutVars>
           <dgm:chPref val="3"/>
         </dgm:presLayoutVars>
@@ -4891,7 +4916,7 @@
       <dgm:spPr/>
     </dgm:pt>
     <dgm:pt modelId="{2509481F-1F25-4C6A-89B4-2114794A78B5}" type="pres">
-      <dgm:prSet presAssocID="{EC3FF161-C80D-46FD-91F3-D8235F69C4B9}" presName="rootConnector" presStyleLbl="node4" presStyleIdx="6" presStyleCnt="9"/>
+      <dgm:prSet presAssocID="{EC3FF161-C80D-46FD-91F3-D8235F69C4B9}" presName="rootConnector" presStyleLbl="node4" presStyleIdx="5" presStyleCnt="9"/>
       <dgm:spPr/>
     </dgm:pt>
     <dgm:pt modelId="{F6E88537-9888-4531-97E7-E63734334DA3}" type="pres">
@@ -4943,7 +4968,7 @@
       <dgm:spPr/>
     </dgm:pt>
     <dgm:pt modelId="{7F83BDFF-D19A-401D-9EEE-5EF573AABFFF}" type="pres">
-      <dgm:prSet presAssocID="{7ACC88AF-447A-4470-9B5E-1BB15C526386}" presName="Name37" presStyleLbl="parChTrans1D3" presStyleIdx="5" presStyleCnt="9"/>
+      <dgm:prSet presAssocID="{7ACC88AF-447A-4470-9B5E-1BB15C526386}" presName="Name37" presStyleLbl="parChTrans1D3" presStyleIdx="4" presStyleCnt="9"/>
       <dgm:spPr/>
     </dgm:pt>
     <dgm:pt modelId="{62C82201-9AE7-4570-AFA0-E8826CA33FF1}" type="pres">
@@ -4959,7 +4984,7 @@
       <dgm:spPr/>
     </dgm:pt>
     <dgm:pt modelId="{0D482E74-CC96-477D-AACA-C23C38C5C382}" type="pres">
-      <dgm:prSet presAssocID="{828A7454-1F2B-4969-879D-AD246A2EEF0D}" presName="rootText" presStyleLbl="node3" presStyleIdx="5" presStyleCnt="9">
+      <dgm:prSet presAssocID="{828A7454-1F2B-4969-879D-AD246A2EEF0D}" presName="rootText" presStyleLbl="node3" presStyleIdx="4" presStyleCnt="9">
         <dgm:presLayoutVars>
           <dgm:chPref val="3"/>
         </dgm:presLayoutVars>
@@ -4967,7 +4992,7 @@
       <dgm:spPr/>
     </dgm:pt>
     <dgm:pt modelId="{E43D8CAC-646C-4447-AEED-6EC7689089A1}" type="pres">
-      <dgm:prSet presAssocID="{828A7454-1F2B-4969-879D-AD246A2EEF0D}" presName="rootConnector" presStyleLbl="node3" presStyleIdx="5" presStyleCnt="9"/>
+      <dgm:prSet presAssocID="{828A7454-1F2B-4969-879D-AD246A2EEF0D}" presName="rootConnector" presStyleLbl="node3" presStyleIdx="4" presStyleCnt="9"/>
       <dgm:spPr/>
     </dgm:pt>
     <dgm:pt modelId="{4515F2B2-6236-4F2D-94FE-9EE1A1368569}" type="pres">
@@ -4975,7 +5000,7 @@
       <dgm:spPr/>
     </dgm:pt>
     <dgm:pt modelId="{0064A347-707C-43A3-943B-F012ACB8C40B}" type="pres">
-      <dgm:prSet presAssocID="{3A3448F0-244A-4989-8A00-CA9E6C84F253}" presName="Name37" presStyleLbl="parChTrans1D4" presStyleIdx="7" presStyleCnt="9"/>
+      <dgm:prSet presAssocID="{3A3448F0-244A-4989-8A00-CA9E6C84F253}" presName="Name37" presStyleLbl="parChTrans1D4" presStyleIdx="6" presStyleCnt="9"/>
       <dgm:spPr/>
     </dgm:pt>
     <dgm:pt modelId="{C860E8E3-1B18-4F16-80BC-5933F35988E0}" type="pres">
@@ -4991,7 +5016,7 @@
       <dgm:spPr/>
     </dgm:pt>
     <dgm:pt modelId="{D5DEDF09-6DFB-474A-B5CE-68779FA14849}" type="pres">
-      <dgm:prSet presAssocID="{38F4F824-BFF0-4FB2-87A0-25A5B6059A40}" presName="rootText" presStyleLbl="node4" presStyleIdx="7" presStyleCnt="9">
+      <dgm:prSet presAssocID="{38F4F824-BFF0-4FB2-87A0-25A5B6059A40}" presName="rootText" presStyleLbl="node4" presStyleIdx="6" presStyleCnt="9">
         <dgm:presLayoutVars>
           <dgm:chPref val="3"/>
         </dgm:presLayoutVars>
@@ -4999,7 +5024,7 @@
       <dgm:spPr/>
     </dgm:pt>
     <dgm:pt modelId="{5EBFDEAE-6857-471A-B49A-9312CA8864B6}" type="pres">
-      <dgm:prSet presAssocID="{38F4F824-BFF0-4FB2-87A0-25A5B6059A40}" presName="rootConnector" presStyleLbl="node4" presStyleIdx="7" presStyleCnt="9"/>
+      <dgm:prSet presAssocID="{38F4F824-BFF0-4FB2-87A0-25A5B6059A40}" presName="rootConnector" presStyleLbl="node4" presStyleIdx="6" presStyleCnt="9"/>
       <dgm:spPr/>
     </dgm:pt>
     <dgm:pt modelId="{757A74A6-1FCF-404B-BF30-442E6EF5B59B}" type="pres">
@@ -5015,7 +5040,7 @@
       <dgm:spPr/>
     </dgm:pt>
     <dgm:pt modelId="{329C8CCE-470E-44E0-B648-EABB110C033A}" type="pres">
-      <dgm:prSet presAssocID="{E885EE64-1DDC-4552-A9D5-DB971B9A75F9}" presName="Name37" presStyleLbl="parChTrans1D3" presStyleIdx="6" presStyleCnt="9"/>
+      <dgm:prSet presAssocID="{E885EE64-1DDC-4552-A9D5-DB971B9A75F9}" presName="Name37" presStyleLbl="parChTrans1D3" presStyleIdx="5" presStyleCnt="9"/>
       <dgm:spPr/>
     </dgm:pt>
     <dgm:pt modelId="{D9155B6B-C3C7-4B17-85E5-FDC38EBEBD64}" type="pres">
@@ -5031,7 +5056,7 @@
       <dgm:spPr/>
     </dgm:pt>
     <dgm:pt modelId="{4757DC47-CDBC-4E4E-A286-63E96CAFB803}" type="pres">
-      <dgm:prSet presAssocID="{051516C0-04BA-4A61-B202-733E11360C2E}" presName="rootText" presStyleLbl="node3" presStyleIdx="6" presStyleCnt="9">
+      <dgm:prSet presAssocID="{051516C0-04BA-4A61-B202-733E11360C2E}" presName="rootText" presStyleLbl="node3" presStyleIdx="5" presStyleCnt="9">
         <dgm:presLayoutVars>
           <dgm:chPref val="3"/>
         </dgm:presLayoutVars>
@@ -5039,7 +5064,7 @@
       <dgm:spPr/>
     </dgm:pt>
     <dgm:pt modelId="{33D12A9A-0088-45FB-8EF4-918880B6BB52}" type="pres">
-      <dgm:prSet presAssocID="{051516C0-04BA-4A61-B202-733E11360C2E}" presName="rootConnector" presStyleLbl="node3" presStyleIdx="6" presStyleCnt="9"/>
+      <dgm:prSet presAssocID="{051516C0-04BA-4A61-B202-733E11360C2E}" presName="rootConnector" presStyleLbl="node3" presStyleIdx="5" presStyleCnt="9"/>
       <dgm:spPr/>
     </dgm:pt>
     <dgm:pt modelId="{2F6C5DEA-195A-4955-8F68-438456EC4326}" type="pres">
@@ -5047,7 +5072,7 @@
       <dgm:spPr/>
     </dgm:pt>
     <dgm:pt modelId="{0484BBF1-E1C1-4C9D-B2BF-FF5563D380BD}" type="pres">
-      <dgm:prSet presAssocID="{31C24A80-2431-477D-800B-F931D9441AA7}" presName="Name37" presStyleLbl="parChTrans1D4" presStyleIdx="8" presStyleCnt="9"/>
+      <dgm:prSet presAssocID="{31C24A80-2431-477D-800B-F931D9441AA7}" presName="Name37" presStyleLbl="parChTrans1D4" presStyleIdx="7" presStyleCnt="9"/>
       <dgm:spPr/>
     </dgm:pt>
     <dgm:pt modelId="{F4080265-27E7-45D5-8AC8-915C9801DE9F}" type="pres">
@@ -5063,7 +5088,7 @@
       <dgm:spPr/>
     </dgm:pt>
     <dgm:pt modelId="{A249B7C0-EEE7-4B17-ADE6-2EDE384D27FC}" type="pres">
-      <dgm:prSet presAssocID="{B8413001-8639-4E9E-9117-4982FCCC6F83}" presName="rootText" presStyleLbl="node4" presStyleIdx="8" presStyleCnt="9">
+      <dgm:prSet presAssocID="{B8413001-8639-4E9E-9117-4982FCCC6F83}" presName="rootText" presStyleLbl="node4" presStyleIdx="7" presStyleCnt="9">
         <dgm:presLayoutVars>
           <dgm:chPref val="3"/>
         </dgm:presLayoutVars>
@@ -5071,7 +5096,7 @@
       <dgm:spPr/>
     </dgm:pt>
     <dgm:pt modelId="{66221384-8077-42A4-8B52-AE0DB82CCD37}" type="pres">
-      <dgm:prSet presAssocID="{B8413001-8639-4E9E-9117-4982FCCC6F83}" presName="rootConnector" presStyleLbl="node4" presStyleIdx="8" presStyleCnt="9"/>
+      <dgm:prSet presAssocID="{B8413001-8639-4E9E-9117-4982FCCC6F83}" presName="rootConnector" presStyleLbl="node4" presStyleIdx="7" presStyleCnt="9"/>
       <dgm:spPr/>
     </dgm:pt>
     <dgm:pt modelId="{D4C8CE41-B996-43C5-AACB-F8E55341D8D8}" type="pres">
@@ -5084,6 +5109,78 @@
     </dgm:pt>
     <dgm:pt modelId="{4B7A2A91-720A-4108-B4BB-1C0857EDDC95}" type="pres">
       <dgm:prSet presAssocID="{051516C0-04BA-4A61-B202-733E11360C2E}" presName="hierChild5" presStyleCnt="0"/>
+      <dgm:spPr/>
+    </dgm:pt>
+    <dgm:pt modelId="{5DC2B2D9-E73A-4EFD-926A-2CF9B7CB34E8}" type="pres">
+      <dgm:prSet presAssocID="{6DF7E571-D921-401E-9EFD-219F3B963F10}" presName="Name37" presStyleLbl="parChTrans1D3" presStyleIdx="6" presStyleCnt="9"/>
+      <dgm:spPr/>
+    </dgm:pt>
+    <dgm:pt modelId="{6D239AC2-1675-4866-B623-D47BD1EC97B7}" type="pres">
+      <dgm:prSet presAssocID="{D45CCE7F-D3C7-4C57-A11B-D990C1228935}" presName="hierRoot2" presStyleCnt="0">
+        <dgm:presLayoutVars>
+          <dgm:hierBranch val="init"/>
+        </dgm:presLayoutVars>
+      </dgm:prSet>
+      <dgm:spPr/>
+    </dgm:pt>
+    <dgm:pt modelId="{75BB2236-BE35-4DE1-9A0D-8056B51BF1EF}" type="pres">
+      <dgm:prSet presAssocID="{D45CCE7F-D3C7-4C57-A11B-D990C1228935}" presName="rootComposite" presStyleCnt="0"/>
+      <dgm:spPr/>
+    </dgm:pt>
+    <dgm:pt modelId="{35E61991-A817-450C-9D5B-A8FA01D3A16C}" type="pres">
+      <dgm:prSet presAssocID="{D45CCE7F-D3C7-4C57-A11B-D990C1228935}" presName="rootText" presStyleLbl="node3" presStyleIdx="6" presStyleCnt="9">
+        <dgm:presLayoutVars>
+          <dgm:chPref val="3"/>
+        </dgm:presLayoutVars>
+      </dgm:prSet>
+      <dgm:spPr/>
+    </dgm:pt>
+    <dgm:pt modelId="{1BFF7F8D-0224-4B24-B6B7-D02F502F8851}" type="pres">
+      <dgm:prSet presAssocID="{D45CCE7F-D3C7-4C57-A11B-D990C1228935}" presName="rootConnector" presStyleLbl="node3" presStyleIdx="6" presStyleCnt="9"/>
+      <dgm:spPr/>
+    </dgm:pt>
+    <dgm:pt modelId="{F4087B0E-2391-489B-81CE-67A324D0C057}" type="pres">
+      <dgm:prSet presAssocID="{D45CCE7F-D3C7-4C57-A11B-D990C1228935}" presName="hierChild4" presStyleCnt="0"/>
+      <dgm:spPr/>
+    </dgm:pt>
+    <dgm:pt modelId="{E40CA1B9-0ADB-4FD7-BE74-9173256EE104}" type="pres">
+      <dgm:prSet presAssocID="{B407C294-AD66-4927-B761-1B67FB46F87A}" presName="Name37" presStyleLbl="parChTrans1D4" presStyleIdx="8" presStyleCnt="9"/>
+      <dgm:spPr/>
+    </dgm:pt>
+    <dgm:pt modelId="{CFBEBD2E-3976-4B04-AA78-EF6E8C058E7B}" type="pres">
+      <dgm:prSet presAssocID="{EBDA8277-C9C5-4E10-A8BC-FA1EB4AC90C5}" presName="hierRoot2" presStyleCnt="0">
+        <dgm:presLayoutVars>
+          <dgm:hierBranch val="init"/>
+        </dgm:presLayoutVars>
+      </dgm:prSet>
+      <dgm:spPr/>
+    </dgm:pt>
+    <dgm:pt modelId="{B4041003-D8C1-4AAF-B38B-CB8F73409822}" type="pres">
+      <dgm:prSet presAssocID="{EBDA8277-C9C5-4E10-A8BC-FA1EB4AC90C5}" presName="rootComposite" presStyleCnt="0"/>
+      <dgm:spPr/>
+    </dgm:pt>
+    <dgm:pt modelId="{D2299305-5B37-4966-BBC2-E9057D3C1FA4}" type="pres">
+      <dgm:prSet presAssocID="{EBDA8277-C9C5-4E10-A8BC-FA1EB4AC90C5}" presName="rootText" presStyleLbl="node4" presStyleIdx="8" presStyleCnt="9">
+        <dgm:presLayoutVars>
+          <dgm:chPref val="3"/>
+        </dgm:presLayoutVars>
+      </dgm:prSet>
+      <dgm:spPr/>
+    </dgm:pt>
+    <dgm:pt modelId="{7D3EEE92-7717-4225-94BB-C7AEA0438EB0}" type="pres">
+      <dgm:prSet presAssocID="{EBDA8277-C9C5-4E10-A8BC-FA1EB4AC90C5}" presName="rootConnector" presStyleLbl="node4" presStyleIdx="8" presStyleCnt="9"/>
+      <dgm:spPr/>
+    </dgm:pt>
+    <dgm:pt modelId="{92362A0C-29CC-46F3-BD16-783EA4270401}" type="pres">
+      <dgm:prSet presAssocID="{EBDA8277-C9C5-4E10-A8BC-FA1EB4AC90C5}" presName="hierChild4" presStyleCnt="0"/>
+      <dgm:spPr/>
+    </dgm:pt>
+    <dgm:pt modelId="{49D4A013-8732-41BF-BCA4-7E085F5CA0AE}" type="pres">
+      <dgm:prSet presAssocID="{EBDA8277-C9C5-4E10-A8BC-FA1EB4AC90C5}" presName="hierChild5" presStyleCnt="0"/>
+      <dgm:spPr/>
+    </dgm:pt>
+    <dgm:pt modelId="{D3E4653D-6369-432A-8E2D-EF9035023E79}" type="pres">
+      <dgm:prSet presAssocID="{D45CCE7F-D3C7-4C57-A11B-D990C1228935}" presName="hierChild5" presStyleCnt="0"/>
       <dgm:spPr/>
     </dgm:pt>
     <dgm:pt modelId="{2DAA647B-B37B-4D17-A51D-215FC772CF2C}" type="pres">
@@ -5211,21 +5308,22 @@
     <dgm:cxn modelId="{7AF15409-E727-46F4-BD25-5BC803E94F9B}" type="presOf" srcId="{24B2EC17-1020-4AC2-A895-604C5044A7BB}" destId="{665F7C1B-4AA0-42B7-A6C6-F0E42FF53BAB}" srcOrd="1" destOrd="0" presId="urn:microsoft.com/office/officeart/2005/8/layout/orgChart1"/>
     <dgm:cxn modelId="{AB9D070B-7F05-4455-A7C6-C48201B62473}" type="presOf" srcId="{044D96DC-C1AA-478B-9A3C-71D06D4DC4D4}" destId="{34099750-0B1A-403C-9E03-A4F14880B0F3}" srcOrd="1" destOrd="0" presId="urn:microsoft.com/office/officeart/2005/8/layout/orgChart1"/>
     <dgm:cxn modelId="{1E7B1C0C-B371-403A-B6AC-654B2C5A2246}" type="presOf" srcId="{1B92830F-1D08-42DC-8A60-E50E639DB8DD}" destId="{F35B96F1-5063-4156-A772-325FEBA1CE11}" srcOrd="0" destOrd="0" presId="urn:microsoft.com/office/officeart/2005/8/layout/orgChart1"/>
-    <dgm:cxn modelId="{0447550C-FB80-44C1-BABD-474F38BE028F}" srcId="{9A9496A6-9B75-4DDA-B98B-09180FE3CC1F}" destId="{70E391B7-61E9-4BA5-9F10-E52C531B180B}" srcOrd="0" destOrd="0" parTransId="{3AEDD491-70E7-4FD7-B1FF-7BE9EF9CE4D0}" sibTransId="{46E35C59-F3A4-4B1A-9357-5BFC4E269E03}"/>
     <dgm:cxn modelId="{6BF6F90D-1937-4C17-852A-10BB0F2E2975}" type="presOf" srcId="{E253855A-A679-4AFA-839B-124ED98E2E43}" destId="{313A2E3A-2A4E-4313-B14F-548EB2F9848C}" srcOrd="0" destOrd="0" presId="urn:microsoft.com/office/officeart/2005/8/layout/orgChart1"/>
+    <dgm:cxn modelId="{FC8D920E-2B9E-4E09-9BD5-DA8A3EE7EF38}" srcId="{D45CCE7F-D3C7-4C57-A11B-D990C1228935}" destId="{EBDA8277-C9C5-4E10-A8BC-FA1EB4AC90C5}" srcOrd="0" destOrd="0" parTransId="{B407C294-AD66-4927-B761-1B67FB46F87A}" sibTransId="{9A8F2410-B644-4305-860C-A79D3F213CF0}"/>
+    <dgm:cxn modelId="{1C25CD10-CB71-4B5A-A105-ACD157FD2E2E}" type="presOf" srcId="{EBDA8277-C9C5-4E10-A8BC-FA1EB4AC90C5}" destId="{7D3EEE92-7717-4225-94BB-C7AEA0438EB0}" srcOrd="1" destOrd="0" presId="urn:microsoft.com/office/officeart/2005/8/layout/orgChart1"/>
     <dgm:cxn modelId="{7F8D6917-8351-456C-AD70-E10D54B1DDC1}" type="presOf" srcId="{7C5AA4CC-B31F-4697-A4D7-9E5AABA4451D}" destId="{AC8F89F5-D2B7-4700-9EC8-0360BA855CC7}" srcOrd="0" destOrd="0" presId="urn:microsoft.com/office/officeart/2005/8/layout/orgChart1"/>
     <dgm:cxn modelId="{F7D89B1A-1632-4934-AE37-A77975D8930E}" type="presOf" srcId="{EEC4B91B-0D10-47AF-B9BD-23A921D1D503}" destId="{2AE9DB8B-09F8-4A85-9923-306AFD3D355A}" srcOrd="0" destOrd="0" presId="urn:microsoft.com/office/officeart/2005/8/layout/orgChart1"/>
     <dgm:cxn modelId="{FB6D4720-BEA6-431B-AA01-D4228E9ED9AF}" srcId="{38C96A44-5B56-4E2D-A4C8-4E5ABB042E6A}" destId="{828A7454-1F2B-4969-879D-AD246A2EEF0D}" srcOrd="0" destOrd="0" parTransId="{7ACC88AF-447A-4470-9B5E-1BB15C526386}" sibTransId="{79111D56-A8C8-44F8-856E-F306181888E9}"/>
     <dgm:cxn modelId="{D54D6F25-CAF7-416E-8E7C-EE7142149D5A}" srcId="{EEC4B91B-0D10-47AF-B9BD-23A921D1D503}" destId="{38C96A44-5B56-4E2D-A4C8-4E5ABB042E6A}" srcOrd="2" destOrd="0" parTransId="{CBB5C60E-AF60-48D0-B3EB-57C937CB1246}" sibTransId="{6E6B9223-75EB-4DFD-B2D2-844E8C19C222}"/>
     <dgm:cxn modelId="{2588F827-365D-4FCC-8ECB-73E0382C5381}" type="presOf" srcId="{FBD351F6-6F27-4E45-AE01-2C02DD635E71}" destId="{7705FE7F-508A-4552-9536-2286D69F36EA}" srcOrd="1" destOrd="0" presId="urn:microsoft.com/office/officeart/2005/8/layout/orgChart1"/>
     <dgm:cxn modelId="{C4329E2F-4D10-4A5E-839E-CBEE865C5BD1}" type="presOf" srcId="{828A7454-1F2B-4969-879D-AD246A2EEF0D}" destId="{0D482E74-CC96-477D-AACA-C23C38C5C382}" srcOrd="0" destOrd="0" presId="urn:microsoft.com/office/officeart/2005/8/layout/orgChart1"/>
-    <dgm:cxn modelId="{3F199530-FBEA-4DBA-B7B1-AB09E12F2043}" type="presOf" srcId="{7C2954EB-FF59-4916-BBCC-571FBD67E173}" destId="{95CA4A1C-D9A1-4F4D-BA76-8EEE98DF0D98}" srcOrd="0" destOrd="0" presId="urn:microsoft.com/office/officeart/2005/8/layout/orgChart1"/>
     <dgm:cxn modelId="{516F6638-EB79-4CA3-872E-ABFD54D0FDF4}" srcId="{051516C0-04BA-4A61-B202-733E11360C2E}" destId="{B8413001-8639-4E9E-9117-4982FCCC6F83}" srcOrd="0" destOrd="0" parTransId="{31C24A80-2431-477D-800B-F931D9441AA7}" sibTransId="{3C859285-CBDB-4427-92EB-078D63D05078}"/>
     <dgm:cxn modelId="{42692339-F7A0-4778-8F53-4EC5F7731138}" srcId="{56D5AC87-67E6-4DC5-A579-3629DD780303}" destId="{7FB256A0-049F-4260-81E5-3EC5C196E968}" srcOrd="0" destOrd="0" parTransId="{ADBF8BD9-CE70-483C-82F2-41E15567F6C6}" sibTransId="{D3444B9D-DEC2-4866-A02D-644C47338C72}"/>
     <dgm:cxn modelId="{F49C933A-2894-40E9-96D3-B416B98B6208}" srcId="{8362B2E0-C5D7-4897-A970-19A2A8A25551}" destId="{24B2EC17-1020-4AC2-A895-604C5044A7BB}" srcOrd="0" destOrd="0" parTransId="{417DE3D2-36C5-415D-928C-83C98EA05C52}" sibTransId="{67A3A649-8F4F-4C75-944D-E14224880E14}"/>
     <dgm:cxn modelId="{2FEBD83E-4507-47D1-AE44-F49691ECB945}" type="presOf" srcId="{E253855A-A679-4AFA-839B-124ED98E2E43}" destId="{0CEAD269-D1A7-4263-BE9E-73E92FC07C3D}" srcOrd="1" destOrd="0" presId="urn:microsoft.com/office/officeart/2005/8/layout/orgChart1"/>
     <dgm:cxn modelId="{E4B15B3F-C158-490C-8696-022B9BB514F9}" srcId="{E253855A-A679-4AFA-839B-124ED98E2E43}" destId="{C6E296DD-CAED-4F9A-A514-ABE0413309D7}" srcOrd="1" destOrd="0" parTransId="{43BD9614-3405-4D9C-82C3-D641088EFCD3}" sibTransId="{66E5EC78-24C0-48D5-B328-B6E364D51F06}"/>
     <dgm:cxn modelId="{35DB305C-06A7-442C-900C-B7FE46877943}" type="presOf" srcId="{051516C0-04BA-4A61-B202-733E11360C2E}" destId="{4757DC47-CDBC-4E4E-A286-63E96CAFB803}" srcOrd="0" destOrd="0" presId="urn:microsoft.com/office/officeart/2005/8/layout/orgChart1"/>
+    <dgm:cxn modelId="{39FDF041-D5FD-4642-A76A-529ED696EDC4}" type="presOf" srcId="{D45CCE7F-D3C7-4C57-A11B-D990C1228935}" destId="{1BFF7F8D-0224-4B24-B6B7-D02F502F8851}" srcOrd="1" destOrd="0" presId="urn:microsoft.com/office/officeart/2005/8/layout/orgChart1"/>
     <dgm:cxn modelId="{D11C4363-AA3F-45C5-9870-E4F62E858384}" type="presOf" srcId="{D55AE9B1-86E3-458F-B9C1-9B7A7FAE1677}" destId="{03A3D393-BFCA-4034-8C5F-04E02590EDE8}" srcOrd="1" destOrd="0" presId="urn:microsoft.com/office/officeart/2005/8/layout/orgChart1"/>
     <dgm:cxn modelId="{CB0ABF63-34BE-444E-8C9C-271DB9DBDE7E}" srcId="{828A7454-1F2B-4969-879D-AD246A2EEF0D}" destId="{38F4F824-BFF0-4FB2-87A0-25A5B6059A40}" srcOrd="0" destOrd="0" parTransId="{3A3448F0-244A-4989-8A00-CA9E6C84F253}" sibTransId="{F8883AD0-B22D-4422-9905-59CDDB72FE07}"/>
     <dgm:cxn modelId="{2F141F64-54D9-4282-90B3-7D201B84A122}" type="presOf" srcId="{ADBF8BD9-CE70-483C-82F2-41E15567F6C6}" destId="{1EFDD591-2181-4E87-82F4-78C6004364CF}" srcOrd="0" destOrd="0" presId="urn:microsoft.com/office/officeart/2005/8/layout/orgChart1"/>
@@ -5239,10 +5337,10 @@
     <dgm:cxn modelId="{73D0EF49-1828-4DA4-8D10-CF205C62629A}" type="presOf" srcId="{E885EE64-1DDC-4552-A9D5-DB971B9A75F9}" destId="{329C8CCE-470E-44E0-B648-EABB110C033A}" srcOrd="0" destOrd="0" presId="urn:microsoft.com/office/officeart/2005/8/layout/orgChart1"/>
     <dgm:cxn modelId="{32B5204C-2483-4F7E-BDB3-112DD5F89C9A}" srcId="{044D96DC-C1AA-478B-9A3C-71D06D4DC4D4}" destId="{D55AE9B1-86E3-458F-B9C1-9B7A7FAE1677}" srcOrd="0" destOrd="0" parTransId="{E8938DEE-7389-4E17-82BE-FFA1FAE00BC8}" sibTransId="{87CA2F42-92A0-4C3C-811B-682354F71441}"/>
     <dgm:cxn modelId="{73B3224D-76C3-4C79-AD6C-94614D1DD8E2}" type="presOf" srcId="{D7AEE435-FD78-42A8-AAAA-6B5B688B6E92}" destId="{C2932F7A-EB30-4893-A336-29345B11B41F}" srcOrd="0" destOrd="0" presId="urn:microsoft.com/office/officeart/2005/8/layout/orgChart1"/>
-    <dgm:cxn modelId="{281E464D-8BBD-4369-AA9A-E95607E0876B}" srcId="{655D3DB7-3D3A-48DF-B96F-0FD608EDAB28}" destId="{8362B2E0-C5D7-4897-A970-19A2A8A25551}" srcOrd="2" destOrd="0" parTransId="{D7AEE435-FD78-42A8-AAAA-6B5B688B6E92}" sibTransId="{4C612444-5807-4B9A-94A0-A3A173854A1A}"/>
+    <dgm:cxn modelId="{281E464D-8BBD-4369-AA9A-E95607E0876B}" srcId="{655D3DB7-3D3A-48DF-B96F-0FD608EDAB28}" destId="{8362B2E0-C5D7-4897-A970-19A2A8A25551}" srcOrd="1" destOrd="0" parTransId="{D7AEE435-FD78-42A8-AAAA-6B5B688B6E92}" sibTransId="{4C612444-5807-4B9A-94A0-A3A173854A1A}"/>
     <dgm:cxn modelId="{482DD26D-4A4C-4A85-9F43-A78F866FE164}" srcId="{0A7F5D56-1213-493A-B906-692C5708B2A8}" destId="{EEC4B91B-0D10-47AF-B9BD-23A921D1D503}" srcOrd="0" destOrd="0" parTransId="{F4B9AFD1-FFAE-4487-879E-7CC8DDC9F537}" sibTransId="{39068052-D026-444B-BA20-90A630F160FD}"/>
     <dgm:cxn modelId="{113B3D4E-E4E0-4113-AB1F-B76951A7F9F3}" srcId="{655D3DB7-3D3A-48DF-B96F-0FD608EDAB28}" destId="{044D96DC-C1AA-478B-9A3C-71D06D4DC4D4}" srcOrd="0" destOrd="0" parTransId="{42CCF207-327A-4124-80EA-8B095CB0DF3C}" sibTransId="{0689789A-D15A-4C71-B395-DB4EE5077F27}"/>
-    <dgm:cxn modelId="{1CB0D16E-D16B-4810-8339-EEE6F969A345}" type="presOf" srcId="{3AEDD491-70E7-4FD7-B1FF-7BE9EF9CE4D0}" destId="{865F19A7-5D45-4B8B-B701-45E15256BDF2}" srcOrd="0" destOrd="0" presId="urn:microsoft.com/office/officeart/2005/8/layout/orgChart1"/>
+    <dgm:cxn modelId="{1080DB6E-74F4-4325-B193-718A536AD338}" type="presOf" srcId="{D45CCE7F-D3C7-4C57-A11B-D990C1228935}" destId="{35E61991-A817-450C-9D5B-A8FA01D3A16C}" srcOrd="0" destOrd="0" presId="urn:microsoft.com/office/officeart/2005/8/layout/orgChart1"/>
     <dgm:cxn modelId="{ADBB524F-517A-452B-B51C-58990241DE6F}" type="presOf" srcId="{7FB256A0-049F-4260-81E5-3EC5C196E968}" destId="{6F7F768C-98FD-44C3-8E24-6562EF812ACB}" srcOrd="0" destOrd="0" presId="urn:microsoft.com/office/officeart/2005/8/layout/orgChart1"/>
     <dgm:cxn modelId="{E346584F-4DBD-4560-ADF1-E537C7864075}" type="presOf" srcId="{1B92830F-1D08-42DC-8A60-E50E639DB8DD}" destId="{33F6EDE7-C04C-4AC7-8407-9F4C77A9F473}" srcOrd="1" destOrd="0" presId="urn:microsoft.com/office/officeart/2005/8/layout/orgChart1"/>
     <dgm:cxn modelId="{9DDC964F-1A30-4DB0-B6AE-3A0BC72453E1}" type="presOf" srcId="{417DE3D2-36C5-415D-928C-83C98EA05C52}" destId="{1A5C59FA-CEE8-4B50-B182-955E315210A9}" srcOrd="0" destOrd="0" presId="urn:microsoft.com/office/officeart/2005/8/layout/orgChart1"/>
@@ -5256,20 +5354,19 @@
     <dgm:cxn modelId="{D2B36A78-19D1-4BB0-A8C0-0C21BF99B888}" type="presOf" srcId="{C6E296DD-CAED-4F9A-A514-ABE0413309D7}" destId="{457D25BA-45B0-478A-9F8C-137BC597846F}" srcOrd="0" destOrd="0" presId="urn:microsoft.com/office/officeart/2005/8/layout/orgChart1"/>
     <dgm:cxn modelId="{3140F959-7CCE-4FD4-B3AE-7710082FDFCB}" type="presOf" srcId="{D55AE9B1-86E3-458F-B9C1-9B7A7FAE1677}" destId="{8EF201CD-5626-4601-B5EE-C2582D3B9EC2}" srcOrd="0" destOrd="0" presId="urn:microsoft.com/office/officeart/2005/8/layout/orgChart1"/>
     <dgm:cxn modelId="{F413CC7A-419F-4E68-8A79-B449ADA46F5D}" type="presOf" srcId="{EC3FF161-C80D-46FD-91F3-D8235F69C4B9}" destId="{C9460910-B55B-4944-8C3D-A721E20434E1}" srcOrd="0" destOrd="0" presId="urn:microsoft.com/office/officeart/2005/8/layout/orgChart1"/>
-    <dgm:cxn modelId="{F3BFFC88-3949-4BBB-AD88-5BCEC85DBD3A}" type="presOf" srcId="{9A9496A6-9B75-4DDA-B98B-09180FE3CC1F}" destId="{46DD55CB-E348-442C-8D58-F279CCE103D0}" srcOrd="1" destOrd="0" presId="urn:microsoft.com/office/officeart/2005/8/layout/orgChart1"/>
     <dgm:cxn modelId="{B8FAA489-FC22-4C16-89BC-EB728CA4D40A}" type="presOf" srcId="{38F4F824-BFF0-4FB2-87A0-25A5B6059A40}" destId="{D5DEDF09-6DFB-474A-B5CE-68779FA14849}" srcOrd="0" destOrd="0" presId="urn:microsoft.com/office/officeart/2005/8/layout/orgChart1"/>
     <dgm:cxn modelId="{851F028D-8A26-42A4-AE15-19AE5018EE42}" srcId="{38C96A44-5B56-4E2D-A4C8-4E5ABB042E6A}" destId="{051516C0-04BA-4A61-B202-733E11360C2E}" srcOrd="1" destOrd="0" parTransId="{E885EE64-1DDC-4552-A9D5-DB971B9A75F9}" sibTransId="{3C030A31-F791-4A00-BC10-C3729B5107BE}"/>
     <dgm:cxn modelId="{F1F4118D-91A6-4514-B8FA-89CA25A66F34}" srcId="{EEC4B91B-0D10-47AF-B9BD-23A921D1D503}" destId="{655D3DB7-3D3A-48DF-B96F-0FD608EDAB28}" srcOrd="0" destOrd="0" parTransId="{9AD998AB-B608-4F1F-BEDE-64F81249945D}" sibTransId="{529C7B16-E1CF-4A9D-94A4-7289270565CF}"/>
-    <dgm:cxn modelId="{5336408E-913B-45E7-9949-AA1C8E2D06CB}" srcId="{655D3DB7-3D3A-48DF-B96F-0FD608EDAB28}" destId="{9A9496A6-9B75-4DDA-B98B-09180FE3CC1F}" srcOrd="1" destOrd="0" parTransId="{7C2954EB-FF59-4916-BBCC-571FBD67E173}" sibTransId="{4EE45DA1-13C9-48DA-9A38-152DBD73F5A5}"/>
     <dgm:cxn modelId="{59EBB390-53E5-4DAA-B45D-EE047939DA39}" type="presOf" srcId="{43BD9614-3405-4D9C-82C3-D641088EFCD3}" destId="{E86F1FD1-6406-48D1-86FF-F53323B24FEF}" srcOrd="0" destOrd="0" presId="urn:microsoft.com/office/officeart/2005/8/layout/orgChart1"/>
     <dgm:cxn modelId="{9A2E7193-39B4-47DF-AA8E-C5A04E2B8916}" srcId="{EEC4B91B-0D10-47AF-B9BD-23A921D1D503}" destId="{56D5AC87-67E6-4DC5-A579-3629DD780303}" srcOrd="3" destOrd="0" parTransId="{B22AE181-10CE-4251-AE56-2D440041B097}" sibTransId="{DDFE6AD9-0F82-4762-ACC2-691FC1569762}"/>
     <dgm:cxn modelId="{3F725193-121B-4C2B-A268-0A695784BA1A}" srcId="{7C5AA4CC-B31F-4697-A4D7-9E5AABA4451D}" destId="{D3E00EE7-F16F-4420-A598-28B2BA502B16}" srcOrd="0" destOrd="0" parTransId="{D441E7DE-605F-4B88-8DD8-E5B6B758A4A0}" sibTransId="{C357BF17-E35D-45AB-97CA-F8825C5263D9}"/>
     <dgm:cxn modelId="{44F3BA93-9F9A-482A-A284-5F19164939DE}" type="presOf" srcId="{56D5AC87-67E6-4DC5-A579-3629DD780303}" destId="{1609759F-AAB5-4D3C-AAD5-59086CDB82A7}" srcOrd="1" destOrd="0" presId="urn:microsoft.com/office/officeart/2005/8/layout/orgChart1"/>
+    <dgm:cxn modelId="{F2DD1E9A-BE56-4F7E-A0AF-FC0409E25052}" type="presOf" srcId="{EBDA8277-C9C5-4E10-A8BC-FA1EB4AC90C5}" destId="{D2299305-5B37-4966-BBC2-E9057D3C1FA4}" srcOrd="0" destOrd="0" presId="urn:microsoft.com/office/officeart/2005/8/layout/orgChart1"/>
     <dgm:cxn modelId="{26594D9C-9A40-4555-AD9C-99B1814BAE13}" type="presOf" srcId="{051516C0-04BA-4A61-B202-733E11360C2E}" destId="{33D12A9A-0088-45FB-8EF4-918880B6BB52}" srcOrd="1" destOrd="0" presId="urn:microsoft.com/office/officeart/2005/8/layout/orgChart1"/>
     <dgm:cxn modelId="{5A2DF09E-0C1A-486D-93C3-24BAB96CB749}" type="presOf" srcId="{9AD998AB-B608-4F1F-BEDE-64F81249945D}" destId="{A7577FE3-D97B-4EC0-83DC-3C046FF32AAD}" srcOrd="0" destOrd="0" presId="urn:microsoft.com/office/officeart/2005/8/layout/orgChart1"/>
     <dgm:cxn modelId="{650A179F-C154-497D-84BE-E42C30ED07B1}" type="presOf" srcId="{0A7F5D56-1213-493A-B906-692C5708B2A8}" destId="{06D5C574-266A-4ABB-A9FA-79D189C00C67}" srcOrd="0" destOrd="0" presId="urn:microsoft.com/office/officeart/2005/8/layout/orgChart1"/>
     <dgm:cxn modelId="{B3BA24A1-8261-48F3-8DE6-6DA6A92882D8}" type="presOf" srcId="{FBD351F6-6F27-4E45-AE01-2C02DD635E71}" destId="{F6DE0FC4-2E96-4B35-BB98-157BC1FDBF59}" srcOrd="0" destOrd="0" presId="urn:microsoft.com/office/officeart/2005/8/layout/orgChart1"/>
-    <dgm:cxn modelId="{30AAF4A3-1786-480A-A044-581959BE124B}" type="presOf" srcId="{9A9496A6-9B75-4DDA-B98B-09180FE3CC1F}" destId="{7D2F5FF4-C9EB-46F2-A4A9-E7C7839C9FC9}" srcOrd="0" destOrd="0" presId="urn:microsoft.com/office/officeart/2005/8/layout/orgChart1"/>
+    <dgm:cxn modelId="{E9A26AA2-F398-4F9D-8B36-6F8542DB3363}" type="presOf" srcId="{B407C294-AD66-4927-B761-1B67FB46F87A}" destId="{E40CA1B9-0ADB-4FD7-BE74-9173256EE104}" srcOrd="0" destOrd="0" presId="urn:microsoft.com/office/officeart/2005/8/layout/orgChart1"/>
     <dgm:cxn modelId="{2CD2C8AD-9355-4CF2-9682-570FBB26D08E}" type="presOf" srcId="{0BADCA1C-DC8A-44D7-A785-20276991BC1C}" destId="{EBEBCBF6-F886-4526-ADC1-0C66DA355ADB}" srcOrd="0" destOrd="0" presId="urn:microsoft.com/office/officeart/2005/8/layout/orgChart1"/>
     <dgm:cxn modelId="{82B944AF-7FE5-435A-BC6C-656863E18ED8}" type="presOf" srcId="{7ACC88AF-447A-4470-9B5E-1BB15C526386}" destId="{7F83BDFF-D19A-401D-9EEE-5EF573AABFFF}" srcOrd="0" destOrd="0" presId="urn:microsoft.com/office/officeart/2005/8/layout/orgChart1"/>
     <dgm:cxn modelId="{D61D7BB0-1F8E-4E4F-B41D-DE47E1166CD4}" type="presOf" srcId="{D441E7DE-605F-4B88-8DD8-E5B6B758A4A0}" destId="{7DCD10B6-1965-46A5-8BB6-6ABAEAB7A725}" srcOrd="0" destOrd="0" presId="urn:microsoft.com/office/officeart/2005/8/layout/orgChart1"/>
@@ -5279,21 +5376,21 @@
     <dgm:cxn modelId="{2D9BAFB9-513D-4587-A368-6A8AB176452D}" type="presOf" srcId="{B8413001-8639-4E9E-9117-4982FCCC6F83}" destId="{66221384-8077-42A4-8B52-AE0DB82CCD37}" srcOrd="1" destOrd="0" presId="urn:microsoft.com/office/officeart/2005/8/layout/orgChart1"/>
     <dgm:cxn modelId="{31B7C8BA-E40B-498D-9A83-12E6C2DAEE13}" type="presOf" srcId="{D3E00EE7-F16F-4420-A598-28B2BA502B16}" destId="{340D9F69-F5B3-46B1-8EE3-D6D45DCCCF56}" srcOrd="0" destOrd="0" presId="urn:microsoft.com/office/officeart/2005/8/layout/orgChart1"/>
     <dgm:cxn modelId="{355051BB-E218-4F7C-AED0-6C2F42F9A363}" type="presOf" srcId="{8362B2E0-C5D7-4897-A970-19A2A8A25551}" destId="{10A0EFDB-ECEB-42EB-AA19-1198CB582B69}" srcOrd="0" destOrd="0" presId="urn:microsoft.com/office/officeart/2005/8/layout/orgChart1"/>
-    <dgm:cxn modelId="{358BC6BC-0FA2-4A50-868F-D41F9F5ABB2F}" type="presOf" srcId="{70E391B7-61E9-4BA5-9F10-E52C531B180B}" destId="{783BAE11-520D-4FE3-BB37-7A478AC4335E}" srcOrd="1" destOrd="0" presId="urn:microsoft.com/office/officeart/2005/8/layout/orgChart1"/>
     <dgm:cxn modelId="{1F0A46BD-D85D-4C8C-9B15-C22004A38995}" type="presOf" srcId="{DE85D642-BFC6-4FFA-8A7D-15106F50A17B}" destId="{80C5D054-6F52-4CBE-94FC-36BE1AC92589}" srcOrd="0" destOrd="0" presId="urn:microsoft.com/office/officeart/2005/8/layout/orgChart1"/>
     <dgm:cxn modelId="{9BED0BCC-E303-4108-B0BE-865883016819}" type="presOf" srcId="{B8413001-8639-4E9E-9117-4982FCCC6F83}" destId="{A249B7C0-EEE7-4B17-ADE6-2EDE384D27FC}" srcOrd="0" destOrd="0" presId="urn:microsoft.com/office/officeart/2005/8/layout/orgChart1"/>
     <dgm:cxn modelId="{8F47D3D3-EFBE-4B83-9A47-26B34C2EBA45}" type="presOf" srcId="{06E43C2D-FDBD-405B-B47A-3E7BAAEBBEA4}" destId="{2F880F19-067A-4A48-8E5B-1A0BC48CCABB}" srcOrd="0" destOrd="0" presId="urn:microsoft.com/office/officeart/2005/8/layout/orgChart1"/>
+    <dgm:cxn modelId="{1C9CF5D4-7933-4EA0-AB4D-777D2DC9D1A1}" srcId="{38C96A44-5B56-4E2D-A4C8-4E5ABB042E6A}" destId="{D45CCE7F-D3C7-4C57-A11B-D990C1228935}" srcOrd="2" destOrd="0" parTransId="{6DF7E571-D921-401E-9EFD-219F3B963F10}" sibTransId="{97191BD3-1361-42B8-A147-BFED57264D15}"/>
     <dgm:cxn modelId="{19B2F9D5-B8E3-4B4E-A162-748A8DA9C3F0}" type="presOf" srcId="{31C24A80-2431-477D-800B-F931D9441AA7}" destId="{0484BBF1-E1C1-4C9D-B2BF-FF5563D380BD}" srcOrd="0" destOrd="0" presId="urn:microsoft.com/office/officeart/2005/8/layout/orgChart1"/>
     <dgm:cxn modelId="{2CACAEDA-10C2-4C08-8B1E-2373EA1C7900}" type="presOf" srcId="{38C96A44-5B56-4E2D-A4C8-4E5ABB042E6A}" destId="{0B84C315-2D80-4D49-B78D-44CAC76A6A8D}" srcOrd="1" destOrd="0" presId="urn:microsoft.com/office/officeart/2005/8/layout/orgChart1"/>
     <dgm:cxn modelId="{7B1AE3DC-62E1-4F10-8509-5A859A81EB1B}" type="presOf" srcId="{044D96DC-C1AA-478B-9A3C-71D06D4DC4D4}" destId="{37FFE4F5-ECE9-4B65-BFBB-3A93067FD053}" srcOrd="0" destOrd="0" presId="urn:microsoft.com/office/officeart/2005/8/layout/orgChart1"/>
     <dgm:cxn modelId="{1D67FCDD-E6EC-4082-98E0-C586B506D447}" srcId="{E253855A-A679-4AFA-839B-124ED98E2E43}" destId="{7C5AA4CC-B31F-4697-A4D7-9E5AABA4451D}" srcOrd="0" destOrd="0" parTransId="{9699E376-2DBE-437E-9C89-B981BA11031C}" sibTransId="{9F3D9D27-80E1-4D0F-841C-E35AFAB5DD95}"/>
+    <dgm:cxn modelId="{542F82E5-5E73-409E-BB9B-B32AE977C32A}" type="presOf" srcId="{6DF7E571-D921-401E-9EFD-219F3B963F10}" destId="{5DC2B2D9-E73A-4EFD-926A-2CF9B7CB34E8}" srcOrd="0" destOrd="0" presId="urn:microsoft.com/office/officeart/2005/8/layout/orgChart1"/>
     <dgm:cxn modelId="{D675CFE5-4AA4-47BF-8483-E48136A00BDD}" type="presOf" srcId="{387907FD-2F65-42DD-ABA6-24943503DA42}" destId="{A1F1D78A-3FFF-433F-AD76-4AB0314EA03D}" srcOrd="0" destOrd="0" presId="urn:microsoft.com/office/officeart/2005/8/layout/orgChart1"/>
     <dgm:cxn modelId="{29ABE6E7-38A7-426D-B5F1-F95FC5D3CF9D}" type="presOf" srcId="{EC3FF161-C80D-46FD-91F3-D8235F69C4B9}" destId="{2509481F-1F25-4C6A-89B4-2114794A78B5}" srcOrd="1" destOrd="0" presId="urn:microsoft.com/office/officeart/2005/8/layout/orgChart1"/>
     <dgm:cxn modelId="{C1E5FAE8-9AC4-4E37-8E07-C0AD1BCFAB7B}" srcId="{EEC4B91B-0D10-47AF-B9BD-23A921D1D503}" destId="{E253855A-A679-4AFA-839B-124ED98E2E43}" srcOrd="1" destOrd="0" parTransId="{DE85D642-BFC6-4FFA-8A7D-15106F50A17B}" sibTransId="{25CC2D15-E49B-4501-B58A-9485BF0016D4}"/>
     <dgm:cxn modelId="{4B98BFF1-F75E-4912-A10A-C1C6D393E476}" type="presOf" srcId="{38F4F824-BFF0-4FB2-87A0-25A5B6059A40}" destId="{5EBFDEAE-6857-471A-B49A-9312CA8864B6}" srcOrd="1" destOrd="0" presId="urn:microsoft.com/office/officeart/2005/8/layout/orgChart1"/>
     <dgm:cxn modelId="{C807C4F2-3E0B-4471-BAD5-418519136A80}" type="presOf" srcId="{56D5AC87-67E6-4DC5-A579-3629DD780303}" destId="{639D2286-0A2D-4085-AF2C-18023D5F5377}" srcOrd="0" destOrd="0" presId="urn:microsoft.com/office/officeart/2005/8/layout/orgChart1"/>
     <dgm:cxn modelId="{0961B8F3-0499-40B2-BC5E-38FA84B2128E}" type="presOf" srcId="{0BADCA1C-DC8A-44D7-A785-20276991BC1C}" destId="{3484E075-5ECA-46C6-896E-9F82436177F8}" srcOrd="1" destOrd="0" presId="urn:microsoft.com/office/officeart/2005/8/layout/orgChart1"/>
-    <dgm:cxn modelId="{A5BA23F7-F744-4339-AED1-88AEFECAEBAA}" type="presOf" srcId="{70E391B7-61E9-4BA5-9F10-E52C531B180B}" destId="{4BCF9C51-033E-4D80-8AEC-AB6CCF6736C3}" srcOrd="0" destOrd="0" presId="urn:microsoft.com/office/officeart/2005/8/layout/orgChart1"/>
     <dgm:cxn modelId="{2DE05EFE-6130-470C-84AE-77150D23CCB0}" type="presOf" srcId="{CBB5C60E-AF60-48D0-B3EB-57C937CB1246}" destId="{E716D99E-B17B-4660-BE03-7193C50D392B}" srcOrd="0" destOrd="0" presId="urn:microsoft.com/office/officeart/2005/8/layout/orgChart1"/>
     <dgm:cxn modelId="{A7F1D6FF-2FDB-4BA4-AA24-19BEBCE3D4B9}" type="presOf" srcId="{38C96A44-5B56-4E2D-A4C8-4E5ABB042E6A}" destId="{FEC08605-94C4-479A-BC1F-CD4EEEE4423F}" srcOrd="0" destOrd="0" presId="urn:microsoft.com/office/officeart/2005/8/layout/orgChart1"/>
     <dgm:cxn modelId="{43C8D43F-162D-4226-9809-E7F0BB981208}" type="presParOf" srcId="{06D5C574-266A-4ABB-A9FA-79D189C00C67}" destId="{17AF8D7F-1AF4-4795-AD41-8E168117F14A}" srcOrd="0" destOrd="0" presId="urn:microsoft.com/office/officeart/2005/8/layout/orgChart1"/>
@@ -5328,22 +5425,8 @@
     <dgm:cxn modelId="{32F5CEDB-DAB5-4C7B-BE85-10BF23303B60}" type="presParOf" srcId="{6965145B-0674-4354-BFAA-248332B10E84}" destId="{576949DE-A08A-494C-BE94-FBFA18B3EA26}" srcOrd="1" destOrd="0" presId="urn:microsoft.com/office/officeart/2005/8/layout/orgChart1"/>
     <dgm:cxn modelId="{931DF6D1-E960-46D1-92B7-1AAD45ABEFBE}" type="presParOf" srcId="{6965145B-0674-4354-BFAA-248332B10E84}" destId="{E43DEECE-7CEC-4089-AF0B-7EF808AFDC35}" srcOrd="2" destOrd="0" presId="urn:microsoft.com/office/officeart/2005/8/layout/orgChart1"/>
     <dgm:cxn modelId="{CB77AE86-3C0B-4F26-93BD-605A73E5E17E}" type="presParOf" srcId="{4319A4CF-7629-4A20-B5D1-718BB5EF6DC8}" destId="{95DBE818-0332-4243-B9FA-D7B0464B67FD}" srcOrd="2" destOrd="0" presId="urn:microsoft.com/office/officeart/2005/8/layout/orgChart1"/>
-    <dgm:cxn modelId="{6781CE54-7BCC-414C-A8C3-0A0F49BCBF54}" type="presParOf" srcId="{2841568F-6A5A-44B5-8944-E391F6B7D07F}" destId="{95CA4A1C-D9A1-4F4D-BA76-8EEE98DF0D98}" srcOrd="2" destOrd="0" presId="urn:microsoft.com/office/officeart/2005/8/layout/orgChart1"/>
-    <dgm:cxn modelId="{63F0F994-F3CE-4AE2-A250-AFE315338E02}" type="presParOf" srcId="{2841568F-6A5A-44B5-8944-E391F6B7D07F}" destId="{68B1875B-B4E7-4300-8033-E1BF1D3CA0FE}" srcOrd="3" destOrd="0" presId="urn:microsoft.com/office/officeart/2005/8/layout/orgChart1"/>
-    <dgm:cxn modelId="{1A5FFDCD-B5F3-4391-9445-1713068DB281}" type="presParOf" srcId="{68B1875B-B4E7-4300-8033-E1BF1D3CA0FE}" destId="{349445C3-74D9-47E9-9DBB-6517AE889FF7}" srcOrd="0" destOrd="0" presId="urn:microsoft.com/office/officeart/2005/8/layout/orgChart1"/>
-    <dgm:cxn modelId="{711E673B-BF46-488A-A74D-7FB4614829B1}" type="presParOf" srcId="{349445C3-74D9-47E9-9DBB-6517AE889FF7}" destId="{7D2F5FF4-C9EB-46F2-A4A9-E7C7839C9FC9}" srcOrd="0" destOrd="0" presId="urn:microsoft.com/office/officeart/2005/8/layout/orgChart1"/>
-    <dgm:cxn modelId="{72C91AFF-8D63-4664-8745-E72D9AFCDACB}" type="presParOf" srcId="{349445C3-74D9-47E9-9DBB-6517AE889FF7}" destId="{46DD55CB-E348-442C-8D58-F279CCE103D0}" srcOrd="1" destOrd="0" presId="urn:microsoft.com/office/officeart/2005/8/layout/orgChart1"/>
-    <dgm:cxn modelId="{D447E404-DB31-4B6E-A179-0430D3E6CB1F}" type="presParOf" srcId="{68B1875B-B4E7-4300-8033-E1BF1D3CA0FE}" destId="{4B0E651F-DB5C-422B-A148-AC5B05CE3616}" srcOrd="1" destOrd="0" presId="urn:microsoft.com/office/officeart/2005/8/layout/orgChart1"/>
-    <dgm:cxn modelId="{31BFD9B6-927F-4B1E-820D-88E6F0EF9883}" type="presParOf" srcId="{4B0E651F-DB5C-422B-A148-AC5B05CE3616}" destId="{865F19A7-5D45-4B8B-B701-45E15256BDF2}" srcOrd="0" destOrd="0" presId="urn:microsoft.com/office/officeart/2005/8/layout/orgChart1"/>
-    <dgm:cxn modelId="{929990E2-B0B0-4D69-BC2B-87083667509B}" type="presParOf" srcId="{4B0E651F-DB5C-422B-A148-AC5B05CE3616}" destId="{6AB3640A-EE61-402E-8329-02FED8FAD730}" srcOrd="1" destOrd="0" presId="urn:microsoft.com/office/officeart/2005/8/layout/orgChart1"/>
-    <dgm:cxn modelId="{84793429-F982-4876-911D-FC503A58F1D5}" type="presParOf" srcId="{6AB3640A-EE61-402E-8329-02FED8FAD730}" destId="{1EA911C4-E2B8-4E22-95DF-4D249A732D6F}" srcOrd="0" destOrd="0" presId="urn:microsoft.com/office/officeart/2005/8/layout/orgChart1"/>
-    <dgm:cxn modelId="{3F7F5BB8-8468-43D3-8B08-B4C9E19ABE40}" type="presParOf" srcId="{1EA911C4-E2B8-4E22-95DF-4D249A732D6F}" destId="{4BCF9C51-033E-4D80-8AEC-AB6CCF6736C3}" srcOrd="0" destOrd="0" presId="urn:microsoft.com/office/officeart/2005/8/layout/orgChart1"/>
-    <dgm:cxn modelId="{AFF32F63-223A-40EF-B75D-0EBEBD53B7BE}" type="presParOf" srcId="{1EA911C4-E2B8-4E22-95DF-4D249A732D6F}" destId="{783BAE11-520D-4FE3-BB37-7A478AC4335E}" srcOrd="1" destOrd="0" presId="urn:microsoft.com/office/officeart/2005/8/layout/orgChart1"/>
-    <dgm:cxn modelId="{1DF99B98-9C67-4213-9D36-037DF526CC09}" type="presParOf" srcId="{6AB3640A-EE61-402E-8329-02FED8FAD730}" destId="{168E167F-967E-4327-8ADF-4646108C2403}" srcOrd="1" destOrd="0" presId="urn:microsoft.com/office/officeart/2005/8/layout/orgChart1"/>
-    <dgm:cxn modelId="{9828BD54-7F0D-4E68-AE41-B9E83DE4BAE8}" type="presParOf" srcId="{6AB3640A-EE61-402E-8329-02FED8FAD730}" destId="{050CA3F1-E8AC-4433-A80B-F7E8EED68539}" srcOrd="2" destOrd="0" presId="urn:microsoft.com/office/officeart/2005/8/layout/orgChart1"/>
-    <dgm:cxn modelId="{ED57CC15-7170-4187-A4EA-C768D0E47ACC}" type="presParOf" srcId="{68B1875B-B4E7-4300-8033-E1BF1D3CA0FE}" destId="{F4118A2E-8CA7-4CA2-ADCE-529E2896A5CA}" srcOrd="2" destOrd="0" presId="urn:microsoft.com/office/officeart/2005/8/layout/orgChart1"/>
-    <dgm:cxn modelId="{4264CFA8-F976-4506-A33B-FF58633ADC76}" type="presParOf" srcId="{2841568F-6A5A-44B5-8944-E391F6B7D07F}" destId="{C2932F7A-EB30-4893-A336-29345B11B41F}" srcOrd="4" destOrd="0" presId="urn:microsoft.com/office/officeart/2005/8/layout/orgChart1"/>
-    <dgm:cxn modelId="{5EC38375-A230-412F-9E96-0E721D2F95DC}" type="presParOf" srcId="{2841568F-6A5A-44B5-8944-E391F6B7D07F}" destId="{58AB3353-A3B9-455E-AF42-77409E49275B}" srcOrd="5" destOrd="0" presId="urn:microsoft.com/office/officeart/2005/8/layout/orgChart1"/>
+    <dgm:cxn modelId="{4264CFA8-F976-4506-A33B-FF58633ADC76}" type="presParOf" srcId="{2841568F-6A5A-44B5-8944-E391F6B7D07F}" destId="{C2932F7A-EB30-4893-A336-29345B11B41F}" srcOrd="2" destOrd="0" presId="urn:microsoft.com/office/officeart/2005/8/layout/orgChart1"/>
+    <dgm:cxn modelId="{5EC38375-A230-412F-9E96-0E721D2F95DC}" type="presParOf" srcId="{2841568F-6A5A-44B5-8944-E391F6B7D07F}" destId="{58AB3353-A3B9-455E-AF42-77409E49275B}" srcOrd="3" destOrd="0" presId="urn:microsoft.com/office/officeart/2005/8/layout/orgChart1"/>
     <dgm:cxn modelId="{84857141-D9CE-48BB-A43E-4C4076DA7EDF}" type="presParOf" srcId="{58AB3353-A3B9-455E-AF42-77409E49275B}" destId="{B3A45E36-D4AE-40F9-9E60-4FAF61257A9C}" srcOrd="0" destOrd="0" presId="urn:microsoft.com/office/officeart/2005/8/layout/orgChart1"/>
     <dgm:cxn modelId="{63B2EA08-2ECD-44AA-9BE7-CE4345B40227}" type="presParOf" srcId="{B3A45E36-D4AE-40F9-9E60-4FAF61257A9C}" destId="{10A0EFDB-ECEB-42EB-AA19-1198CB582B69}" srcOrd="0" destOrd="0" presId="urn:microsoft.com/office/officeart/2005/8/layout/orgChart1"/>
     <dgm:cxn modelId="{FA467E52-A0C2-43B4-BEF5-FC938350E090}" type="presParOf" srcId="{B3A45E36-D4AE-40F9-9E60-4FAF61257A9C}" destId="{502C4C52-B1F3-470C-B0B0-16200CEE3C7B}" srcOrd="1" destOrd="0" presId="urn:microsoft.com/office/officeart/2005/8/layout/orgChart1"/>
@@ -5433,6 +5516,20 @@
     <dgm:cxn modelId="{10C2F89C-1D80-4B1F-8D32-903F32B7680F}" type="presParOf" srcId="{F4080265-27E7-45D5-8AC8-915C9801DE9F}" destId="{D4C8CE41-B996-43C5-AACB-F8E55341D8D8}" srcOrd="1" destOrd="0" presId="urn:microsoft.com/office/officeart/2005/8/layout/orgChart1"/>
     <dgm:cxn modelId="{D3013963-F38D-4D28-92AD-88EBB9D34622}" type="presParOf" srcId="{F4080265-27E7-45D5-8AC8-915C9801DE9F}" destId="{D7F10EBD-98B0-45D2-AEB9-5C902F9B8ED2}" srcOrd="2" destOrd="0" presId="urn:microsoft.com/office/officeart/2005/8/layout/orgChart1"/>
     <dgm:cxn modelId="{9511BAE3-1118-483B-924E-A900749EFD0E}" type="presParOf" srcId="{D9155B6B-C3C7-4B17-85E5-FDC38EBEBD64}" destId="{4B7A2A91-720A-4108-B4BB-1C0857EDDC95}" srcOrd="2" destOrd="0" presId="urn:microsoft.com/office/officeart/2005/8/layout/orgChart1"/>
+    <dgm:cxn modelId="{76A5CC7E-90AF-48FA-8EAE-A72230EEDC53}" type="presParOf" srcId="{EBAA9BA6-CE5F-4D35-9FA1-DF08FEDC565C}" destId="{5DC2B2D9-E73A-4EFD-926A-2CF9B7CB34E8}" srcOrd="4" destOrd="0" presId="urn:microsoft.com/office/officeart/2005/8/layout/orgChart1"/>
+    <dgm:cxn modelId="{6447F52E-6952-412C-8F18-6DF73973A59F}" type="presParOf" srcId="{EBAA9BA6-CE5F-4D35-9FA1-DF08FEDC565C}" destId="{6D239AC2-1675-4866-B623-D47BD1EC97B7}" srcOrd="5" destOrd="0" presId="urn:microsoft.com/office/officeart/2005/8/layout/orgChart1"/>
+    <dgm:cxn modelId="{097EFE94-A3ED-4E00-90B2-3E95BBC8C925}" type="presParOf" srcId="{6D239AC2-1675-4866-B623-D47BD1EC97B7}" destId="{75BB2236-BE35-4DE1-9A0D-8056B51BF1EF}" srcOrd="0" destOrd="0" presId="urn:microsoft.com/office/officeart/2005/8/layout/orgChart1"/>
+    <dgm:cxn modelId="{646D4A86-17B9-4F48-B757-E331C1B95941}" type="presParOf" srcId="{75BB2236-BE35-4DE1-9A0D-8056B51BF1EF}" destId="{35E61991-A817-450C-9D5B-A8FA01D3A16C}" srcOrd="0" destOrd="0" presId="urn:microsoft.com/office/officeart/2005/8/layout/orgChart1"/>
+    <dgm:cxn modelId="{F7EC6442-A245-4BCA-ACBE-24F0E5F4320B}" type="presParOf" srcId="{75BB2236-BE35-4DE1-9A0D-8056B51BF1EF}" destId="{1BFF7F8D-0224-4B24-B6B7-D02F502F8851}" srcOrd="1" destOrd="0" presId="urn:microsoft.com/office/officeart/2005/8/layout/orgChart1"/>
+    <dgm:cxn modelId="{8360F7EA-9DF0-45B7-A87E-595207805975}" type="presParOf" srcId="{6D239AC2-1675-4866-B623-D47BD1EC97B7}" destId="{F4087B0E-2391-489B-81CE-67A324D0C057}" srcOrd="1" destOrd="0" presId="urn:microsoft.com/office/officeart/2005/8/layout/orgChart1"/>
+    <dgm:cxn modelId="{E97CA27E-F271-4D84-86E9-3862F7ACA729}" type="presParOf" srcId="{F4087B0E-2391-489B-81CE-67A324D0C057}" destId="{E40CA1B9-0ADB-4FD7-BE74-9173256EE104}" srcOrd="0" destOrd="0" presId="urn:microsoft.com/office/officeart/2005/8/layout/orgChart1"/>
+    <dgm:cxn modelId="{74CFB461-D535-429B-A977-A502CCDF0587}" type="presParOf" srcId="{F4087B0E-2391-489B-81CE-67A324D0C057}" destId="{CFBEBD2E-3976-4B04-AA78-EF6E8C058E7B}" srcOrd="1" destOrd="0" presId="urn:microsoft.com/office/officeart/2005/8/layout/orgChart1"/>
+    <dgm:cxn modelId="{62BF8AC2-6B9D-49AC-9177-F2CF5E6328B1}" type="presParOf" srcId="{CFBEBD2E-3976-4B04-AA78-EF6E8C058E7B}" destId="{B4041003-D8C1-4AAF-B38B-CB8F73409822}" srcOrd="0" destOrd="0" presId="urn:microsoft.com/office/officeart/2005/8/layout/orgChart1"/>
+    <dgm:cxn modelId="{1DACFA73-1DB2-4A2E-8F4E-F48C083FD412}" type="presParOf" srcId="{B4041003-D8C1-4AAF-B38B-CB8F73409822}" destId="{D2299305-5B37-4966-BBC2-E9057D3C1FA4}" srcOrd="0" destOrd="0" presId="urn:microsoft.com/office/officeart/2005/8/layout/orgChart1"/>
+    <dgm:cxn modelId="{4B2984FB-4BF0-40C3-88A8-325D1F918E14}" type="presParOf" srcId="{B4041003-D8C1-4AAF-B38B-CB8F73409822}" destId="{7D3EEE92-7717-4225-94BB-C7AEA0438EB0}" srcOrd="1" destOrd="0" presId="urn:microsoft.com/office/officeart/2005/8/layout/orgChart1"/>
+    <dgm:cxn modelId="{407E89FC-21FC-49A5-9030-2852E9523490}" type="presParOf" srcId="{CFBEBD2E-3976-4B04-AA78-EF6E8C058E7B}" destId="{92362A0C-29CC-46F3-BD16-783EA4270401}" srcOrd="1" destOrd="0" presId="urn:microsoft.com/office/officeart/2005/8/layout/orgChart1"/>
+    <dgm:cxn modelId="{1D8B7AA0-4FDC-4ECD-A559-3E7B0FCA61CE}" type="presParOf" srcId="{CFBEBD2E-3976-4B04-AA78-EF6E8C058E7B}" destId="{49D4A013-8732-41BF-BCA4-7E085F5CA0AE}" srcOrd="2" destOrd="0" presId="urn:microsoft.com/office/officeart/2005/8/layout/orgChart1"/>
+    <dgm:cxn modelId="{F44BB550-467F-4E46-8D8E-F169B591910C}" type="presParOf" srcId="{6D239AC2-1675-4866-B623-D47BD1EC97B7}" destId="{D3E4653D-6369-432A-8E2D-EF9035023E79}" srcOrd="2" destOrd="0" presId="urn:microsoft.com/office/officeart/2005/8/layout/orgChart1"/>
     <dgm:cxn modelId="{55167E21-8A1F-4AC1-9779-9DB97B9BF031}" type="presParOf" srcId="{9E0D73A0-768E-4096-AFC3-A37EBAFAB403}" destId="{2DAA647B-B37B-4D17-A51D-215FC772CF2C}" srcOrd="2" destOrd="0" presId="urn:microsoft.com/office/officeart/2005/8/layout/orgChart1"/>
     <dgm:cxn modelId="{520C90B9-5127-49D1-888F-D69EE996573A}" type="presParOf" srcId="{7AA1347E-6C14-46F2-AFCE-B60B12BA6960}" destId="{997B37D2-72AE-4722-AC79-9E8341C4C2AF}" srcOrd="6" destOrd="0" presId="urn:microsoft.com/office/officeart/2005/8/layout/orgChart1"/>
     <dgm:cxn modelId="{B01F830B-1E7D-428B-8FCF-482B9F5AABB5}" type="presParOf" srcId="{7AA1347E-6C14-46F2-AFCE-B60B12BA6960}" destId="{DA0E4A72-77AF-44C8-A966-DA8CFFDFADCD}" srcOrd="7" destOrd="0" presId="urn:microsoft.com/office/officeart/2005/8/layout/orgChart1"/>
@@ -6776,8 +6873,8 @@
       </dsp:nvSpPr>
       <dsp:spPr>
         <a:xfrm>
-          <a:off x="3240102" y="289776"/>
-          <a:ext cx="2103280" cy="121677"/>
+          <a:off x="3064829" y="289776"/>
+          <a:ext cx="2278554" cy="121677"/>
         </a:xfrm>
         <a:custGeom>
           <a:avLst/>
@@ -6794,10 +6891,10 @@
                 <a:pt x="0" y="60838"/>
               </a:lnTo>
               <a:lnTo>
-                <a:pt x="2103280" y="60838"/>
+                <a:pt x="2278554" y="60838"/>
               </a:lnTo>
               <a:lnTo>
-                <a:pt x="2103280" y="121677"/>
+                <a:pt x="2278554" y="121677"/>
               </a:lnTo>
             </a:path>
           </a:pathLst>
@@ -6831,7 +6928,7 @@
         <a:fontRef idx="minor"/>
       </dsp:style>
     </dsp:sp>
-    <dsp:sp modelId="{0484BBF1-E1C1-4C9D-B2BF-FF5563D380BD}">
+    <dsp:sp modelId="{E40CA1B9-0ADB-4FD7-BE74-9173256EE104}">
       <dsp:nvSpPr>
         <dsp:cNvPr id="0" name=""/>
         <dsp:cNvSpPr/>
@@ -6890,15 +6987,15 @@
         <a:fontRef idx="minor"/>
       </dsp:style>
     </dsp:sp>
-    <dsp:sp modelId="{329C8CCE-470E-44E0-B648-EABB110C033A}">
+    <dsp:sp modelId="{5DC2B2D9-E73A-4EFD-926A-2CF9B7CB34E8}">
       <dsp:nvSpPr>
         <dsp:cNvPr id="0" name=""/>
         <dsp:cNvSpPr/>
       </dsp:nvSpPr>
       <dsp:spPr>
         <a:xfrm>
-          <a:off x="4291743" y="701162"/>
-          <a:ext cx="350546" cy="121677"/>
+          <a:off x="3941196" y="701162"/>
+          <a:ext cx="701093" cy="121677"/>
         </a:xfrm>
         <a:custGeom>
           <a:avLst/>
@@ -6915,10 +7012,10 @@
                 <a:pt x="0" y="60838"/>
               </a:lnTo>
               <a:lnTo>
-                <a:pt x="350546" y="60838"/>
+                <a:pt x="701093" y="60838"/>
               </a:lnTo>
               <a:lnTo>
-                <a:pt x="350546" y="121677"/>
+                <a:pt x="701093" y="121677"/>
               </a:lnTo>
             </a:path>
           </a:pathLst>
@@ -6952,7 +7049,7 @@
         <a:fontRef idx="minor"/>
       </dsp:style>
     </dsp:sp>
-    <dsp:sp modelId="{0064A347-707C-43A3-943B-F012ACB8C40B}">
+    <dsp:sp modelId="{0484BBF1-E1C1-4C9D-B2BF-FF5563D380BD}">
       <dsp:nvSpPr>
         <dsp:cNvPr id="0" name=""/>
         <dsp:cNvSpPr/>
@@ -7011,15 +7108,15 @@
         <a:fontRef idx="minor"/>
       </dsp:style>
     </dsp:sp>
-    <dsp:sp modelId="{7F83BDFF-D19A-401D-9EEE-5EF573AABFFF}">
+    <dsp:sp modelId="{329C8CCE-470E-44E0-B648-EABB110C033A}">
       <dsp:nvSpPr>
         <dsp:cNvPr id="0" name=""/>
         <dsp:cNvSpPr/>
       </dsp:nvSpPr>
       <dsp:spPr>
         <a:xfrm>
-          <a:off x="3941196" y="701162"/>
-          <a:ext cx="350546" cy="121677"/>
+          <a:off x="3895476" y="701162"/>
+          <a:ext cx="91440" cy="121677"/>
         </a:xfrm>
         <a:custGeom>
           <a:avLst/>
@@ -7030,16 +7127,10 @@
           <a:pathLst>
             <a:path>
               <a:moveTo>
-                <a:pt x="350546" y="0"/>
+                <a:pt x="45720" y="0"/>
               </a:moveTo>
               <a:lnTo>
-                <a:pt x="350546" y="60838"/>
-              </a:lnTo>
-              <a:lnTo>
-                <a:pt x="0" y="60838"/>
-              </a:lnTo>
-              <a:lnTo>
-                <a:pt x="0" y="121677"/>
+                <a:pt x="45720" y="121677"/>
               </a:lnTo>
             </a:path>
           </a:pathLst>
@@ -7073,128 +7164,7 @@
         <a:fontRef idx="minor"/>
       </dsp:style>
     </dsp:sp>
-    <dsp:sp modelId="{E716D99E-B17B-4660-BE03-7193C50D392B}">
-      <dsp:nvSpPr>
-        <dsp:cNvPr id="0" name=""/>
-        <dsp:cNvSpPr/>
-      </dsp:nvSpPr>
-      <dsp:spPr>
-        <a:xfrm>
-          <a:off x="3240102" y="289776"/>
-          <a:ext cx="1051640" cy="121677"/>
-        </a:xfrm>
-        <a:custGeom>
-          <a:avLst/>
-          <a:gdLst/>
-          <a:ahLst/>
-          <a:cxnLst/>
-          <a:rect l="0" t="0" r="0" b="0"/>
-          <a:pathLst>
-            <a:path>
-              <a:moveTo>
-                <a:pt x="0" y="0"/>
-              </a:moveTo>
-              <a:lnTo>
-                <a:pt x="0" y="60838"/>
-              </a:lnTo>
-              <a:lnTo>
-                <a:pt x="1051640" y="60838"/>
-              </a:lnTo>
-              <a:lnTo>
-                <a:pt x="1051640" y="121677"/>
-              </a:lnTo>
-            </a:path>
-          </a:pathLst>
-        </a:custGeom>
-        <a:noFill/>
-        <a:ln w="12700" cap="flat" cmpd="sng" algn="ctr">
-          <a:solidFill>
-            <a:schemeClr val="dk2">
-              <a:shade val="60000"/>
-              <a:hueOff val="0"/>
-              <a:satOff val="0"/>
-              <a:lumOff val="0"/>
-              <a:alphaOff val="0"/>
-            </a:schemeClr>
-          </a:solidFill>
-          <a:prstDash val="solid"/>
-          <a:miter lim="800000"/>
-        </a:ln>
-        <a:effectLst/>
-      </dsp:spPr>
-      <dsp:style>
-        <a:lnRef idx="2">
-          <a:scrgbClr r="0" g="0" b="0"/>
-        </a:lnRef>
-        <a:fillRef idx="0">
-          <a:scrgbClr r="0" g="0" b="0"/>
-        </a:fillRef>
-        <a:effectRef idx="0">
-          <a:scrgbClr r="0" g="0" b="0"/>
-        </a:effectRef>
-        <a:fontRef idx="minor"/>
-      </dsp:style>
-    </dsp:sp>
-    <dsp:sp modelId="{A1F1D78A-3FFF-433F-AD76-4AB0314EA03D}">
-      <dsp:nvSpPr>
-        <dsp:cNvPr id="0" name=""/>
-        <dsp:cNvSpPr/>
-      </dsp:nvSpPr>
-      <dsp:spPr>
-        <a:xfrm>
-          <a:off x="2962616" y="1112547"/>
-          <a:ext cx="91440" cy="677916"/>
-        </a:xfrm>
-        <a:custGeom>
-          <a:avLst/>
-          <a:gdLst/>
-          <a:ahLst/>
-          <a:cxnLst/>
-          <a:rect l="0" t="0" r="0" b="0"/>
-          <a:pathLst>
-            <a:path>
-              <a:moveTo>
-                <a:pt x="45720" y="0"/>
-              </a:moveTo>
-              <a:lnTo>
-                <a:pt x="45720" y="677916"/>
-              </a:lnTo>
-              <a:lnTo>
-                <a:pt x="132632" y="677916"/>
-              </a:lnTo>
-            </a:path>
-          </a:pathLst>
-        </a:custGeom>
-        <a:noFill/>
-        <a:ln w="12700" cap="flat" cmpd="sng" algn="ctr">
-          <a:solidFill>
-            <a:schemeClr val="dk2">
-              <a:shade val="80000"/>
-              <a:hueOff val="0"/>
-              <a:satOff val="0"/>
-              <a:lumOff val="0"/>
-              <a:alphaOff val="0"/>
-            </a:schemeClr>
-          </a:solidFill>
-          <a:prstDash val="solid"/>
-          <a:miter lim="800000"/>
-        </a:ln>
-        <a:effectLst/>
-      </dsp:spPr>
-      <dsp:style>
-        <a:lnRef idx="2">
-          <a:scrgbClr r="0" g="0" b="0"/>
-        </a:lnRef>
-        <a:fillRef idx="0">
-          <a:scrgbClr r="0" g="0" b="0"/>
-        </a:fillRef>
-        <a:effectRef idx="0">
-          <a:scrgbClr r="0" g="0" b="0"/>
-        </a:effectRef>
-        <a:fontRef idx="minor"/>
-      </dsp:style>
-    </dsp:sp>
-    <dsp:sp modelId="{ABFD11B3-CF36-4C67-9002-332ECC50E73B}">
+    <dsp:sp modelId="{0064A347-707C-43A3-943B-F012ACB8C40B}">
       <dsp:nvSpPr>
         <dsp:cNvPr id="0" name=""/>
         <dsp:cNvSpPr/>
@@ -7253,15 +7223,15 @@
         <a:fontRef idx="minor"/>
       </dsp:style>
     </dsp:sp>
-    <dsp:sp modelId="{E86F1FD1-6406-48D1-86FF-F53323B24FEF}">
+    <dsp:sp modelId="{7F83BDFF-D19A-401D-9EEE-5EF573AABFFF}">
       <dsp:nvSpPr>
         <dsp:cNvPr id="0" name=""/>
         <dsp:cNvSpPr/>
       </dsp:nvSpPr>
       <dsp:spPr>
         <a:xfrm>
-          <a:off x="2889555" y="701162"/>
-          <a:ext cx="350546" cy="121677"/>
+          <a:off x="3240102" y="701162"/>
+          <a:ext cx="701093" cy="121677"/>
         </a:xfrm>
         <a:custGeom>
           <a:avLst/>
@@ -7272,16 +7242,16 @@
           <a:pathLst>
             <a:path>
               <a:moveTo>
-                <a:pt x="0" y="0"/>
+                <a:pt x="701093" y="0"/>
               </a:moveTo>
+              <a:lnTo>
+                <a:pt x="701093" y="60838"/>
+              </a:lnTo>
               <a:lnTo>
                 <a:pt x="0" y="60838"/>
               </a:lnTo>
               <a:lnTo>
-                <a:pt x="350546" y="60838"/>
-              </a:lnTo>
-              <a:lnTo>
-                <a:pt x="350546" y="121677"/>
+                <a:pt x="0" y="121677"/>
               </a:lnTo>
             </a:path>
           </a:pathLst>
@@ -7315,7 +7285,128 @@
         <a:fontRef idx="minor"/>
       </dsp:style>
     </dsp:sp>
-    <dsp:sp modelId="{7DCD10B6-1965-46A5-8BB6-6ABAEAB7A725}">
+    <dsp:sp modelId="{E716D99E-B17B-4660-BE03-7193C50D392B}">
+      <dsp:nvSpPr>
+        <dsp:cNvPr id="0" name=""/>
+        <dsp:cNvSpPr/>
+      </dsp:nvSpPr>
+      <dsp:spPr>
+        <a:xfrm>
+          <a:off x="3064829" y="289776"/>
+          <a:ext cx="876367" cy="121677"/>
+        </a:xfrm>
+        <a:custGeom>
+          <a:avLst/>
+          <a:gdLst/>
+          <a:ahLst/>
+          <a:cxnLst/>
+          <a:rect l="0" t="0" r="0" b="0"/>
+          <a:pathLst>
+            <a:path>
+              <a:moveTo>
+                <a:pt x="0" y="0"/>
+              </a:moveTo>
+              <a:lnTo>
+                <a:pt x="0" y="60838"/>
+              </a:lnTo>
+              <a:lnTo>
+                <a:pt x="876367" y="60838"/>
+              </a:lnTo>
+              <a:lnTo>
+                <a:pt x="876367" y="121677"/>
+              </a:lnTo>
+            </a:path>
+          </a:pathLst>
+        </a:custGeom>
+        <a:noFill/>
+        <a:ln w="12700" cap="flat" cmpd="sng" algn="ctr">
+          <a:solidFill>
+            <a:schemeClr val="dk2">
+              <a:shade val="60000"/>
+              <a:hueOff val="0"/>
+              <a:satOff val="0"/>
+              <a:lumOff val="0"/>
+              <a:alphaOff val="0"/>
+            </a:schemeClr>
+          </a:solidFill>
+          <a:prstDash val="solid"/>
+          <a:miter lim="800000"/>
+        </a:ln>
+        <a:effectLst/>
+      </dsp:spPr>
+      <dsp:style>
+        <a:lnRef idx="2">
+          <a:scrgbClr r="0" g="0" b="0"/>
+        </a:lnRef>
+        <a:fillRef idx="0">
+          <a:scrgbClr r="0" g="0" b="0"/>
+        </a:fillRef>
+        <a:effectRef idx="0">
+          <a:scrgbClr r="0" g="0" b="0"/>
+        </a:effectRef>
+        <a:fontRef idx="minor"/>
+      </dsp:style>
+    </dsp:sp>
+    <dsp:sp modelId="{A1F1D78A-3FFF-433F-AD76-4AB0314EA03D}">
+      <dsp:nvSpPr>
+        <dsp:cNvPr id="0" name=""/>
+        <dsp:cNvSpPr/>
+      </dsp:nvSpPr>
+      <dsp:spPr>
+        <a:xfrm>
+          <a:off x="2261522" y="1112547"/>
+          <a:ext cx="91440" cy="677916"/>
+        </a:xfrm>
+        <a:custGeom>
+          <a:avLst/>
+          <a:gdLst/>
+          <a:ahLst/>
+          <a:cxnLst/>
+          <a:rect l="0" t="0" r="0" b="0"/>
+          <a:pathLst>
+            <a:path>
+              <a:moveTo>
+                <a:pt x="45720" y="0"/>
+              </a:moveTo>
+              <a:lnTo>
+                <a:pt x="45720" y="677916"/>
+              </a:lnTo>
+              <a:lnTo>
+                <a:pt x="132632" y="677916"/>
+              </a:lnTo>
+            </a:path>
+          </a:pathLst>
+        </a:custGeom>
+        <a:noFill/>
+        <a:ln w="12700" cap="flat" cmpd="sng" algn="ctr">
+          <a:solidFill>
+            <a:schemeClr val="dk2">
+              <a:shade val="80000"/>
+              <a:hueOff val="0"/>
+              <a:satOff val="0"/>
+              <a:lumOff val="0"/>
+              <a:alphaOff val="0"/>
+            </a:schemeClr>
+          </a:solidFill>
+          <a:prstDash val="solid"/>
+          <a:miter lim="800000"/>
+        </a:ln>
+        <a:effectLst/>
+      </dsp:spPr>
+      <dsp:style>
+        <a:lnRef idx="2">
+          <a:scrgbClr r="0" g="0" b="0"/>
+        </a:lnRef>
+        <a:fillRef idx="0">
+          <a:scrgbClr r="0" g="0" b="0"/>
+        </a:fillRef>
+        <a:effectRef idx="0">
+          <a:scrgbClr r="0" g="0" b="0"/>
+        </a:effectRef>
+        <a:fontRef idx="minor"/>
+      </dsp:style>
+    </dsp:sp>
+    <dsp:sp modelId="{ABFD11B3-CF36-4C67-9002-332ECC50E73B}">
       <dsp:nvSpPr>
         <dsp:cNvPr id="0" name=""/>
         <dsp:cNvSpPr/>
@@ -7374,14 +7465,14 @@
         <a:fontRef idx="minor"/>
       </dsp:style>
     </dsp:sp>
-    <dsp:sp modelId="{4B90ADF0-4FDC-4537-ACE3-FF452756668F}">
+    <dsp:sp modelId="{E86F1FD1-6406-48D1-86FF-F53323B24FEF}">
       <dsp:nvSpPr>
         <dsp:cNvPr id="0" name=""/>
         <dsp:cNvSpPr/>
       </dsp:nvSpPr>
       <dsp:spPr>
         <a:xfrm>
-          <a:off x="2539009" y="701162"/>
+          <a:off x="2188462" y="701162"/>
           <a:ext cx="350546" cy="121677"/>
         </a:xfrm>
         <a:custGeom>
@@ -7393,16 +7484,16 @@
           <a:pathLst>
             <a:path>
               <a:moveTo>
-                <a:pt x="350546" y="0"/>
+                <a:pt x="0" y="0"/>
               </a:moveTo>
+              <a:lnTo>
+                <a:pt x="0" y="60838"/>
+              </a:lnTo>
               <a:lnTo>
                 <a:pt x="350546" y="60838"/>
               </a:lnTo>
               <a:lnTo>
-                <a:pt x="0" y="60838"/>
-              </a:lnTo>
-              <a:lnTo>
-                <a:pt x="0" y="121677"/>
+                <a:pt x="350546" y="121677"/>
               </a:lnTo>
             </a:path>
           </a:pathLst>
@@ -7436,69 +7527,7 @@
         <a:fontRef idx="minor"/>
       </dsp:style>
     </dsp:sp>
-    <dsp:sp modelId="{80C5D054-6F52-4CBE-94FC-36BE1AC92589}">
-      <dsp:nvSpPr>
-        <dsp:cNvPr id="0" name=""/>
-        <dsp:cNvSpPr/>
-      </dsp:nvSpPr>
-      <dsp:spPr>
-        <a:xfrm>
-          <a:off x="2889555" y="289776"/>
-          <a:ext cx="350546" cy="121677"/>
-        </a:xfrm>
-        <a:custGeom>
-          <a:avLst/>
-          <a:gdLst/>
-          <a:ahLst/>
-          <a:cxnLst/>
-          <a:rect l="0" t="0" r="0" b="0"/>
-          <a:pathLst>
-            <a:path>
-              <a:moveTo>
-                <a:pt x="350546" y="0"/>
-              </a:moveTo>
-              <a:lnTo>
-                <a:pt x="350546" y="60838"/>
-              </a:lnTo>
-              <a:lnTo>
-                <a:pt x="0" y="60838"/>
-              </a:lnTo>
-              <a:lnTo>
-                <a:pt x="0" y="121677"/>
-              </a:lnTo>
-            </a:path>
-          </a:pathLst>
-        </a:custGeom>
-        <a:noFill/>
-        <a:ln w="12700" cap="flat" cmpd="sng" algn="ctr">
-          <a:solidFill>
-            <a:schemeClr val="dk2">
-              <a:shade val="60000"/>
-              <a:hueOff val="0"/>
-              <a:satOff val="0"/>
-              <a:lumOff val="0"/>
-              <a:alphaOff val="0"/>
-            </a:schemeClr>
-          </a:solidFill>
-          <a:prstDash val="solid"/>
-          <a:miter lim="800000"/>
-        </a:ln>
-        <a:effectLst/>
-      </dsp:spPr>
-      <dsp:style>
-        <a:lnRef idx="2">
-          <a:scrgbClr r="0" g="0" b="0"/>
-        </a:lnRef>
-        <a:fillRef idx="0">
-          <a:scrgbClr r="0" g="0" b="0"/>
-        </a:fillRef>
-        <a:effectRef idx="0">
-          <a:scrgbClr r="0" g="0" b="0"/>
-        </a:effectRef>
-        <a:fontRef idx="minor"/>
-      </dsp:style>
-    </dsp:sp>
-    <dsp:sp modelId="{1A5C59FA-CEE8-4B50-B182-955E315210A9}">
+    <dsp:sp modelId="{7DCD10B6-1965-46A5-8BB6-6ABAEAB7A725}">
       <dsp:nvSpPr>
         <dsp:cNvPr id="0" name=""/>
         <dsp:cNvSpPr/>
@@ -7557,15 +7586,15 @@
         <a:fontRef idx="minor"/>
       </dsp:style>
     </dsp:sp>
-    <dsp:sp modelId="{C2932F7A-EB30-4893-A336-29345B11B41F}">
+    <dsp:sp modelId="{4B90ADF0-4FDC-4537-ACE3-FF452756668F}">
       <dsp:nvSpPr>
         <dsp:cNvPr id="0" name=""/>
         <dsp:cNvSpPr/>
       </dsp:nvSpPr>
       <dsp:spPr>
         <a:xfrm>
-          <a:off x="1136821" y="701162"/>
-          <a:ext cx="701093" cy="121677"/>
+          <a:off x="1837915" y="701162"/>
+          <a:ext cx="350546" cy="121677"/>
         </a:xfrm>
         <a:custGeom>
           <a:avLst/>
@@ -7576,16 +7605,16 @@
           <a:pathLst>
             <a:path>
               <a:moveTo>
-                <a:pt x="0" y="0"/>
+                <a:pt x="350546" y="0"/>
               </a:moveTo>
+              <a:lnTo>
+                <a:pt x="350546" y="60838"/>
+              </a:lnTo>
               <a:lnTo>
                 <a:pt x="0" y="60838"/>
               </a:lnTo>
               <a:lnTo>
-                <a:pt x="701093" y="60838"/>
-              </a:lnTo>
-              <a:lnTo>
-                <a:pt x="701093" y="121677"/>
+                <a:pt x="0" y="121677"/>
               </a:lnTo>
             </a:path>
           </a:pathLst>
@@ -7619,7 +7648,69 @@
         <a:fontRef idx="minor"/>
       </dsp:style>
     </dsp:sp>
-    <dsp:sp modelId="{865F19A7-5D45-4B8B-B701-45E15256BDF2}">
+    <dsp:sp modelId="{80C5D054-6F52-4CBE-94FC-36BE1AC92589}">
+      <dsp:nvSpPr>
+        <dsp:cNvPr id="0" name=""/>
+        <dsp:cNvSpPr/>
+      </dsp:nvSpPr>
+      <dsp:spPr>
+        <a:xfrm>
+          <a:off x="2188462" y="289776"/>
+          <a:ext cx="876367" cy="121677"/>
+        </a:xfrm>
+        <a:custGeom>
+          <a:avLst/>
+          <a:gdLst/>
+          <a:ahLst/>
+          <a:cxnLst/>
+          <a:rect l="0" t="0" r="0" b="0"/>
+          <a:pathLst>
+            <a:path>
+              <a:moveTo>
+                <a:pt x="876367" y="0"/>
+              </a:moveTo>
+              <a:lnTo>
+                <a:pt x="876367" y="60838"/>
+              </a:lnTo>
+              <a:lnTo>
+                <a:pt x="0" y="60838"/>
+              </a:lnTo>
+              <a:lnTo>
+                <a:pt x="0" y="121677"/>
+              </a:lnTo>
+            </a:path>
+          </a:pathLst>
+        </a:custGeom>
+        <a:noFill/>
+        <a:ln w="12700" cap="flat" cmpd="sng" algn="ctr">
+          <a:solidFill>
+            <a:schemeClr val="dk2">
+              <a:shade val="60000"/>
+              <a:hueOff val="0"/>
+              <a:satOff val="0"/>
+              <a:lumOff val="0"/>
+              <a:alphaOff val="0"/>
+            </a:schemeClr>
+          </a:solidFill>
+          <a:prstDash val="solid"/>
+          <a:miter lim="800000"/>
+        </a:ln>
+        <a:effectLst/>
+      </dsp:spPr>
+      <dsp:style>
+        <a:lnRef idx="2">
+          <a:scrgbClr r="0" g="0" b="0"/>
+        </a:lnRef>
+        <a:fillRef idx="0">
+          <a:scrgbClr r="0" g="0" b="0"/>
+        </a:fillRef>
+        <a:effectRef idx="0">
+          <a:scrgbClr r="0" g="0" b="0"/>
+        </a:effectRef>
+        <a:fontRef idx="minor"/>
+      </dsp:style>
+    </dsp:sp>
+    <dsp:sp modelId="{1A5C59FA-CEE8-4B50-B182-955E315210A9}">
       <dsp:nvSpPr>
         <dsp:cNvPr id="0" name=""/>
         <dsp:cNvSpPr/>
@@ -7678,15 +7769,15 @@
         <a:fontRef idx="minor"/>
       </dsp:style>
     </dsp:sp>
-    <dsp:sp modelId="{95CA4A1C-D9A1-4F4D-BA76-8EEE98DF0D98}">
+    <dsp:sp modelId="{C2932F7A-EB30-4893-A336-29345B11B41F}">
       <dsp:nvSpPr>
         <dsp:cNvPr id="0" name=""/>
         <dsp:cNvSpPr/>
       </dsp:nvSpPr>
       <dsp:spPr>
         <a:xfrm>
-          <a:off x="1091101" y="701162"/>
-          <a:ext cx="91440" cy="121677"/>
+          <a:off x="786275" y="701162"/>
+          <a:ext cx="350546" cy="121677"/>
         </a:xfrm>
         <a:custGeom>
           <a:avLst/>
@@ -7697,10 +7788,16 @@
           <a:pathLst>
             <a:path>
               <a:moveTo>
-                <a:pt x="45720" y="0"/>
+                <a:pt x="0" y="0"/>
               </a:moveTo>
               <a:lnTo>
-                <a:pt x="45720" y="121677"/>
+                <a:pt x="0" y="60838"/>
+              </a:lnTo>
+              <a:lnTo>
+                <a:pt x="350546" y="60838"/>
+              </a:lnTo>
+              <a:lnTo>
+                <a:pt x="350546" y="121677"/>
               </a:lnTo>
             </a:path>
           </a:pathLst>
@@ -7860,7 +7957,7 @@
       <dsp:spPr>
         <a:xfrm>
           <a:off x="435728" y="701162"/>
-          <a:ext cx="701093" cy="121677"/>
+          <a:ext cx="350546" cy="121677"/>
         </a:xfrm>
         <a:custGeom>
           <a:avLst/>
@@ -7871,10 +7968,10 @@
           <a:pathLst>
             <a:path>
               <a:moveTo>
-                <a:pt x="701093" y="0"/>
+                <a:pt x="350546" y="0"/>
               </a:moveTo>
               <a:lnTo>
-                <a:pt x="701093" y="60838"/>
+                <a:pt x="350546" y="60838"/>
               </a:lnTo>
               <a:lnTo>
                 <a:pt x="0" y="60838"/>
@@ -7921,8 +8018,8 @@
       </dsp:nvSpPr>
       <dsp:spPr>
         <a:xfrm>
-          <a:off x="1136821" y="289776"/>
-          <a:ext cx="2103280" cy="121677"/>
+          <a:off x="786275" y="289776"/>
+          <a:ext cx="2278554" cy="121677"/>
         </a:xfrm>
         <a:custGeom>
           <a:avLst/>
@@ -7933,10 +8030,10 @@
           <a:pathLst>
             <a:path>
               <a:moveTo>
-                <a:pt x="2103280" y="0"/>
+                <a:pt x="2278554" y="0"/>
               </a:moveTo>
               <a:lnTo>
-                <a:pt x="2103280" y="60838"/>
+                <a:pt x="2278554" y="60838"/>
               </a:lnTo>
               <a:lnTo>
                 <a:pt x="0" y="60838"/>
@@ -7983,7 +8080,7 @@
       </dsp:nvSpPr>
       <dsp:spPr>
         <a:xfrm>
-          <a:off x="2950394" y="68"/>
+          <a:off x="2775121" y="68"/>
           <a:ext cx="579416" cy="289708"/>
         </a:xfrm>
         <a:prstGeom prst="rect">
@@ -8050,7 +8147,7 @@
         </a:p>
       </dsp:txBody>
       <dsp:txXfrm>
-        <a:off x="2950394" y="68"/>
+        <a:off x="2775121" y="68"/>
         <a:ext cx="579416" cy="289708"/>
       </dsp:txXfrm>
     </dsp:sp>
@@ -8061,7 +8158,7 @@
       </dsp:nvSpPr>
       <dsp:spPr>
         <a:xfrm>
-          <a:off x="847113" y="411453"/>
+          <a:off x="496566" y="411453"/>
           <a:ext cx="579416" cy="289708"/>
         </a:xfrm>
         <a:prstGeom prst="rect">
@@ -8128,7 +8225,7 @@
         </a:p>
       </dsp:txBody>
       <dsp:txXfrm>
-        <a:off x="847113" y="411453"/>
+        <a:off x="496566" y="411453"/>
         <a:ext cx="579416" cy="289708"/>
       </dsp:txXfrm>
     </dsp:sp>
@@ -8366,7 +8463,7 @@
         <a:ext cx="579416" cy="289708"/>
       </dsp:txXfrm>
     </dsp:sp>
-    <dsp:sp modelId="{7D2F5FF4-C9EB-46F2-A4A9-E7C7839C9FC9}">
+    <dsp:sp modelId="{10A0EFDB-ECEB-42EB-AA19-1198CB582B69}">
       <dsp:nvSpPr>
         <dsp:cNvPr id="0" name=""/>
         <dsp:cNvSpPr/>
@@ -8435,7 +8532,7 @@
           </a:pPr>
           <a:r>
             <a:rPr lang="en-US" sz="600" kern="1200"/>
-            <a:t>Preventative Maintenance</a:t>
+            <a:t>Communication</a:t>
           </a:r>
         </a:p>
       </dsp:txBody>
@@ -8444,7 +8541,7 @@
         <a:ext cx="579416" cy="289708"/>
       </dsp:txXfrm>
     </dsp:sp>
-    <dsp:sp modelId="{4BCF9C51-033E-4D80-8AEC-AB6CCF6736C3}">
+    <dsp:sp modelId="{09BA1DF9-B4B7-406A-BAAB-9FF891958298}">
       <dsp:nvSpPr>
         <dsp:cNvPr id="0" name=""/>
         <dsp:cNvSpPr/>
@@ -8513,7 +8610,7 @@
           </a:pPr>
           <a:r>
             <a:rPr lang="en-US" sz="600" kern="1200"/>
-            <a:t>Failure Detection</a:t>
+            <a:t>Heads Up Display</a:t>
           </a:r>
         </a:p>
       </dsp:txBody>
@@ -8522,7 +8619,85 @@
         <a:ext cx="579416" cy="289708"/>
       </dsp:txXfrm>
     </dsp:sp>
-    <dsp:sp modelId="{10A0EFDB-ECEB-42EB-AA19-1198CB582B69}">
+    <dsp:sp modelId="{313A2E3A-2A4E-4313-B14F-548EB2F9848C}">
+      <dsp:nvSpPr>
+        <dsp:cNvPr id="0" name=""/>
+        <dsp:cNvSpPr/>
+      </dsp:nvSpPr>
+      <dsp:spPr>
+        <a:xfrm>
+          <a:off x="1898754" y="411453"/>
+          <a:ext cx="579416" cy="289708"/>
+        </a:xfrm>
+        <a:prstGeom prst="rect">
+          <a:avLst/>
+        </a:prstGeom>
+        <a:solidFill>
+          <a:schemeClr val="dk2">
+            <a:hueOff val="0"/>
+            <a:satOff val="0"/>
+            <a:lumOff val="0"/>
+            <a:alphaOff val="0"/>
+          </a:schemeClr>
+        </a:solidFill>
+        <a:ln w="12700" cap="flat" cmpd="sng" algn="ctr">
+          <a:solidFill>
+            <a:schemeClr val="lt2">
+              <a:hueOff val="0"/>
+              <a:satOff val="0"/>
+              <a:lumOff val="0"/>
+              <a:alphaOff val="0"/>
+            </a:schemeClr>
+          </a:solidFill>
+          <a:prstDash val="solid"/>
+          <a:miter lim="800000"/>
+        </a:ln>
+        <a:effectLst/>
+      </dsp:spPr>
+      <dsp:style>
+        <a:lnRef idx="2">
+          <a:scrgbClr r="0" g="0" b="0"/>
+        </a:lnRef>
+        <a:fillRef idx="1">
+          <a:scrgbClr r="0" g="0" b="0"/>
+        </a:fillRef>
+        <a:effectRef idx="0">
+          <a:scrgbClr r="0" g="0" b="0"/>
+        </a:effectRef>
+        <a:fontRef idx="minor">
+          <a:schemeClr val="lt1"/>
+        </a:fontRef>
+      </dsp:style>
+      <dsp:txBody>
+        <a:bodyPr spcFirstLastPara="0" vert="horz" wrap="square" lIns="3810" tIns="3810" rIns="3810" bIns="3810" numCol="1" spcCol="1270" anchor="ctr" anchorCtr="0">
+          <a:noAutofit/>
+        </a:bodyPr>
+        <a:lstStyle/>
+        <a:p>
+          <a:pPr marL="0" lvl="0" indent="0" algn="ctr" defTabSz="266700">
+            <a:lnSpc>
+              <a:spcPct val="90000"/>
+            </a:lnSpc>
+            <a:spcBef>
+              <a:spcPct val="0"/>
+            </a:spcBef>
+            <a:spcAft>
+              <a:spcPct val="35000"/>
+            </a:spcAft>
+            <a:buNone/>
+          </a:pPr>
+          <a:r>
+            <a:rPr lang="en-US" sz="600" kern="1200"/>
+            <a:t>Convenience</a:t>
+          </a:r>
+        </a:p>
+      </dsp:txBody>
+      <dsp:txXfrm>
+        <a:off x="1898754" y="411453"/>
+        <a:ext cx="579416" cy="289708"/>
+      </dsp:txXfrm>
+    </dsp:sp>
+    <dsp:sp modelId="{AC8F89F5-D2B7-4700-9EC8-0360BA855CC7}">
       <dsp:nvSpPr>
         <dsp:cNvPr id="0" name=""/>
         <dsp:cNvSpPr/>
@@ -8591,7 +8766,7 @@
           </a:pPr>
           <a:r>
             <a:rPr lang="en-US" sz="600" kern="1200"/>
-            <a:t>Communication</a:t>
+            <a:t>Entertainment</a:t>
           </a:r>
         </a:p>
       </dsp:txBody>
@@ -8600,7 +8775,7 @@
         <a:ext cx="579416" cy="289708"/>
       </dsp:txXfrm>
     </dsp:sp>
-    <dsp:sp modelId="{09BA1DF9-B4B7-406A-BAAB-9FF891958298}">
+    <dsp:sp modelId="{340D9F69-F5B3-46B1-8EE3-D6D45DCCCF56}">
       <dsp:nvSpPr>
         <dsp:cNvPr id="0" name=""/>
         <dsp:cNvSpPr/>
@@ -8669,7 +8844,7 @@
           </a:pPr>
           <a:r>
             <a:rPr lang="en-US" sz="600" kern="1200"/>
-            <a:t>Heads Up Display</a:t>
+            <a:t>Voice Assistance</a:t>
           </a:r>
         </a:p>
       </dsp:txBody>
@@ -8678,85 +8853,7 @@
         <a:ext cx="579416" cy="289708"/>
       </dsp:txXfrm>
     </dsp:sp>
-    <dsp:sp modelId="{313A2E3A-2A4E-4313-B14F-548EB2F9848C}">
-      <dsp:nvSpPr>
-        <dsp:cNvPr id="0" name=""/>
-        <dsp:cNvSpPr/>
-      </dsp:nvSpPr>
-      <dsp:spPr>
-        <a:xfrm>
-          <a:off x="2599847" y="411453"/>
-          <a:ext cx="579416" cy="289708"/>
-        </a:xfrm>
-        <a:prstGeom prst="rect">
-          <a:avLst/>
-        </a:prstGeom>
-        <a:solidFill>
-          <a:schemeClr val="dk2">
-            <a:hueOff val="0"/>
-            <a:satOff val="0"/>
-            <a:lumOff val="0"/>
-            <a:alphaOff val="0"/>
-          </a:schemeClr>
-        </a:solidFill>
-        <a:ln w="12700" cap="flat" cmpd="sng" algn="ctr">
-          <a:solidFill>
-            <a:schemeClr val="lt2">
-              <a:hueOff val="0"/>
-              <a:satOff val="0"/>
-              <a:lumOff val="0"/>
-              <a:alphaOff val="0"/>
-            </a:schemeClr>
-          </a:solidFill>
-          <a:prstDash val="solid"/>
-          <a:miter lim="800000"/>
-        </a:ln>
-        <a:effectLst/>
-      </dsp:spPr>
-      <dsp:style>
-        <a:lnRef idx="2">
-          <a:scrgbClr r="0" g="0" b="0"/>
-        </a:lnRef>
-        <a:fillRef idx="1">
-          <a:scrgbClr r="0" g="0" b="0"/>
-        </a:fillRef>
-        <a:effectRef idx="0">
-          <a:scrgbClr r="0" g="0" b="0"/>
-        </a:effectRef>
-        <a:fontRef idx="minor">
-          <a:schemeClr val="lt1"/>
-        </a:fontRef>
-      </dsp:style>
-      <dsp:txBody>
-        <a:bodyPr spcFirstLastPara="0" vert="horz" wrap="square" lIns="3810" tIns="3810" rIns="3810" bIns="3810" numCol="1" spcCol="1270" anchor="ctr" anchorCtr="0">
-          <a:noAutofit/>
-        </a:bodyPr>
-        <a:lstStyle/>
-        <a:p>
-          <a:pPr marL="0" lvl="0" indent="0" algn="ctr" defTabSz="266700">
-            <a:lnSpc>
-              <a:spcPct val="90000"/>
-            </a:lnSpc>
-            <a:spcBef>
-              <a:spcPct val="0"/>
-            </a:spcBef>
-            <a:spcAft>
-              <a:spcPct val="35000"/>
-            </a:spcAft>
-            <a:buNone/>
-          </a:pPr>
-          <a:r>
-            <a:rPr lang="en-US" sz="600" kern="1200"/>
-            <a:t>Convenience</a:t>
-          </a:r>
-        </a:p>
-      </dsp:txBody>
-      <dsp:txXfrm>
-        <a:off x="2599847" y="411453"/>
-        <a:ext cx="579416" cy="289708"/>
-      </dsp:txXfrm>
-    </dsp:sp>
-    <dsp:sp modelId="{AC8F89F5-D2B7-4700-9EC8-0360BA855CC7}">
+    <dsp:sp modelId="{457D25BA-45B0-478A-9F8C-137BC597846F}">
       <dsp:nvSpPr>
         <dsp:cNvPr id="0" name=""/>
         <dsp:cNvSpPr/>
@@ -8825,7 +8922,7 @@
           </a:pPr>
           <a:r>
             <a:rPr lang="en-US" sz="600" kern="1200"/>
-            <a:t>Entertainment</a:t>
+            <a:t>Automatous Driving</a:t>
           </a:r>
         </a:p>
       </dsp:txBody>
@@ -8834,7 +8931,7 @@
         <a:ext cx="579416" cy="289708"/>
       </dsp:txXfrm>
     </dsp:sp>
-    <dsp:sp modelId="{340D9F69-F5B3-46B1-8EE3-D6D45DCCCF56}">
+    <dsp:sp modelId="{F6DE0FC4-2E96-4B35-BB98-157BC1FDBF59}">
       <dsp:nvSpPr>
         <dsp:cNvPr id="0" name=""/>
         <dsp:cNvSpPr/>
@@ -8903,7 +9000,7 @@
           </a:pPr>
           <a:r>
             <a:rPr lang="en-US" sz="600" kern="1200"/>
-            <a:t>Voice Assistance</a:t>
+            <a:t>Navigation</a:t>
           </a:r>
         </a:p>
       </dsp:txBody>
@@ -8912,7 +9009,163 @@
         <a:ext cx="579416" cy="289708"/>
       </dsp:txXfrm>
     </dsp:sp>
-    <dsp:sp modelId="{457D25BA-45B0-478A-9F8C-137BC597846F}">
+    <dsp:sp modelId="{C9460910-B55B-4944-8C3D-A721E20434E1}">
+      <dsp:nvSpPr>
+        <dsp:cNvPr id="0" name=""/>
+        <dsp:cNvSpPr/>
+      </dsp:nvSpPr>
+      <dsp:spPr>
+        <a:xfrm>
+          <a:off x="2394155" y="1645610"/>
+          <a:ext cx="579416" cy="289708"/>
+        </a:xfrm>
+        <a:prstGeom prst="rect">
+          <a:avLst/>
+        </a:prstGeom>
+        <a:solidFill>
+          <a:schemeClr val="dk2">
+            <a:hueOff val="0"/>
+            <a:satOff val="0"/>
+            <a:lumOff val="0"/>
+            <a:alphaOff val="0"/>
+          </a:schemeClr>
+        </a:solidFill>
+        <a:ln w="12700" cap="flat" cmpd="sng" algn="ctr">
+          <a:solidFill>
+            <a:schemeClr val="lt2">
+              <a:hueOff val="0"/>
+              <a:satOff val="0"/>
+              <a:lumOff val="0"/>
+              <a:alphaOff val="0"/>
+            </a:schemeClr>
+          </a:solidFill>
+          <a:prstDash val="solid"/>
+          <a:miter lim="800000"/>
+        </a:ln>
+        <a:effectLst/>
+      </dsp:spPr>
+      <dsp:style>
+        <a:lnRef idx="2">
+          <a:scrgbClr r="0" g="0" b="0"/>
+        </a:lnRef>
+        <a:fillRef idx="1">
+          <a:scrgbClr r="0" g="0" b="0"/>
+        </a:fillRef>
+        <a:effectRef idx="0">
+          <a:scrgbClr r="0" g="0" b="0"/>
+        </a:effectRef>
+        <a:fontRef idx="minor">
+          <a:schemeClr val="lt1"/>
+        </a:fontRef>
+      </dsp:style>
+      <dsp:txBody>
+        <a:bodyPr spcFirstLastPara="0" vert="horz" wrap="square" lIns="3810" tIns="3810" rIns="3810" bIns="3810" numCol="1" spcCol="1270" anchor="ctr" anchorCtr="0">
+          <a:noAutofit/>
+        </a:bodyPr>
+        <a:lstStyle/>
+        <a:p>
+          <a:pPr marL="0" lvl="0" indent="0" algn="ctr" defTabSz="266700">
+            <a:lnSpc>
+              <a:spcPct val="90000"/>
+            </a:lnSpc>
+            <a:spcBef>
+              <a:spcPct val="0"/>
+            </a:spcBef>
+            <a:spcAft>
+              <a:spcPct val="35000"/>
+            </a:spcAft>
+            <a:buNone/>
+          </a:pPr>
+          <a:r>
+            <a:rPr lang="en-US" sz="600" kern="1200"/>
+            <a:t>Assisted</a:t>
+          </a:r>
+        </a:p>
+      </dsp:txBody>
+      <dsp:txXfrm>
+        <a:off x="2394155" y="1645610"/>
+        <a:ext cx="579416" cy="289708"/>
+      </dsp:txXfrm>
+    </dsp:sp>
+    <dsp:sp modelId="{FEC08605-94C4-479A-BC1F-CD4EEEE4423F}">
+      <dsp:nvSpPr>
+        <dsp:cNvPr id="0" name=""/>
+        <dsp:cNvSpPr/>
+      </dsp:nvSpPr>
+      <dsp:spPr>
+        <a:xfrm>
+          <a:off x="3651488" y="411453"/>
+          <a:ext cx="579416" cy="289708"/>
+        </a:xfrm>
+        <a:prstGeom prst="rect">
+          <a:avLst/>
+        </a:prstGeom>
+        <a:solidFill>
+          <a:schemeClr val="dk2">
+            <a:hueOff val="0"/>
+            <a:satOff val="0"/>
+            <a:lumOff val="0"/>
+            <a:alphaOff val="0"/>
+          </a:schemeClr>
+        </a:solidFill>
+        <a:ln w="12700" cap="flat" cmpd="sng" algn="ctr">
+          <a:solidFill>
+            <a:schemeClr val="lt2">
+              <a:hueOff val="0"/>
+              <a:satOff val="0"/>
+              <a:lumOff val="0"/>
+              <a:alphaOff val="0"/>
+            </a:schemeClr>
+          </a:solidFill>
+          <a:prstDash val="solid"/>
+          <a:miter lim="800000"/>
+        </a:ln>
+        <a:effectLst/>
+      </dsp:spPr>
+      <dsp:style>
+        <a:lnRef idx="2">
+          <a:scrgbClr r="0" g="0" b="0"/>
+        </a:lnRef>
+        <a:fillRef idx="1">
+          <a:scrgbClr r="0" g="0" b="0"/>
+        </a:fillRef>
+        <a:effectRef idx="0">
+          <a:scrgbClr r="0" g="0" b="0"/>
+        </a:effectRef>
+        <a:fontRef idx="minor">
+          <a:schemeClr val="lt1"/>
+        </a:fontRef>
+      </dsp:style>
+      <dsp:txBody>
+        <a:bodyPr spcFirstLastPara="0" vert="horz" wrap="square" lIns="3810" tIns="3810" rIns="3810" bIns="3810" numCol="1" spcCol="1270" anchor="ctr" anchorCtr="0">
+          <a:noAutofit/>
+        </a:bodyPr>
+        <a:lstStyle/>
+        <a:p>
+          <a:pPr marL="0" lvl="0" indent="0" algn="ctr" defTabSz="266700">
+            <a:lnSpc>
+              <a:spcPct val="90000"/>
+            </a:lnSpc>
+            <a:spcBef>
+              <a:spcPct val="0"/>
+            </a:spcBef>
+            <a:spcAft>
+              <a:spcPct val="35000"/>
+            </a:spcAft>
+            <a:buNone/>
+          </a:pPr>
+          <a:r>
+            <a:rPr lang="en-US" sz="600" kern="1200"/>
+            <a:t>Optimization</a:t>
+          </a:r>
+        </a:p>
+      </dsp:txBody>
+      <dsp:txXfrm>
+        <a:off x="3651488" y="411453"/>
+        <a:ext cx="579416" cy="289708"/>
+      </dsp:txXfrm>
+    </dsp:sp>
+    <dsp:sp modelId="{0D482E74-CC96-477D-AACA-C23C38C5C382}">
       <dsp:nvSpPr>
         <dsp:cNvPr id="0" name=""/>
         <dsp:cNvSpPr/>
@@ -8981,7 +9234,7 @@
           </a:pPr>
           <a:r>
             <a:rPr lang="en-US" sz="600" kern="1200"/>
-            <a:t>Automatous Driving</a:t>
+            <a:t>Smoothing the Drive</a:t>
           </a:r>
         </a:p>
       </dsp:txBody>
@@ -8990,7 +9243,7 @@
         <a:ext cx="579416" cy="289708"/>
       </dsp:txXfrm>
     </dsp:sp>
-    <dsp:sp modelId="{F6DE0FC4-2E96-4B35-BB98-157BC1FDBF59}">
+    <dsp:sp modelId="{D5DEDF09-6DFB-474A-B5CE-68779FA14849}">
       <dsp:nvSpPr>
         <dsp:cNvPr id="0" name=""/>
         <dsp:cNvSpPr/>
@@ -9059,7 +9312,7 @@
           </a:pPr>
           <a:r>
             <a:rPr lang="en-US" sz="600" kern="1200"/>
-            <a:t>Navigation</a:t>
+            <a:t>Weather Adaptive</a:t>
           </a:r>
         </a:p>
       </dsp:txBody>
@@ -9068,163 +9321,7 @@
         <a:ext cx="579416" cy="289708"/>
       </dsp:txXfrm>
     </dsp:sp>
-    <dsp:sp modelId="{C9460910-B55B-4944-8C3D-A721E20434E1}">
-      <dsp:nvSpPr>
-        <dsp:cNvPr id="0" name=""/>
-        <dsp:cNvSpPr/>
-      </dsp:nvSpPr>
-      <dsp:spPr>
-        <a:xfrm>
-          <a:off x="3095248" y="1645610"/>
-          <a:ext cx="579416" cy="289708"/>
-        </a:xfrm>
-        <a:prstGeom prst="rect">
-          <a:avLst/>
-        </a:prstGeom>
-        <a:solidFill>
-          <a:schemeClr val="dk2">
-            <a:hueOff val="0"/>
-            <a:satOff val="0"/>
-            <a:lumOff val="0"/>
-            <a:alphaOff val="0"/>
-          </a:schemeClr>
-        </a:solidFill>
-        <a:ln w="12700" cap="flat" cmpd="sng" algn="ctr">
-          <a:solidFill>
-            <a:schemeClr val="lt2">
-              <a:hueOff val="0"/>
-              <a:satOff val="0"/>
-              <a:lumOff val="0"/>
-              <a:alphaOff val="0"/>
-            </a:schemeClr>
-          </a:solidFill>
-          <a:prstDash val="solid"/>
-          <a:miter lim="800000"/>
-        </a:ln>
-        <a:effectLst/>
-      </dsp:spPr>
-      <dsp:style>
-        <a:lnRef idx="2">
-          <a:scrgbClr r="0" g="0" b="0"/>
-        </a:lnRef>
-        <a:fillRef idx="1">
-          <a:scrgbClr r="0" g="0" b="0"/>
-        </a:fillRef>
-        <a:effectRef idx="0">
-          <a:scrgbClr r="0" g="0" b="0"/>
-        </a:effectRef>
-        <a:fontRef idx="minor">
-          <a:schemeClr val="lt1"/>
-        </a:fontRef>
-      </dsp:style>
-      <dsp:txBody>
-        <a:bodyPr spcFirstLastPara="0" vert="horz" wrap="square" lIns="3810" tIns="3810" rIns="3810" bIns="3810" numCol="1" spcCol="1270" anchor="ctr" anchorCtr="0">
-          <a:noAutofit/>
-        </a:bodyPr>
-        <a:lstStyle/>
-        <a:p>
-          <a:pPr marL="0" lvl="0" indent="0" algn="ctr" defTabSz="266700">
-            <a:lnSpc>
-              <a:spcPct val="90000"/>
-            </a:lnSpc>
-            <a:spcBef>
-              <a:spcPct val="0"/>
-            </a:spcBef>
-            <a:spcAft>
-              <a:spcPct val="35000"/>
-            </a:spcAft>
-            <a:buNone/>
-          </a:pPr>
-          <a:r>
-            <a:rPr lang="en-US" sz="600" kern="1200"/>
-            <a:t>Assisted</a:t>
-          </a:r>
-        </a:p>
-      </dsp:txBody>
-      <dsp:txXfrm>
-        <a:off x="3095248" y="1645610"/>
-        <a:ext cx="579416" cy="289708"/>
-      </dsp:txXfrm>
-    </dsp:sp>
-    <dsp:sp modelId="{FEC08605-94C4-479A-BC1F-CD4EEEE4423F}">
-      <dsp:nvSpPr>
-        <dsp:cNvPr id="0" name=""/>
-        <dsp:cNvSpPr/>
-      </dsp:nvSpPr>
-      <dsp:spPr>
-        <a:xfrm>
-          <a:off x="4002035" y="411453"/>
-          <a:ext cx="579416" cy="289708"/>
-        </a:xfrm>
-        <a:prstGeom prst="rect">
-          <a:avLst/>
-        </a:prstGeom>
-        <a:solidFill>
-          <a:schemeClr val="dk2">
-            <a:hueOff val="0"/>
-            <a:satOff val="0"/>
-            <a:lumOff val="0"/>
-            <a:alphaOff val="0"/>
-          </a:schemeClr>
-        </a:solidFill>
-        <a:ln w="12700" cap="flat" cmpd="sng" algn="ctr">
-          <a:solidFill>
-            <a:schemeClr val="lt2">
-              <a:hueOff val="0"/>
-              <a:satOff val="0"/>
-              <a:lumOff val="0"/>
-              <a:alphaOff val="0"/>
-            </a:schemeClr>
-          </a:solidFill>
-          <a:prstDash val="solid"/>
-          <a:miter lim="800000"/>
-        </a:ln>
-        <a:effectLst/>
-      </dsp:spPr>
-      <dsp:style>
-        <a:lnRef idx="2">
-          <a:scrgbClr r="0" g="0" b="0"/>
-        </a:lnRef>
-        <a:fillRef idx="1">
-          <a:scrgbClr r="0" g="0" b="0"/>
-        </a:fillRef>
-        <a:effectRef idx="0">
-          <a:scrgbClr r="0" g="0" b="0"/>
-        </a:effectRef>
-        <a:fontRef idx="minor">
-          <a:schemeClr val="lt1"/>
-        </a:fontRef>
-      </dsp:style>
-      <dsp:txBody>
-        <a:bodyPr spcFirstLastPara="0" vert="horz" wrap="square" lIns="3810" tIns="3810" rIns="3810" bIns="3810" numCol="1" spcCol="1270" anchor="ctr" anchorCtr="0">
-          <a:noAutofit/>
-        </a:bodyPr>
-        <a:lstStyle/>
-        <a:p>
-          <a:pPr marL="0" lvl="0" indent="0" algn="ctr" defTabSz="266700">
-            <a:lnSpc>
-              <a:spcPct val="90000"/>
-            </a:lnSpc>
-            <a:spcBef>
-              <a:spcPct val="0"/>
-            </a:spcBef>
-            <a:spcAft>
-              <a:spcPct val="35000"/>
-            </a:spcAft>
-            <a:buNone/>
-          </a:pPr>
-          <a:r>
-            <a:rPr lang="en-US" sz="600" kern="1200"/>
-            <a:t>Optimization</a:t>
-          </a:r>
-        </a:p>
-      </dsp:txBody>
-      <dsp:txXfrm>
-        <a:off x="4002035" y="411453"/>
-        <a:ext cx="579416" cy="289708"/>
-      </dsp:txXfrm>
-    </dsp:sp>
-    <dsp:sp modelId="{0D482E74-CC96-477D-AACA-C23C38C5C382}">
+    <dsp:sp modelId="{4757DC47-CDBC-4E4E-A286-63E96CAFB803}">
       <dsp:nvSpPr>
         <dsp:cNvPr id="0" name=""/>
         <dsp:cNvSpPr/>
@@ -9293,7 +9390,7 @@
           </a:pPr>
           <a:r>
             <a:rPr lang="en-US" sz="600" kern="1200"/>
-            <a:t>Smoothing the Drive</a:t>
+            <a:t>Minimizing Resources</a:t>
           </a:r>
         </a:p>
       </dsp:txBody>
@@ -9302,7 +9399,7 @@
         <a:ext cx="579416" cy="289708"/>
       </dsp:txXfrm>
     </dsp:sp>
-    <dsp:sp modelId="{D5DEDF09-6DFB-474A-B5CE-68779FA14849}">
+    <dsp:sp modelId="{A249B7C0-EEE7-4B17-ADE6-2EDE384D27FC}">
       <dsp:nvSpPr>
         <dsp:cNvPr id="0" name=""/>
         <dsp:cNvSpPr/>
@@ -9371,7 +9468,7 @@
           </a:pPr>
           <a:r>
             <a:rPr lang="en-US" sz="600" kern="1200"/>
-            <a:t>Weather Adaptive</a:t>
+            <a:t>Wear and Tear</a:t>
           </a:r>
         </a:p>
       </dsp:txBody>
@@ -9380,7 +9477,7 @@
         <a:ext cx="579416" cy="289708"/>
       </dsp:txXfrm>
     </dsp:sp>
-    <dsp:sp modelId="{4757DC47-CDBC-4E4E-A286-63E96CAFB803}">
+    <dsp:sp modelId="{35E61991-A817-450C-9D5B-A8FA01D3A16C}">
       <dsp:nvSpPr>
         <dsp:cNvPr id="0" name=""/>
         <dsp:cNvSpPr/>
@@ -9449,7 +9546,7 @@
           </a:pPr>
           <a:r>
             <a:rPr lang="en-US" sz="600" kern="1200"/>
-            <a:t>Minimizing Resources</a:t>
+            <a:t>Preventative Maintenance</a:t>
           </a:r>
         </a:p>
       </dsp:txBody>
@@ -9458,7 +9555,7 @@
         <a:ext cx="579416" cy="289708"/>
       </dsp:txXfrm>
     </dsp:sp>
-    <dsp:sp modelId="{A249B7C0-EEE7-4B17-ADE6-2EDE384D27FC}">
+    <dsp:sp modelId="{D2299305-5B37-4966-BBC2-E9057D3C1FA4}">
       <dsp:nvSpPr>
         <dsp:cNvPr id="0" name=""/>
         <dsp:cNvSpPr/>
@@ -9527,7 +9624,7 @@
           </a:pPr>
           <a:r>
             <a:rPr lang="en-US" sz="600" kern="1200"/>
-            <a:t>Wear and Tear</a:t>
+            <a:t>Failure Detection</a:t>
           </a:r>
         </a:p>
       </dsp:txBody>

</xml_diff>